<commit_message>
Added some more DP questions
</commit_message>
<xml_diff>
--- a/Dynamic Programming.docx
+++ b/Dynamic Programming.docx
@@ -11486,8 +11486,6 @@
           <w:t>Question</w:t>
         </w:r>
       </w:hyperlink>
-      <w:bookmarkStart w:id="0" w:name="_GoBack"/>
-      <w:bookmarkEnd w:id="0"/>
     </w:p>
     <w:p>
       <w:pPr>
@@ -12901,1427 +12899,3365 @@
           <w:rPr>
             <w:rStyle w:val="Hyperlink"/>
           </w:rPr>
-          <w:t>Qu</w:t>
+          <w:t>Question</w:t>
         </w:r>
+      </w:hyperlink>
+    </w:p>
+    <w:p>
+      <w:pPr>
+        <w:shd w:val="clear" w:color="auto" w:fill="000000"/>
+        <w:spacing w:after="0" w:line="285" w:lineRule="atLeast"/>
+        <w:rPr>
+          <w:rFonts w:ascii="Consolas" w:eastAsia="Times New Roman" w:hAnsi="Consolas" w:cs="Times New Roman"/>
+          <w:color w:val="FFFFFF"/>
+          <w:sz w:val="21"/>
+          <w:szCs w:val="21"/>
+          <w:lang w:eastAsia="en-IN"/>
+        </w:rPr>
+      </w:pPr>
+      <w:r>
+        <w:rPr>
+          <w:rFonts w:ascii="Consolas" w:eastAsia="Times New Roman" w:hAnsi="Consolas" w:cs="Times New Roman"/>
+          <w:i/>
+          <w:iCs/>
+          <w:color w:val="546E7A"/>
+          <w:sz w:val="21"/>
+          <w:szCs w:val="21"/>
+          <w:lang w:eastAsia="en-IN"/>
+        </w:rPr>
+        <w:t>#K-stones</w:t>
+      </w:r>
+    </w:p>
+    <w:p>
+      <w:pPr>
+        <w:shd w:val="clear" w:color="auto" w:fill="000000"/>
+        <w:spacing w:after="0" w:line="285" w:lineRule="atLeast"/>
+        <w:rPr>
+          <w:rFonts w:ascii="Consolas" w:eastAsia="Times New Roman" w:hAnsi="Consolas" w:cs="Times New Roman"/>
+          <w:color w:val="FFFFFF"/>
+          <w:sz w:val="21"/>
+          <w:szCs w:val="21"/>
+          <w:lang w:eastAsia="en-IN"/>
+        </w:rPr>
+      </w:pPr>
+    </w:p>
+    <w:p>
+      <w:pPr>
+        <w:shd w:val="clear" w:color="auto" w:fill="000000"/>
+        <w:spacing w:after="0" w:line="285" w:lineRule="atLeast"/>
+        <w:rPr>
+          <w:rFonts w:ascii="Consolas" w:eastAsia="Times New Roman" w:hAnsi="Consolas" w:cs="Times New Roman"/>
+          <w:color w:val="FFFFFF"/>
+          <w:sz w:val="21"/>
+          <w:szCs w:val="21"/>
+          <w:lang w:eastAsia="en-IN"/>
+        </w:rPr>
+      </w:pPr>
+      <w:r>
+        <w:rPr>
+          <w:rFonts w:ascii="Consolas" w:eastAsia="Times New Roman" w:hAnsi="Consolas" w:cs="Times New Roman"/>
+          <w:color w:val="FFFFFF"/>
+          <w:sz w:val="21"/>
+          <w:szCs w:val="21"/>
+          <w:lang w:eastAsia="en-IN"/>
+        </w:rPr>
+        <w:t>N</w:t>
+      </w:r>
+      <w:proofErr w:type="gramStart"/>
+      <w:r>
+        <w:rPr>
+          <w:rFonts w:ascii="Consolas" w:eastAsia="Times New Roman" w:hAnsi="Consolas" w:cs="Times New Roman"/>
+          <w:color w:val="89DDFF"/>
+          <w:sz w:val="21"/>
+          <w:szCs w:val="21"/>
+          <w:lang w:eastAsia="en-IN"/>
+        </w:rPr>
+        <w:t>,</w:t>
+      </w:r>
+      <w:r>
+        <w:rPr>
+          <w:rFonts w:ascii="Consolas" w:eastAsia="Times New Roman" w:hAnsi="Consolas" w:cs="Times New Roman"/>
+          <w:color w:val="FFFFFF"/>
+          <w:sz w:val="21"/>
+          <w:szCs w:val="21"/>
+          <w:lang w:eastAsia="en-IN"/>
+        </w:rPr>
+        <w:t>K</w:t>
+      </w:r>
+      <w:proofErr w:type="gramEnd"/>
+      <w:r>
+        <w:rPr>
+          <w:rFonts w:ascii="Consolas" w:eastAsia="Times New Roman" w:hAnsi="Consolas" w:cs="Times New Roman"/>
+          <w:color w:val="FFFFFF"/>
+          <w:sz w:val="21"/>
+          <w:szCs w:val="21"/>
+          <w:lang w:eastAsia="en-IN"/>
+        </w:rPr>
+        <w:t xml:space="preserve"> </w:t>
+      </w:r>
+      <w:r>
+        <w:rPr>
+          <w:rFonts w:ascii="Consolas" w:eastAsia="Times New Roman" w:hAnsi="Consolas" w:cs="Times New Roman"/>
+          <w:color w:val="C792EA"/>
+          <w:sz w:val="21"/>
+          <w:szCs w:val="21"/>
+          <w:lang w:eastAsia="en-IN"/>
+        </w:rPr>
+        <w:t>=</w:t>
+      </w:r>
+      <w:r>
+        <w:rPr>
+          <w:rFonts w:ascii="Consolas" w:eastAsia="Times New Roman" w:hAnsi="Consolas" w:cs="Times New Roman"/>
+          <w:color w:val="FFFFFF"/>
+          <w:sz w:val="21"/>
+          <w:szCs w:val="21"/>
+          <w:lang w:eastAsia="en-IN"/>
+        </w:rPr>
+        <w:t xml:space="preserve"> </w:t>
+      </w:r>
+      <w:r>
+        <w:rPr>
+          <w:rFonts w:ascii="Consolas" w:eastAsia="Times New Roman" w:hAnsi="Consolas" w:cs="Times New Roman"/>
+          <w:color w:val="82AAFF"/>
+          <w:sz w:val="21"/>
+          <w:szCs w:val="21"/>
+          <w:lang w:eastAsia="en-IN"/>
+        </w:rPr>
+        <w:t>map</w:t>
+      </w:r>
+      <w:r>
+        <w:rPr>
+          <w:rFonts w:ascii="Consolas" w:eastAsia="Times New Roman" w:hAnsi="Consolas" w:cs="Times New Roman"/>
+          <w:color w:val="89DDFF"/>
+          <w:sz w:val="21"/>
+          <w:szCs w:val="21"/>
+          <w:lang w:eastAsia="en-IN"/>
+        </w:rPr>
+        <w:t>(</w:t>
+      </w:r>
+      <w:proofErr w:type="spellStart"/>
+      <w:r>
+        <w:rPr>
+          <w:rFonts w:ascii="Consolas" w:eastAsia="Times New Roman" w:hAnsi="Consolas" w:cs="Times New Roman"/>
+          <w:color w:val="B2CCD6"/>
+          <w:sz w:val="21"/>
+          <w:szCs w:val="21"/>
+          <w:lang w:eastAsia="en-IN"/>
+        </w:rPr>
+        <w:t>int</w:t>
+      </w:r>
+      <w:r>
+        <w:rPr>
+          <w:rFonts w:ascii="Consolas" w:eastAsia="Times New Roman" w:hAnsi="Consolas" w:cs="Times New Roman"/>
+          <w:color w:val="89DDFF"/>
+          <w:sz w:val="21"/>
+          <w:szCs w:val="21"/>
+          <w:lang w:eastAsia="en-IN"/>
+        </w:rPr>
+        <w:t>,</w:t>
+      </w:r>
+      <w:r>
+        <w:rPr>
+          <w:rFonts w:ascii="Consolas" w:eastAsia="Times New Roman" w:hAnsi="Consolas" w:cs="Times New Roman"/>
+          <w:color w:val="82AAFF"/>
+          <w:sz w:val="21"/>
+          <w:szCs w:val="21"/>
+          <w:lang w:eastAsia="en-IN"/>
+        </w:rPr>
+        <w:t>input</w:t>
+      </w:r>
+      <w:proofErr w:type="spellEnd"/>
+      <w:r>
+        <w:rPr>
+          <w:rFonts w:ascii="Consolas" w:eastAsia="Times New Roman" w:hAnsi="Consolas" w:cs="Times New Roman"/>
+          <w:color w:val="89DDFF"/>
+          <w:sz w:val="21"/>
+          <w:szCs w:val="21"/>
+          <w:lang w:eastAsia="en-IN"/>
+        </w:rPr>
+        <w:t>().</w:t>
+      </w:r>
+      <w:r>
+        <w:rPr>
+          <w:rFonts w:ascii="Consolas" w:eastAsia="Times New Roman" w:hAnsi="Consolas" w:cs="Times New Roman"/>
+          <w:color w:val="82AAFF"/>
+          <w:sz w:val="21"/>
+          <w:szCs w:val="21"/>
+          <w:lang w:eastAsia="en-IN"/>
+        </w:rPr>
+        <w:t>split</w:t>
+      </w:r>
+      <w:r>
+        <w:rPr>
+          <w:rFonts w:ascii="Consolas" w:eastAsia="Times New Roman" w:hAnsi="Consolas" w:cs="Times New Roman"/>
+          <w:color w:val="89DDFF"/>
+          <w:sz w:val="21"/>
+          <w:szCs w:val="21"/>
+          <w:lang w:eastAsia="en-IN"/>
+        </w:rPr>
+        <w:t>())</w:t>
+      </w:r>
+    </w:p>
+    <w:p>
+      <w:pPr>
+        <w:shd w:val="clear" w:color="auto" w:fill="000000"/>
+        <w:spacing w:after="0" w:line="285" w:lineRule="atLeast"/>
+        <w:rPr>
+          <w:rFonts w:ascii="Consolas" w:eastAsia="Times New Roman" w:hAnsi="Consolas" w:cs="Times New Roman"/>
+          <w:color w:val="FFFFFF"/>
+          <w:sz w:val="21"/>
+          <w:szCs w:val="21"/>
+          <w:lang w:eastAsia="en-IN"/>
+        </w:rPr>
+      </w:pPr>
+      <w:r>
+        <w:rPr>
+          <w:rFonts w:ascii="Consolas" w:eastAsia="Times New Roman" w:hAnsi="Consolas" w:cs="Times New Roman"/>
+          <w:color w:val="FFFFFF"/>
+          <w:sz w:val="21"/>
+          <w:szCs w:val="21"/>
+          <w:lang w:eastAsia="en-IN"/>
+        </w:rPr>
+        <w:t>a</w:t>
+      </w:r>
+      <w:r>
+        <w:rPr>
+          <w:rFonts w:ascii="Consolas" w:eastAsia="Times New Roman" w:hAnsi="Consolas" w:cs="Times New Roman"/>
+          <w:color w:val="C792EA"/>
+          <w:sz w:val="21"/>
+          <w:szCs w:val="21"/>
+          <w:lang w:eastAsia="en-IN"/>
+        </w:rPr>
+        <w:t>=</w:t>
+      </w:r>
+      <w:proofErr w:type="gramStart"/>
+      <w:r>
+        <w:rPr>
+          <w:rFonts w:ascii="Consolas" w:eastAsia="Times New Roman" w:hAnsi="Consolas" w:cs="Times New Roman"/>
+          <w:color w:val="B2CCD6"/>
+          <w:sz w:val="21"/>
+          <w:szCs w:val="21"/>
+          <w:lang w:eastAsia="en-IN"/>
+        </w:rPr>
+        <w:t>list</w:t>
+      </w:r>
+      <w:r>
+        <w:rPr>
+          <w:rFonts w:ascii="Consolas" w:eastAsia="Times New Roman" w:hAnsi="Consolas" w:cs="Times New Roman"/>
+          <w:color w:val="89DDFF"/>
+          <w:sz w:val="21"/>
+          <w:szCs w:val="21"/>
+          <w:lang w:eastAsia="en-IN"/>
+        </w:rPr>
+        <w:t>(</w:t>
+      </w:r>
+      <w:proofErr w:type="gramEnd"/>
+      <w:r>
+        <w:rPr>
+          <w:rFonts w:ascii="Consolas" w:eastAsia="Times New Roman" w:hAnsi="Consolas" w:cs="Times New Roman"/>
+          <w:color w:val="82AAFF"/>
+          <w:sz w:val="21"/>
+          <w:szCs w:val="21"/>
+          <w:lang w:eastAsia="en-IN"/>
+        </w:rPr>
+        <w:t>map</w:t>
+      </w:r>
+      <w:r>
+        <w:rPr>
+          <w:rFonts w:ascii="Consolas" w:eastAsia="Times New Roman" w:hAnsi="Consolas" w:cs="Times New Roman"/>
+          <w:color w:val="89DDFF"/>
+          <w:sz w:val="21"/>
+          <w:szCs w:val="21"/>
+          <w:lang w:eastAsia="en-IN"/>
+        </w:rPr>
+        <w:t>(</w:t>
+      </w:r>
+      <w:proofErr w:type="spellStart"/>
+      <w:r>
+        <w:rPr>
+          <w:rFonts w:ascii="Consolas" w:eastAsia="Times New Roman" w:hAnsi="Consolas" w:cs="Times New Roman"/>
+          <w:color w:val="B2CCD6"/>
+          <w:sz w:val="21"/>
+          <w:szCs w:val="21"/>
+          <w:lang w:eastAsia="en-IN"/>
+        </w:rPr>
+        <w:t>int</w:t>
+      </w:r>
+      <w:r>
+        <w:rPr>
+          <w:rFonts w:ascii="Consolas" w:eastAsia="Times New Roman" w:hAnsi="Consolas" w:cs="Times New Roman"/>
+          <w:color w:val="89DDFF"/>
+          <w:sz w:val="21"/>
+          <w:szCs w:val="21"/>
+          <w:lang w:eastAsia="en-IN"/>
+        </w:rPr>
+        <w:t>,</w:t>
+      </w:r>
+      <w:r>
+        <w:rPr>
+          <w:rFonts w:ascii="Consolas" w:eastAsia="Times New Roman" w:hAnsi="Consolas" w:cs="Times New Roman"/>
+          <w:color w:val="82AAFF"/>
+          <w:sz w:val="21"/>
+          <w:szCs w:val="21"/>
+          <w:lang w:eastAsia="en-IN"/>
+        </w:rPr>
+        <w:t>input</w:t>
+      </w:r>
+      <w:proofErr w:type="spellEnd"/>
+      <w:r>
+        <w:rPr>
+          <w:rFonts w:ascii="Consolas" w:eastAsia="Times New Roman" w:hAnsi="Consolas" w:cs="Times New Roman"/>
+          <w:color w:val="89DDFF"/>
+          <w:sz w:val="21"/>
+          <w:szCs w:val="21"/>
+          <w:lang w:eastAsia="en-IN"/>
+        </w:rPr>
+        <w:t>().</w:t>
+      </w:r>
+      <w:r>
+        <w:rPr>
+          <w:rFonts w:ascii="Consolas" w:eastAsia="Times New Roman" w:hAnsi="Consolas" w:cs="Times New Roman"/>
+          <w:color w:val="82AAFF"/>
+          <w:sz w:val="21"/>
+          <w:szCs w:val="21"/>
+          <w:lang w:eastAsia="en-IN"/>
+        </w:rPr>
+        <w:t>split</w:t>
+      </w:r>
+      <w:r>
+        <w:rPr>
+          <w:rFonts w:ascii="Consolas" w:eastAsia="Times New Roman" w:hAnsi="Consolas" w:cs="Times New Roman"/>
+          <w:color w:val="89DDFF"/>
+          <w:sz w:val="21"/>
+          <w:szCs w:val="21"/>
+          <w:lang w:eastAsia="en-IN"/>
+        </w:rPr>
+        <w:t>()))</w:t>
+      </w:r>
+    </w:p>
+    <w:p>
+      <w:pPr>
+        <w:shd w:val="clear" w:color="auto" w:fill="000000"/>
+        <w:spacing w:after="0" w:line="285" w:lineRule="atLeast"/>
+        <w:rPr>
+          <w:rFonts w:ascii="Consolas" w:eastAsia="Times New Roman" w:hAnsi="Consolas" w:cs="Times New Roman"/>
+          <w:color w:val="FFFFFF"/>
+          <w:sz w:val="21"/>
+          <w:szCs w:val="21"/>
+          <w:lang w:eastAsia="en-IN"/>
+        </w:rPr>
+      </w:pPr>
+    </w:p>
+    <w:p>
+      <w:pPr>
+        <w:shd w:val="clear" w:color="auto" w:fill="000000"/>
+        <w:spacing w:after="0" w:line="285" w:lineRule="atLeast"/>
+        <w:rPr>
+          <w:rFonts w:ascii="Consolas" w:eastAsia="Times New Roman" w:hAnsi="Consolas" w:cs="Times New Roman"/>
+          <w:color w:val="FFFFFF"/>
+          <w:sz w:val="21"/>
+          <w:szCs w:val="21"/>
+          <w:lang w:eastAsia="en-IN"/>
+        </w:rPr>
+      </w:pPr>
+      <w:proofErr w:type="spellStart"/>
+      <w:proofErr w:type="gramStart"/>
+      <w:r>
+        <w:rPr>
+          <w:rFonts w:ascii="Consolas" w:eastAsia="Times New Roman" w:hAnsi="Consolas" w:cs="Times New Roman"/>
+          <w:color w:val="FFFFFF"/>
+          <w:sz w:val="21"/>
+          <w:szCs w:val="21"/>
+          <w:lang w:eastAsia="en-IN"/>
+        </w:rPr>
+        <w:t>dp</w:t>
+      </w:r>
+      <w:proofErr w:type="spellEnd"/>
+      <w:proofErr w:type="gramEnd"/>
+      <w:r>
+        <w:rPr>
+          <w:rFonts w:ascii="Consolas" w:eastAsia="Times New Roman" w:hAnsi="Consolas" w:cs="Times New Roman"/>
+          <w:color w:val="C792EA"/>
+          <w:sz w:val="21"/>
+          <w:szCs w:val="21"/>
+          <w:lang w:eastAsia="en-IN"/>
+        </w:rPr>
+        <w:t>=</w:t>
+      </w:r>
+      <w:r>
+        <w:rPr>
+          <w:rFonts w:ascii="Consolas" w:eastAsia="Times New Roman" w:hAnsi="Consolas" w:cs="Times New Roman"/>
+          <w:color w:val="89DDFF"/>
+          <w:sz w:val="21"/>
+          <w:szCs w:val="21"/>
+          <w:lang w:eastAsia="en-IN"/>
+        </w:rPr>
+        <w:t>[</w:t>
+      </w:r>
+      <w:r>
+        <w:rPr>
+          <w:rFonts w:ascii="Consolas" w:eastAsia="Times New Roman" w:hAnsi="Consolas" w:cs="Times New Roman"/>
+          <w:color w:val="F78C6C"/>
+          <w:sz w:val="21"/>
+          <w:szCs w:val="21"/>
+          <w:lang w:eastAsia="en-IN"/>
+        </w:rPr>
+        <w:t>0</w:t>
+      </w:r>
+      <w:r>
+        <w:rPr>
+          <w:rFonts w:ascii="Consolas" w:eastAsia="Times New Roman" w:hAnsi="Consolas" w:cs="Times New Roman"/>
+          <w:color w:val="89DDFF"/>
+          <w:sz w:val="21"/>
+          <w:szCs w:val="21"/>
+          <w:lang w:eastAsia="en-IN"/>
+        </w:rPr>
+        <w:t>]</w:t>
+      </w:r>
+      <w:r>
+        <w:rPr>
+          <w:rFonts w:ascii="Consolas" w:eastAsia="Times New Roman" w:hAnsi="Consolas" w:cs="Times New Roman"/>
+          <w:color w:val="C792EA"/>
+          <w:sz w:val="21"/>
+          <w:szCs w:val="21"/>
+          <w:lang w:eastAsia="en-IN"/>
+        </w:rPr>
+        <w:t>*</w:t>
+      </w:r>
+      <w:r>
+        <w:rPr>
+          <w:rFonts w:ascii="Consolas" w:eastAsia="Times New Roman" w:hAnsi="Consolas" w:cs="Times New Roman"/>
+          <w:color w:val="89DDFF"/>
+          <w:sz w:val="21"/>
+          <w:szCs w:val="21"/>
+          <w:lang w:eastAsia="en-IN"/>
+        </w:rPr>
+        <w:t>(</w:t>
+      </w:r>
+      <w:r>
+        <w:rPr>
+          <w:rFonts w:ascii="Consolas" w:eastAsia="Times New Roman" w:hAnsi="Consolas" w:cs="Times New Roman"/>
+          <w:color w:val="FFFFFF"/>
+          <w:sz w:val="21"/>
+          <w:szCs w:val="21"/>
+          <w:lang w:eastAsia="en-IN"/>
+        </w:rPr>
+        <w:t>K</w:t>
+      </w:r>
+      <w:r>
+        <w:rPr>
+          <w:rFonts w:ascii="Consolas" w:eastAsia="Times New Roman" w:hAnsi="Consolas" w:cs="Times New Roman"/>
+          <w:color w:val="C792EA"/>
+          <w:sz w:val="21"/>
+          <w:szCs w:val="21"/>
+          <w:lang w:eastAsia="en-IN"/>
+        </w:rPr>
+        <w:t>+</w:t>
+      </w:r>
+      <w:r>
+        <w:rPr>
+          <w:rFonts w:ascii="Consolas" w:eastAsia="Times New Roman" w:hAnsi="Consolas" w:cs="Times New Roman"/>
+          <w:color w:val="F78C6C"/>
+          <w:sz w:val="21"/>
+          <w:szCs w:val="21"/>
+          <w:lang w:eastAsia="en-IN"/>
+        </w:rPr>
+        <w:t>1</w:t>
+      </w:r>
+      <w:r>
+        <w:rPr>
+          <w:rFonts w:ascii="Consolas" w:eastAsia="Times New Roman" w:hAnsi="Consolas" w:cs="Times New Roman"/>
+          <w:color w:val="89DDFF"/>
+          <w:sz w:val="21"/>
+          <w:szCs w:val="21"/>
+          <w:lang w:eastAsia="en-IN"/>
+        </w:rPr>
+        <w:t>)</w:t>
+      </w:r>
+    </w:p>
+    <w:p>
+      <w:pPr>
+        <w:shd w:val="clear" w:color="auto" w:fill="000000"/>
+        <w:spacing w:after="0" w:line="285" w:lineRule="atLeast"/>
+        <w:rPr>
+          <w:rFonts w:ascii="Consolas" w:eastAsia="Times New Roman" w:hAnsi="Consolas" w:cs="Times New Roman"/>
+          <w:color w:val="FFFFFF"/>
+          <w:sz w:val="21"/>
+          <w:szCs w:val="21"/>
+          <w:lang w:eastAsia="en-IN"/>
+        </w:rPr>
+      </w:pPr>
+    </w:p>
+    <w:p>
+      <w:pPr>
+        <w:shd w:val="clear" w:color="auto" w:fill="000000"/>
+        <w:spacing w:after="0" w:line="285" w:lineRule="atLeast"/>
+        <w:rPr>
+          <w:rFonts w:ascii="Consolas" w:eastAsia="Times New Roman" w:hAnsi="Consolas" w:cs="Times New Roman"/>
+          <w:color w:val="FFFFFF"/>
+          <w:sz w:val="21"/>
+          <w:szCs w:val="21"/>
+          <w:lang w:eastAsia="en-IN"/>
+        </w:rPr>
+      </w:pPr>
+      <w:proofErr w:type="gramStart"/>
+      <w:r>
+        <w:rPr>
+          <w:rFonts w:ascii="Consolas" w:eastAsia="Times New Roman" w:hAnsi="Consolas" w:cs="Times New Roman"/>
+          <w:color w:val="89DDFF"/>
+          <w:sz w:val="21"/>
+          <w:szCs w:val="21"/>
+          <w:lang w:eastAsia="en-IN"/>
+        </w:rPr>
+        <w:t>for</w:t>
+      </w:r>
+      <w:proofErr w:type="gramEnd"/>
+      <w:r>
+        <w:rPr>
+          <w:rFonts w:ascii="Consolas" w:eastAsia="Times New Roman" w:hAnsi="Consolas" w:cs="Times New Roman"/>
+          <w:color w:val="FFFFFF"/>
+          <w:sz w:val="21"/>
+          <w:szCs w:val="21"/>
+          <w:lang w:eastAsia="en-IN"/>
+        </w:rPr>
+        <w:t xml:space="preserve"> </w:t>
+      </w:r>
+      <w:proofErr w:type="spellStart"/>
+      <w:r>
+        <w:rPr>
+          <w:rFonts w:ascii="Consolas" w:eastAsia="Times New Roman" w:hAnsi="Consolas" w:cs="Times New Roman"/>
+          <w:color w:val="FFFFFF"/>
+          <w:sz w:val="21"/>
+          <w:szCs w:val="21"/>
+          <w:lang w:eastAsia="en-IN"/>
+        </w:rPr>
+        <w:t>i</w:t>
+      </w:r>
+      <w:proofErr w:type="spellEnd"/>
+      <w:r>
+        <w:rPr>
+          <w:rFonts w:ascii="Consolas" w:eastAsia="Times New Roman" w:hAnsi="Consolas" w:cs="Times New Roman"/>
+          <w:color w:val="FFFFFF"/>
+          <w:sz w:val="21"/>
+          <w:szCs w:val="21"/>
+          <w:lang w:eastAsia="en-IN"/>
+        </w:rPr>
+        <w:t xml:space="preserve"> </w:t>
+      </w:r>
+      <w:r>
+        <w:rPr>
+          <w:rFonts w:ascii="Consolas" w:eastAsia="Times New Roman" w:hAnsi="Consolas" w:cs="Times New Roman"/>
+          <w:color w:val="89DDFF"/>
+          <w:sz w:val="21"/>
+          <w:szCs w:val="21"/>
+          <w:lang w:eastAsia="en-IN"/>
+        </w:rPr>
+        <w:t>in</w:t>
+      </w:r>
+      <w:r>
+        <w:rPr>
+          <w:rFonts w:ascii="Consolas" w:eastAsia="Times New Roman" w:hAnsi="Consolas" w:cs="Times New Roman"/>
+          <w:color w:val="FFFFFF"/>
+          <w:sz w:val="21"/>
+          <w:szCs w:val="21"/>
+          <w:lang w:eastAsia="en-IN"/>
+        </w:rPr>
+        <w:t xml:space="preserve"> </w:t>
+      </w:r>
+      <w:r>
+        <w:rPr>
+          <w:rFonts w:ascii="Consolas" w:eastAsia="Times New Roman" w:hAnsi="Consolas" w:cs="Times New Roman"/>
+          <w:color w:val="82AAFF"/>
+          <w:sz w:val="21"/>
+          <w:szCs w:val="21"/>
+          <w:lang w:eastAsia="en-IN"/>
+        </w:rPr>
+        <w:t>range</w:t>
+      </w:r>
+      <w:r>
+        <w:rPr>
+          <w:rFonts w:ascii="Consolas" w:eastAsia="Times New Roman" w:hAnsi="Consolas" w:cs="Times New Roman"/>
+          <w:color w:val="89DDFF"/>
+          <w:sz w:val="21"/>
+          <w:szCs w:val="21"/>
+          <w:lang w:eastAsia="en-IN"/>
+        </w:rPr>
+        <w:t>(</w:t>
+      </w:r>
+      <w:r>
+        <w:rPr>
+          <w:rFonts w:ascii="Consolas" w:eastAsia="Times New Roman" w:hAnsi="Consolas" w:cs="Times New Roman"/>
+          <w:color w:val="F78C6C"/>
+          <w:sz w:val="21"/>
+          <w:szCs w:val="21"/>
+          <w:lang w:eastAsia="en-IN"/>
+        </w:rPr>
+        <w:t>1</w:t>
+      </w:r>
+      <w:r>
+        <w:rPr>
+          <w:rFonts w:ascii="Consolas" w:eastAsia="Times New Roman" w:hAnsi="Consolas" w:cs="Times New Roman"/>
+          <w:color w:val="89DDFF"/>
+          <w:sz w:val="21"/>
+          <w:szCs w:val="21"/>
+          <w:lang w:eastAsia="en-IN"/>
+        </w:rPr>
+        <w:t>,</w:t>
+      </w:r>
+      <w:r>
+        <w:rPr>
+          <w:rFonts w:ascii="Consolas" w:eastAsia="Times New Roman" w:hAnsi="Consolas" w:cs="Times New Roman"/>
+          <w:color w:val="82AAFF"/>
+          <w:sz w:val="21"/>
+          <w:szCs w:val="21"/>
+          <w:lang w:eastAsia="en-IN"/>
+        </w:rPr>
+        <w:t>K</w:t>
+      </w:r>
+      <w:r>
+        <w:rPr>
+          <w:rFonts w:ascii="Consolas" w:eastAsia="Times New Roman" w:hAnsi="Consolas" w:cs="Times New Roman"/>
+          <w:color w:val="C792EA"/>
+          <w:sz w:val="21"/>
+          <w:szCs w:val="21"/>
+          <w:lang w:eastAsia="en-IN"/>
+        </w:rPr>
+        <w:t>+</w:t>
+      </w:r>
+      <w:r>
+        <w:rPr>
+          <w:rFonts w:ascii="Consolas" w:eastAsia="Times New Roman" w:hAnsi="Consolas" w:cs="Times New Roman"/>
+          <w:color w:val="F78C6C"/>
+          <w:sz w:val="21"/>
+          <w:szCs w:val="21"/>
+          <w:lang w:eastAsia="en-IN"/>
+        </w:rPr>
+        <w:t>1</w:t>
+      </w:r>
+      <w:r>
+        <w:rPr>
+          <w:rFonts w:ascii="Consolas" w:eastAsia="Times New Roman" w:hAnsi="Consolas" w:cs="Times New Roman"/>
+          <w:color w:val="89DDFF"/>
+          <w:sz w:val="21"/>
+          <w:szCs w:val="21"/>
+          <w:lang w:eastAsia="en-IN"/>
+        </w:rPr>
+        <w:t>):</w:t>
+      </w:r>
+    </w:p>
+    <w:p>
+      <w:pPr>
+        <w:shd w:val="clear" w:color="auto" w:fill="000000"/>
+        <w:spacing w:after="0" w:line="285" w:lineRule="atLeast"/>
+        <w:rPr>
+          <w:rFonts w:ascii="Consolas" w:eastAsia="Times New Roman" w:hAnsi="Consolas" w:cs="Times New Roman"/>
+          <w:color w:val="FFFFFF"/>
+          <w:sz w:val="21"/>
+          <w:szCs w:val="21"/>
+          <w:lang w:eastAsia="en-IN"/>
+        </w:rPr>
+      </w:pPr>
+      <w:r>
+        <w:rPr>
+          <w:rFonts w:ascii="Consolas" w:eastAsia="Times New Roman" w:hAnsi="Consolas" w:cs="Times New Roman"/>
+          <w:color w:val="FFFFFF"/>
+          <w:sz w:val="21"/>
+          <w:szCs w:val="21"/>
+          <w:lang w:eastAsia="en-IN"/>
+        </w:rPr>
+        <w:t xml:space="preserve">    </w:t>
+      </w:r>
+      <w:proofErr w:type="gramStart"/>
+      <w:r>
+        <w:rPr>
+          <w:rFonts w:ascii="Consolas" w:eastAsia="Times New Roman" w:hAnsi="Consolas" w:cs="Times New Roman"/>
+          <w:color w:val="89DDFF"/>
+          <w:sz w:val="21"/>
+          <w:szCs w:val="21"/>
+          <w:lang w:eastAsia="en-IN"/>
+        </w:rPr>
+        <w:t>for</w:t>
+      </w:r>
+      <w:proofErr w:type="gramEnd"/>
+      <w:r>
+        <w:rPr>
+          <w:rFonts w:ascii="Consolas" w:eastAsia="Times New Roman" w:hAnsi="Consolas" w:cs="Times New Roman"/>
+          <w:color w:val="FFFFFF"/>
+          <w:sz w:val="21"/>
+          <w:szCs w:val="21"/>
+          <w:lang w:eastAsia="en-IN"/>
+        </w:rPr>
+        <w:t xml:space="preserve"> j </w:t>
+      </w:r>
+      <w:r>
+        <w:rPr>
+          <w:rFonts w:ascii="Consolas" w:eastAsia="Times New Roman" w:hAnsi="Consolas" w:cs="Times New Roman"/>
+          <w:color w:val="89DDFF"/>
+          <w:sz w:val="21"/>
+          <w:szCs w:val="21"/>
+          <w:lang w:eastAsia="en-IN"/>
+        </w:rPr>
+        <w:t>in</w:t>
+      </w:r>
+      <w:r>
+        <w:rPr>
+          <w:rFonts w:ascii="Consolas" w:eastAsia="Times New Roman" w:hAnsi="Consolas" w:cs="Times New Roman"/>
+          <w:color w:val="FFFFFF"/>
+          <w:sz w:val="21"/>
+          <w:szCs w:val="21"/>
+          <w:lang w:eastAsia="en-IN"/>
+        </w:rPr>
+        <w:t xml:space="preserve"> </w:t>
+      </w:r>
+      <w:r>
+        <w:rPr>
+          <w:rFonts w:ascii="Consolas" w:eastAsia="Times New Roman" w:hAnsi="Consolas" w:cs="Times New Roman"/>
+          <w:color w:val="82AAFF"/>
+          <w:sz w:val="21"/>
+          <w:szCs w:val="21"/>
+          <w:lang w:eastAsia="en-IN"/>
+        </w:rPr>
+        <w:t>range</w:t>
+      </w:r>
+      <w:r>
+        <w:rPr>
+          <w:rFonts w:ascii="Consolas" w:eastAsia="Times New Roman" w:hAnsi="Consolas" w:cs="Times New Roman"/>
+          <w:color w:val="89DDFF"/>
+          <w:sz w:val="21"/>
+          <w:szCs w:val="21"/>
+          <w:lang w:eastAsia="en-IN"/>
+        </w:rPr>
+        <w:t>(</w:t>
+      </w:r>
+      <w:r>
+        <w:rPr>
+          <w:rFonts w:ascii="Consolas" w:eastAsia="Times New Roman" w:hAnsi="Consolas" w:cs="Times New Roman"/>
+          <w:color w:val="82AAFF"/>
+          <w:sz w:val="21"/>
+          <w:szCs w:val="21"/>
+          <w:lang w:eastAsia="en-IN"/>
+        </w:rPr>
+        <w:t>N</w:t>
+      </w:r>
+      <w:r>
+        <w:rPr>
+          <w:rFonts w:ascii="Consolas" w:eastAsia="Times New Roman" w:hAnsi="Consolas" w:cs="Times New Roman"/>
+          <w:color w:val="89DDFF"/>
+          <w:sz w:val="21"/>
+          <w:szCs w:val="21"/>
+          <w:lang w:eastAsia="en-IN"/>
+        </w:rPr>
+        <w:t>):</w:t>
+      </w:r>
+    </w:p>
+    <w:p>
+      <w:pPr>
+        <w:shd w:val="clear" w:color="auto" w:fill="000000"/>
+        <w:spacing w:after="0" w:line="285" w:lineRule="atLeast"/>
+        <w:rPr>
+          <w:rFonts w:ascii="Consolas" w:eastAsia="Times New Roman" w:hAnsi="Consolas" w:cs="Times New Roman"/>
+          <w:color w:val="FFFFFF"/>
+          <w:sz w:val="21"/>
+          <w:szCs w:val="21"/>
+          <w:lang w:eastAsia="en-IN"/>
+        </w:rPr>
+      </w:pPr>
+      <w:r>
+        <w:rPr>
+          <w:rFonts w:ascii="Consolas" w:eastAsia="Times New Roman" w:hAnsi="Consolas" w:cs="Times New Roman"/>
+          <w:color w:val="FFFFFF"/>
+          <w:sz w:val="21"/>
+          <w:szCs w:val="21"/>
+          <w:lang w:eastAsia="en-IN"/>
+        </w:rPr>
+        <w:t xml:space="preserve">        </w:t>
+      </w:r>
+      <w:proofErr w:type="gramStart"/>
+      <w:r>
+        <w:rPr>
+          <w:rFonts w:ascii="Consolas" w:eastAsia="Times New Roman" w:hAnsi="Consolas" w:cs="Times New Roman"/>
+          <w:color w:val="89DDFF"/>
+          <w:sz w:val="21"/>
+          <w:szCs w:val="21"/>
+          <w:lang w:eastAsia="en-IN"/>
+        </w:rPr>
+        <w:t>if</w:t>
+      </w:r>
+      <w:proofErr w:type="gramEnd"/>
+      <w:r>
+        <w:rPr>
+          <w:rFonts w:ascii="Consolas" w:eastAsia="Times New Roman" w:hAnsi="Consolas" w:cs="Times New Roman"/>
+          <w:color w:val="FFFFFF"/>
+          <w:sz w:val="21"/>
+          <w:szCs w:val="21"/>
+          <w:lang w:eastAsia="en-IN"/>
+        </w:rPr>
+        <w:t xml:space="preserve"> </w:t>
+      </w:r>
+      <w:proofErr w:type="spellStart"/>
+      <w:r>
+        <w:rPr>
+          <w:rFonts w:ascii="Consolas" w:eastAsia="Times New Roman" w:hAnsi="Consolas" w:cs="Times New Roman"/>
+          <w:color w:val="FFFFFF"/>
+          <w:sz w:val="21"/>
+          <w:szCs w:val="21"/>
+          <w:lang w:eastAsia="en-IN"/>
+        </w:rPr>
+        <w:t>i</w:t>
+      </w:r>
+      <w:proofErr w:type="spellEnd"/>
+      <w:r>
+        <w:rPr>
+          <w:rFonts w:ascii="Consolas" w:eastAsia="Times New Roman" w:hAnsi="Consolas" w:cs="Times New Roman"/>
+          <w:color w:val="C792EA"/>
+          <w:sz w:val="21"/>
+          <w:szCs w:val="21"/>
+          <w:lang w:eastAsia="en-IN"/>
+        </w:rPr>
+        <w:t>-</w:t>
+      </w:r>
+      <w:r>
+        <w:rPr>
+          <w:rFonts w:ascii="Consolas" w:eastAsia="Times New Roman" w:hAnsi="Consolas" w:cs="Times New Roman"/>
+          <w:color w:val="FFFFFF"/>
+          <w:sz w:val="21"/>
+          <w:szCs w:val="21"/>
+          <w:lang w:eastAsia="en-IN"/>
+        </w:rPr>
+        <w:t>a</w:t>
+      </w:r>
+      <w:r>
+        <w:rPr>
+          <w:rFonts w:ascii="Consolas" w:eastAsia="Times New Roman" w:hAnsi="Consolas" w:cs="Times New Roman"/>
+          <w:color w:val="89DDFF"/>
+          <w:sz w:val="21"/>
+          <w:szCs w:val="21"/>
+          <w:lang w:eastAsia="en-IN"/>
+        </w:rPr>
+        <w:t>[</w:t>
+      </w:r>
+      <w:r>
+        <w:rPr>
+          <w:rFonts w:ascii="Consolas" w:eastAsia="Times New Roman" w:hAnsi="Consolas" w:cs="Times New Roman"/>
+          <w:color w:val="FFFFFF"/>
+          <w:sz w:val="21"/>
+          <w:szCs w:val="21"/>
+          <w:lang w:eastAsia="en-IN"/>
+        </w:rPr>
+        <w:t>j</w:t>
+      </w:r>
+      <w:r>
+        <w:rPr>
+          <w:rFonts w:ascii="Consolas" w:eastAsia="Times New Roman" w:hAnsi="Consolas" w:cs="Times New Roman"/>
+          <w:color w:val="89DDFF"/>
+          <w:sz w:val="21"/>
+          <w:szCs w:val="21"/>
+          <w:lang w:eastAsia="en-IN"/>
+        </w:rPr>
+        <w:t>]</w:t>
+      </w:r>
+      <w:r>
+        <w:rPr>
+          <w:rFonts w:ascii="Consolas" w:eastAsia="Times New Roman" w:hAnsi="Consolas" w:cs="Times New Roman"/>
+          <w:color w:val="C792EA"/>
+          <w:sz w:val="21"/>
+          <w:szCs w:val="21"/>
+          <w:lang w:eastAsia="en-IN"/>
+        </w:rPr>
+        <w:t>&gt;=</w:t>
+      </w:r>
+      <w:r>
+        <w:rPr>
+          <w:rFonts w:ascii="Consolas" w:eastAsia="Times New Roman" w:hAnsi="Consolas" w:cs="Times New Roman"/>
+          <w:color w:val="F78C6C"/>
+          <w:sz w:val="21"/>
+          <w:szCs w:val="21"/>
+          <w:lang w:eastAsia="en-IN"/>
+        </w:rPr>
+        <w:t>0</w:t>
+      </w:r>
+      <w:r>
+        <w:rPr>
+          <w:rFonts w:ascii="Consolas" w:eastAsia="Times New Roman" w:hAnsi="Consolas" w:cs="Times New Roman"/>
+          <w:color w:val="FFFFFF"/>
+          <w:sz w:val="21"/>
+          <w:szCs w:val="21"/>
+          <w:lang w:eastAsia="en-IN"/>
+        </w:rPr>
+        <w:t xml:space="preserve"> </w:t>
+      </w:r>
+      <w:r>
+        <w:rPr>
+          <w:rFonts w:ascii="Consolas" w:eastAsia="Times New Roman" w:hAnsi="Consolas" w:cs="Times New Roman"/>
+          <w:color w:val="C792EA"/>
+          <w:sz w:val="21"/>
+          <w:szCs w:val="21"/>
+          <w:lang w:eastAsia="en-IN"/>
+        </w:rPr>
+        <w:t>and</w:t>
+      </w:r>
+      <w:r>
+        <w:rPr>
+          <w:rFonts w:ascii="Consolas" w:eastAsia="Times New Roman" w:hAnsi="Consolas" w:cs="Times New Roman"/>
+          <w:color w:val="FFFFFF"/>
+          <w:sz w:val="21"/>
+          <w:szCs w:val="21"/>
+          <w:lang w:eastAsia="en-IN"/>
+        </w:rPr>
+        <w:t xml:space="preserve"> </w:t>
+      </w:r>
+      <w:proofErr w:type="spellStart"/>
+      <w:r>
+        <w:rPr>
+          <w:rFonts w:ascii="Consolas" w:eastAsia="Times New Roman" w:hAnsi="Consolas" w:cs="Times New Roman"/>
+          <w:color w:val="FFFFFF"/>
+          <w:sz w:val="21"/>
+          <w:szCs w:val="21"/>
+          <w:lang w:eastAsia="en-IN"/>
+        </w:rPr>
+        <w:t>dp</w:t>
+      </w:r>
+      <w:proofErr w:type="spellEnd"/>
+      <w:r>
+        <w:rPr>
+          <w:rFonts w:ascii="Consolas" w:eastAsia="Times New Roman" w:hAnsi="Consolas" w:cs="Times New Roman"/>
+          <w:color w:val="89DDFF"/>
+          <w:sz w:val="21"/>
+          <w:szCs w:val="21"/>
+          <w:lang w:eastAsia="en-IN"/>
+        </w:rPr>
+        <w:t>[</w:t>
+      </w:r>
+      <w:proofErr w:type="spellStart"/>
+      <w:r>
+        <w:rPr>
+          <w:rFonts w:ascii="Consolas" w:eastAsia="Times New Roman" w:hAnsi="Consolas" w:cs="Times New Roman"/>
+          <w:color w:val="FFFFFF"/>
+          <w:sz w:val="21"/>
+          <w:szCs w:val="21"/>
+          <w:lang w:eastAsia="en-IN"/>
+        </w:rPr>
+        <w:t>i</w:t>
+      </w:r>
+      <w:proofErr w:type="spellEnd"/>
+      <w:r>
+        <w:rPr>
+          <w:rFonts w:ascii="Consolas" w:eastAsia="Times New Roman" w:hAnsi="Consolas" w:cs="Times New Roman"/>
+          <w:color w:val="C792EA"/>
+          <w:sz w:val="21"/>
+          <w:szCs w:val="21"/>
+          <w:lang w:eastAsia="en-IN"/>
+        </w:rPr>
+        <w:t>-</w:t>
+      </w:r>
+      <w:r>
+        <w:rPr>
+          <w:rFonts w:ascii="Consolas" w:eastAsia="Times New Roman" w:hAnsi="Consolas" w:cs="Times New Roman"/>
+          <w:color w:val="FFFFFF"/>
+          <w:sz w:val="21"/>
+          <w:szCs w:val="21"/>
+          <w:lang w:eastAsia="en-IN"/>
+        </w:rPr>
+        <w:t>a</w:t>
+      </w:r>
+      <w:r>
+        <w:rPr>
+          <w:rFonts w:ascii="Consolas" w:eastAsia="Times New Roman" w:hAnsi="Consolas" w:cs="Times New Roman"/>
+          <w:color w:val="89DDFF"/>
+          <w:sz w:val="21"/>
+          <w:szCs w:val="21"/>
+          <w:lang w:eastAsia="en-IN"/>
+        </w:rPr>
+        <w:t>[</w:t>
+      </w:r>
+      <w:r>
+        <w:rPr>
+          <w:rFonts w:ascii="Consolas" w:eastAsia="Times New Roman" w:hAnsi="Consolas" w:cs="Times New Roman"/>
+          <w:color w:val="FFFFFF"/>
+          <w:sz w:val="21"/>
+          <w:szCs w:val="21"/>
+          <w:lang w:eastAsia="en-IN"/>
+        </w:rPr>
+        <w:t>j</w:t>
+      </w:r>
+      <w:r>
+        <w:rPr>
+          <w:rFonts w:ascii="Consolas" w:eastAsia="Times New Roman" w:hAnsi="Consolas" w:cs="Times New Roman"/>
+          <w:color w:val="89DDFF"/>
+          <w:sz w:val="21"/>
+          <w:szCs w:val="21"/>
+          <w:lang w:eastAsia="en-IN"/>
+        </w:rPr>
+        <w:t>]]</w:t>
+      </w:r>
+      <w:r>
+        <w:rPr>
+          <w:rFonts w:ascii="Consolas" w:eastAsia="Times New Roman" w:hAnsi="Consolas" w:cs="Times New Roman"/>
+          <w:color w:val="C792EA"/>
+          <w:sz w:val="21"/>
+          <w:szCs w:val="21"/>
+          <w:lang w:eastAsia="en-IN"/>
+        </w:rPr>
+        <w:t>==</w:t>
+      </w:r>
+      <w:r>
+        <w:rPr>
+          <w:rFonts w:ascii="Consolas" w:eastAsia="Times New Roman" w:hAnsi="Consolas" w:cs="Times New Roman"/>
+          <w:color w:val="F78C6C"/>
+          <w:sz w:val="21"/>
+          <w:szCs w:val="21"/>
+          <w:lang w:eastAsia="en-IN"/>
+        </w:rPr>
+        <w:t>0</w:t>
+      </w:r>
+      <w:r>
+        <w:rPr>
+          <w:rFonts w:ascii="Consolas" w:eastAsia="Times New Roman" w:hAnsi="Consolas" w:cs="Times New Roman"/>
+          <w:color w:val="89DDFF"/>
+          <w:sz w:val="21"/>
+          <w:szCs w:val="21"/>
+          <w:lang w:eastAsia="en-IN"/>
+        </w:rPr>
+        <w:t>:</w:t>
+      </w:r>
+    </w:p>
+    <w:p>
+      <w:pPr>
+        <w:shd w:val="clear" w:color="auto" w:fill="000000"/>
+        <w:spacing w:after="0" w:line="285" w:lineRule="atLeast"/>
+        <w:rPr>
+          <w:rFonts w:ascii="Consolas" w:eastAsia="Times New Roman" w:hAnsi="Consolas" w:cs="Times New Roman"/>
+          <w:color w:val="FFFFFF"/>
+          <w:sz w:val="21"/>
+          <w:szCs w:val="21"/>
+          <w:lang w:eastAsia="en-IN"/>
+        </w:rPr>
+      </w:pPr>
+      <w:r>
+        <w:rPr>
+          <w:rFonts w:ascii="Consolas" w:eastAsia="Times New Roman" w:hAnsi="Consolas" w:cs="Times New Roman"/>
+          <w:color w:val="FFFFFF"/>
+          <w:sz w:val="21"/>
+          <w:szCs w:val="21"/>
+          <w:lang w:eastAsia="en-IN"/>
+        </w:rPr>
+        <w:t xml:space="preserve">            </w:t>
+      </w:r>
+      <w:proofErr w:type="spellStart"/>
+      <w:proofErr w:type="gramStart"/>
+      <w:r>
+        <w:rPr>
+          <w:rFonts w:ascii="Consolas" w:eastAsia="Times New Roman" w:hAnsi="Consolas" w:cs="Times New Roman"/>
+          <w:color w:val="FFFFFF"/>
+          <w:sz w:val="21"/>
+          <w:szCs w:val="21"/>
+          <w:lang w:eastAsia="en-IN"/>
+        </w:rPr>
+        <w:t>dp</w:t>
+      </w:r>
+      <w:proofErr w:type="spellEnd"/>
+      <w:r>
+        <w:rPr>
+          <w:rFonts w:ascii="Consolas" w:eastAsia="Times New Roman" w:hAnsi="Consolas" w:cs="Times New Roman"/>
+          <w:color w:val="89DDFF"/>
+          <w:sz w:val="21"/>
+          <w:szCs w:val="21"/>
+          <w:lang w:eastAsia="en-IN"/>
+        </w:rPr>
+        <w:t>[</w:t>
+      </w:r>
+      <w:proofErr w:type="spellStart"/>
+      <w:proofErr w:type="gramEnd"/>
+      <w:r>
+        <w:rPr>
+          <w:rFonts w:ascii="Consolas" w:eastAsia="Times New Roman" w:hAnsi="Consolas" w:cs="Times New Roman"/>
+          <w:color w:val="FFFFFF"/>
+          <w:sz w:val="21"/>
+          <w:szCs w:val="21"/>
+          <w:lang w:eastAsia="en-IN"/>
+        </w:rPr>
+        <w:t>i</w:t>
+      </w:r>
+      <w:proofErr w:type="spellEnd"/>
+      <w:r>
+        <w:rPr>
+          <w:rFonts w:ascii="Consolas" w:eastAsia="Times New Roman" w:hAnsi="Consolas" w:cs="Times New Roman"/>
+          <w:color w:val="89DDFF"/>
+          <w:sz w:val="21"/>
+          <w:szCs w:val="21"/>
+          <w:lang w:eastAsia="en-IN"/>
+        </w:rPr>
+        <w:t>]</w:t>
+      </w:r>
+      <w:r>
+        <w:rPr>
+          <w:rFonts w:ascii="Consolas" w:eastAsia="Times New Roman" w:hAnsi="Consolas" w:cs="Times New Roman"/>
+          <w:color w:val="C792EA"/>
+          <w:sz w:val="21"/>
+          <w:szCs w:val="21"/>
+          <w:lang w:eastAsia="en-IN"/>
+        </w:rPr>
+        <w:t>=</w:t>
+      </w:r>
+      <w:r>
+        <w:rPr>
+          <w:rFonts w:ascii="Consolas" w:eastAsia="Times New Roman" w:hAnsi="Consolas" w:cs="Times New Roman"/>
+          <w:color w:val="F78C6C"/>
+          <w:sz w:val="21"/>
+          <w:szCs w:val="21"/>
+          <w:lang w:eastAsia="en-IN"/>
+        </w:rPr>
+        <w:t>1</w:t>
+      </w:r>
+    </w:p>
+    <w:p>
+      <w:pPr>
+        <w:shd w:val="clear" w:color="auto" w:fill="000000"/>
+        <w:spacing w:after="0" w:line="285" w:lineRule="atLeast"/>
+        <w:rPr>
+          <w:rFonts w:ascii="Consolas" w:eastAsia="Times New Roman" w:hAnsi="Consolas" w:cs="Times New Roman"/>
+          <w:color w:val="FFFFFF"/>
+          <w:sz w:val="21"/>
+          <w:szCs w:val="21"/>
+          <w:lang w:eastAsia="en-IN"/>
+        </w:rPr>
+      </w:pPr>
+    </w:p>
+    <w:p>
+      <w:pPr>
+        <w:shd w:val="clear" w:color="auto" w:fill="000000"/>
+        <w:spacing w:after="0" w:line="285" w:lineRule="atLeast"/>
+        <w:rPr>
+          <w:rFonts w:ascii="Consolas" w:eastAsia="Times New Roman" w:hAnsi="Consolas" w:cs="Times New Roman"/>
+          <w:color w:val="FFFFFF"/>
+          <w:sz w:val="21"/>
+          <w:szCs w:val="21"/>
+          <w:lang w:eastAsia="en-IN"/>
+        </w:rPr>
+      </w:pPr>
+      <w:proofErr w:type="gramStart"/>
+      <w:r>
+        <w:rPr>
+          <w:rFonts w:ascii="Consolas" w:eastAsia="Times New Roman" w:hAnsi="Consolas" w:cs="Times New Roman"/>
+          <w:color w:val="89DDFF"/>
+          <w:sz w:val="21"/>
+          <w:szCs w:val="21"/>
+          <w:lang w:eastAsia="en-IN"/>
+        </w:rPr>
+        <w:t>if</w:t>
+      </w:r>
+      <w:proofErr w:type="gramEnd"/>
+      <w:r>
+        <w:rPr>
+          <w:rFonts w:ascii="Consolas" w:eastAsia="Times New Roman" w:hAnsi="Consolas" w:cs="Times New Roman"/>
+          <w:color w:val="FFFFFF"/>
+          <w:sz w:val="21"/>
+          <w:szCs w:val="21"/>
+          <w:lang w:eastAsia="en-IN"/>
+        </w:rPr>
+        <w:t xml:space="preserve"> </w:t>
+      </w:r>
+      <w:proofErr w:type="spellStart"/>
+      <w:r>
+        <w:rPr>
+          <w:rFonts w:ascii="Consolas" w:eastAsia="Times New Roman" w:hAnsi="Consolas" w:cs="Times New Roman"/>
+          <w:color w:val="FFFFFF"/>
+          <w:sz w:val="21"/>
+          <w:szCs w:val="21"/>
+          <w:lang w:eastAsia="en-IN"/>
+        </w:rPr>
+        <w:t>dp</w:t>
+      </w:r>
+      <w:proofErr w:type="spellEnd"/>
+      <w:r>
+        <w:rPr>
+          <w:rFonts w:ascii="Consolas" w:eastAsia="Times New Roman" w:hAnsi="Consolas" w:cs="Times New Roman"/>
+          <w:color w:val="89DDFF"/>
+          <w:sz w:val="21"/>
+          <w:szCs w:val="21"/>
+          <w:lang w:eastAsia="en-IN"/>
+        </w:rPr>
+        <w:t>[</w:t>
+      </w:r>
+      <w:r>
+        <w:rPr>
+          <w:rFonts w:ascii="Consolas" w:eastAsia="Times New Roman" w:hAnsi="Consolas" w:cs="Times New Roman"/>
+          <w:color w:val="FFFFFF"/>
+          <w:sz w:val="21"/>
+          <w:szCs w:val="21"/>
+          <w:lang w:eastAsia="en-IN"/>
+        </w:rPr>
+        <w:t>K</w:t>
+      </w:r>
+      <w:r>
+        <w:rPr>
+          <w:rFonts w:ascii="Consolas" w:eastAsia="Times New Roman" w:hAnsi="Consolas" w:cs="Times New Roman"/>
+          <w:color w:val="89DDFF"/>
+          <w:sz w:val="21"/>
+          <w:szCs w:val="21"/>
+          <w:lang w:eastAsia="en-IN"/>
+        </w:rPr>
+        <w:t>]</w:t>
+      </w:r>
+      <w:r>
+        <w:rPr>
+          <w:rFonts w:ascii="Consolas" w:eastAsia="Times New Roman" w:hAnsi="Consolas" w:cs="Times New Roman"/>
+          <w:color w:val="C792EA"/>
+          <w:sz w:val="21"/>
+          <w:szCs w:val="21"/>
+          <w:lang w:eastAsia="en-IN"/>
+        </w:rPr>
+        <w:t>==</w:t>
+      </w:r>
+      <w:r>
+        <w:rPr>
+          <w:rFonts w:ascii="Consolas" w:eastAsia="Times New Roman" w:hAnsi="Consolas" w:cs="Times New Roman"/>
+          <w:color w:val="F78C6C"/>
+          <w:sz w:val="21"/>
+          <w:szCs w:val="21"/>
+          <w:lang w:eastAsia="en-IN"/>
+        </w:rPr>
+        <w:t>1</w:t>
+      </w:r>
+      <w:r>
+        <w:rPr>
+          <w:rFonts w:ascii="Consolas" w:eastAsia="Times New Roman" w:hAnsi="Consolas" w:cs="Times New Roman"/>
+          <w:color w:val="89DDFF"/>
+          <w:sz w:val="21"/>
+          <w:szCs w:val="21"/>
+          <w:lang w:eastAsia="en-IN"/>
+        </w:rPr>
+        <w:t>:</w:t>
+      </w:r>
+      <w:r>
+        <w:rPr>
+          <w:rFonts w:ascii="Consolas" w:eastAsia="Times New Roman" w:hAnsi="Consolas" w:cs="Times New Roman"/>
+          <w:color w:val="FFFFFF"/>
+          <w:sz w:val="21"/>
+          <w:szCs w:val="21"/>
+          <w:lang w:eastAsia="en-IN"/>
+        </w:rPr>
+        <w:t xml:space="preserve"> </w:t>
+      </w:r>
+    </w:p>
+    <w:p>
+      <w:pPr>
+        <w:shd w:val="clear" w:color="auto" w:fill="000000"/>
+        <w:spacing w:after="0" w:line="285" w:lineRule="atLeast"/>
+        <w:rPr>
+          <w:rFonts w:ascii="Consolas" w:eastAsia="Times New Roman" w:hAnsi="Consolas" w:cs="Times New Roman"/>
+          <w:color w:val="FFFFFF"/>
+          <w:sz w:val="21"/>
+          <w:szCs w:val="21"/>
+          <w:lang w:eastAsia="en-IN"/>
+        </w:rPr>
+      </w:pPr>
+      <w:r>
+        <w:rPr>
+          <w:rFonts w:ascii="Consolas" w:eastAsia="Times New Roman" w:hAnsi="Consolas" w:cs="Times New Roman"/>
+          <w:color w:val="FFFFFF"/>
+          <w:sz w:val="21"/>
+          <w:szCs w:val="21"/>
+          <w:lang w:eastAsia="en-IN"/>
+        </w:rPr>
+        <w:t xml:space="preserve">    </w:t>
+      </w:r>
+      <w:proofErr w:type="gramStart"/>
+      <w:r>
+        <w:rPr>
+          <w:rFonts w:ascii="Consolas" w:eastAsia="Times New Roman" w:hAnsi="Consolas" w:cs="Times New Roman"/>
+          <w:color w:val="82AAFF"/>
+          <w:sz w:val="21"/>
+          <w:szCs w:val="21"/>
+          <w:lang w:eastAsia="en-IN"/>
+        </w:rPr>
+        <w:t>print</w:t>
+      </w:r>
+      <w:r>
+        <w:rPr>
+          <w:rFonts w:ascii="Consolas" w:eastAsia="Times New Roman" w:hAnsi="Consolas" w:cs="Times New Roman"/>
+          <w:color w:val="89DDFF"/>
+          <w:sz w:val="21"/>
+          <w:szCs w:val="21"/>
+          <w:lang w:eastAsia="en-IN"/>
+        </w:rPr>
+        <w:t>(</w:t>
+      </w:r>
+      <w:proofErr w:type="gramEnd"/>
+      <w:r>
+        <w:rPr>
+          <w:rFonts w:ascii="Consolas" w:eastAsia="Times New Roman" w:hAnsi="Consolas" w:cs="Times New Roman"/>
+          <w:color w:val="89DDFF"/>
+          <w:sz w:val="21"/>
+          <w:szCs w:val="21"/>
+          <w:lang w:eastAsia="en-IN"/>
+        </w:rPr>
+        <w:t>'</w:t>
+      </w:r>
+      <w:r>
+        <w:rPr>
+          <w:rFonts w:ascii="Consolas" w:eastAsia="Times New Roman" w:hAnsi="Consolas" w:cs="Times New Roman"/>
+          <w:color w:val="C3E88D"/>
+          <w:sz w:val="21"/>
+          <w:szCs w:val="21"/>
+          <w:lang w:eastAsia="en-IN"/>
+        </w:rPr>
+        <w:t>First</w:t>
+      </w:r>
+      <w:r>
+        <w:rPr>
+          <w:rFonts w:ascii="Consolas" w:eastAsia="Times New Roman" w:hAnsi="Consolas" w:cs="Times New Roman"/>
+          <w:color w:val="89DDFF"/>
+          <w:sz w:val="21"/>
+          <w:szCs w:val="21"/>
+          <w:lang w:eastAsia="en-IN"/>
+        </w:rPr>
+        <w:t>')</w:t>
+      </w:r>
+    </w:p>
+    <w:p>
+      <w:pPr>
+        <w:shd w:val="clear" w:color="auto" w:fill="000000"/>
+        <w:spacing w:after="0" w:line="285" w:lineRule="atLeast"/>
+        <w:rPr>
+          <w:rFonts w:ascii="Consolas" w:eastAsia="Times New Roman" w:hAnsi="Consolas" w:cs="Times New Roman"/>
+          <w:color w:val="FFFFFF"/>
+          <w:sz w:val="21"/>
+          <w:szCs w:val="21"/>
+          <w:lang w:eastAsia="en-IN"/>
+        </w:rPr>
+      </w:pPr>
+      <w:proofErr w:type="gramStart"/>
+      <w:r>
+        <w:rPr>
+          <w:rFonts w:ascii="Consolas" w:eastAsia="Times New Roman" w:hAnsi="Consolas" w:cs="Times New Roman"/>
+          <w:color w:val="89DDFF"/>
+          <w:sz w:val="21"/>
+          <w:szCs w:val="21"/>
+          <w:lang w:eastAsia="en-IN"/>
+        </w:rPr>
+        <w:t>else</w:t>
+      </w:r>
+      <w:proofErr w:type="gramEnd"/>
+      <w:r>
+        <w:rPr>
+          <w:rFonts w:ascii="Consolas" w:eastAsia="Times New Roman" w:hAnsi="Consolas" w:cs="Times New Roman"/>
+          <w:color w:val="89DDFF"/>
+          <w:sz w:val="21"/>
+          <w:szCs w:val="21"/>
+          <w:lang w:eastAsia="en-IN"/>
+        </w:rPr>
+        <w:t>:</w:t>
+      </w:r>
+    </w:p>
+    <w:p>
+      <w:pPr>
+        <w:shd w:val="clear" w:color="auto" w:fill="000000"/>
+        <w:spacing w:after="0" w:line="285" w:lineRule="atLeast"/>
+        <w:rPr>
+          <w:rFonts w:ascii="Consolas" w:eastAsia="Times New Roman" w:hAnsi="Consolas" w:cs="Times New Roman"/>
+          <w:color w:val="FFFFFF"/>
+          <w:sz w:val="21"/>
+          <w:szCs w:val="21"/>
+          <w:lang w:eastAsia="en-IN"/>
+        </w:rPr>
+      </w:pPr>
+      <w:r>
+        <w:rPr>
+          <w:rFonts w:ascii="Consolas" w:eastAsia="Times New Roman" w:hAnsi="Consolas" w:cs="Times New Roman"/>
+          <w:color w:val="FFFFFF"/>
+          <w:sz w:val="21"/>
+          <w:szCs w:val="21"/>
+          <w:lang w:eastAsia="en-IN"/>
+        </w:rPr>
+        <w:t xml:space="preserve">    </w:t>
+      </w:r>
+      <w:proofErr w:type="gramStart"/>
+      <w:r>
+        <w:rPr>
+          <w:rFonts w:ascii="Consolas" w:eastAsia="Times New Roman" w:hAnsi="Consolas" w:cs="Times New Roman"/>
+          <w:color w:val="FFFFFF"/>
+          <w:sz w:val="21"/>
+          <w:szCs w:val="21"/>
+          <w:lang w:eastAsia="en-IN"/>
+        </w:rPr>
+        <w:t>print</w:t>
+      </w:r>
+      <w:r>
+        <w:rPr>
+          <w:rFonts w:ascii="Consolas" w:eastAsia="Times New Roman" w:hAnsi="Consolas" w:cs="Times New Roman"/>
+          <w:color w:val="89DDFF"/>
+          <w:sz w:val="21"/>
+          <w:szCs w:val="21"/>
+          <w:lang w:eastAsia="en-IN"/>
+        </w:rPr>
+        <w:t>(</w:t>
+      </w:r>
+      <w:proofErr w:type="gramEnd"/>
+      <w:r>
+        <w:rPr>
+          <w:rFonts w:ascii="Consolas" w:eastAsia="Times New Roman" w:hAnsi="Consolas" w:cs="Times New Roman"/>
+          <w:color w:val="89DDFF"/>
+          <w:sz w:val="21"/>
+          <w:szCs w:val="21"/>
+          <w:lang w:eastAsia="en-IN"/>
+        </w:rPr>
+        <w:t>'</w:t>
+      </w:r>
+      <w:r>
+        <w:rPr>
+          <w:rFonts w:ascii="Consolas" w:eastAsia="Times New Roman" w:hAnsi="Consolas" w:cs="Times New Roman"/>
+          <w:color w:val="C3E88D"/>
+          <w:sz w:val="21"/>
+          <w:szCs w:val="21"/>
+          <w:lang w:eastAsia="en-IN"/>
+        </w:rPr>
+        <w:t>Second</w:t>
+      </w:r>
+      <w:r>
+        <w:rPr>
+          <w:rFonts w:ascii="Consolas" w:eastAsia="Times New Roman" w:hAnsi="Consolas" w:cs="Times New Roman"/>
+          <w:color w:val="89DDFF"/>
+          <w:sz w:val="21"/>
+          <w:szCs w:val="21"/>
+          <w:lang w:eastAsia="en-IN"/>
+        </w:rPr>
+        <w:t>')</w:t>
+      </w:r>
+    </w:p>
+    <w:p>
+      <w:pPr>
+        <w:pStyle w:val="Heading1"/>
+      </w:pPr>
+      <w:r>
+        <w:lastRenderedPageBreak/>
+        <w:t>Q. Find the length of longest common subsequence of 2 string.</w:t>
+      </w:r>
+    </w:p>
+    <w:p/>
+    <w:p>
+      <w:pPr>
+        <w:shd w:val="clear" w:color="auto" w:fill="000000"/>
+        <w:spacing w:after="0" w:line="285" w:lineRule="atLeast"/>
+        <w:rPr>
+          <w:rFonts w:ascii="Consolas" w:eastAsia="Times New Roman" w:hAnsi="Consolas" w:cs="Times New Roman"/>
+          <w:color w:val="FFFFFF"/>
+          <w:sz w:val="21"/>
+          <w:szCs w:val="21"/>
+          <w:lang w:eastAsia="en-IN"/>
+        </w:rPr>
+      </w:pPr>
+      <w:r>
+        <w:rPr>
+          <w:rFonts w:ascii="Consolas" w:eastAsia="Times New Roman" w:hAnsi="Consolas" w:cs="Times New Roman"/>
+          <w:i/>
+          <w:iCs/>
+          <w:color w:val="546E7A"/>
+          <w:sz w:val="21"/>
+          <w:szCs w:val="21"/>
+          <w:lang w:eastAsia="en-IN"/>
+        </w:rPr>
+        <w:t>#</w:t>
+      </w:r>
+      <w:proofErr w:type="gramStart"/>
+      <w:r>
+        <w:rPr>
+          <w:rFonts w:ascii="Consolas" w:eastAsia="Times New Roman" w:hAnsi="Consolas" w:cs="Times New Roman"/>
+          <w:i/>
+          <w:iCs/>
+          <w:color w:val="546E7A"/>
+          <w:sz w:val="21"/>
+          <w:szCs w:val="21"/>
+          <w:lang w:eastAsia="en-IN"/>
+        </w:rPr>
+        <w:t>Longest</w:t>
+      </w:r>
+      <w:proofErr w:type="gramEnd"/>
+      <w:r>
+        <w:rPr>
+          <w:rFonts w:ascii="Consolas" w:eastAsia="Times New Roman" w:hAnsi="Consolas" w:cs="Times New Roman"/>
+          <w:i/>
+          <w:iCs/>
+          <w:color w:val="546E7A"/>
+          <w:sz w:val="21"/>
+          <w:szCs w:val="21"/>
+          <w:lang w:eastAsia="en-IN"/>
+        </w:rPr>
+        <w:t xml:space="preserve"> common subsequence</w:t>
+      </w:r>
+    </w:p>
+    <w:p>
+      <w:pPr>
+        <w:shd w:val="clear" w:color="auto" w:fill="000000"/>
+        <w:spacing w:after="0" w:line="285" w:lineRule="atLeast"/>
+        <w:rPr>
+          <w:rFonts w:ascii="Consolas" w:eastAsia="Times New Roman" w:hAnsi="Consolas" w:cs="Times New Roman"/>
+          <w:color w:val="FFFFFF"/>
+          <w:sz w:val="21"/>
+          <w:szCs w:val="21"/>
+          <w:lang w:eastAsia="en-IN"/>
+        </w:rPr>
+      </w:pPr>
+      <w:proofErr w:type="spellStart"/>
+      <w:proofErr w:type="gramStart"/>
+      <w:r>
+        <w:rPr>
+          <w:rFonts w:ascii="Consolas" w:eastAsia="Times New Roman" w:hAnsi="Consolas" w:cs="Times New Roman"/>
+          <w:color w:val="C792EA"/>
+          <w:sz w:val="21"/>
+          <w:szCs w:val="21"/>
+          <w:lang w:eastAsia="en-IN"/>
+        </w:rPr>
+        <w:t>def</w:t>
+      </w:r>
+      <w:proofErr w:type="spellEnd"/>
+      <w:proofErr w:type="gramEnd"/>
+      <w:r>
+        <w:rPr>
+          <w:rFonts w:ascii="Consolas" w:eastAsia="Times New Roman" w:hAnsi="Consolas" w:cs="Times New Roman"/>
+          <w:color w:val="FFFFFF"/>
+          <w:sz w:val="21"/>
+          <w:szCs w:val="21"/>
+          <w:lang w:eastAsia="en-IN"/>
+        </w:rPr>
+        <w:t xml:space="preserve"> </w:t>
+      </w:r>
+      <w:proofErr w:type="spellStart"/>
+      <w:r>
+        <w:rPr>
+          <w:rFonts w:ascii="Consolas" w:eastAsia="Times New Roman" w:hAnsi="Consolas" w:cs="Times New Roman"/>
+          <w:color w:val="82AAFF"/>
+          <w:sz w:val="21"/>
+          <w:szCs w:val="21"/>
+          <w:lang w:eastAsia="en-IN"/>
+        </w:rPr>
+        <w:t>longest_common_subsequence</w:t>
+      </w:r>
+      <w:proofErr w:type="spellEnd"/>
+      <w:r>
+        <w:rPr>
+          <w:rFonts w:ascii="Consolas" w:eastAsia="Times New Roman" w:hAnsi="Consolas" w:cs="Times New Roman"/>
+          <w:color w:val="89DDFF"/>
+          <w:sz w:val="21"/>
+          <w:szCs w:val="21"/>
+          <w:lang w:eastAsia="en-IN"/>
+        </w:rPr>
+        <w:t>(</w:t>
+      </w:r>
+      <w:r>
+        <w:rPr>
+          <w:rFonts w:ascii="Consolas" w:eastAsia="Times New Roman" w:hAnsi="Consolas" w:cs="Times New Roman"/>
+          <w:color w:val="F78C6C"/>
+          <w:sz w:val="21"/>
+          <w:szCs w:val="21"/>
+          <w:lang w:eastAsia="en-IN"/>
+        </w:rPr>
+        <w:t>s1</w:t>
+      </w:r>
+      <w:r>
+        <w:rPr>
+          <w:rFonts w:ascii="Consolas" w:eastAsia="Times New Roman" w:hAnsi="Consolas" w:cs="Times New Roman"/>
+          <w:color w:val="89DDFF"/>
+          <w:sz w:val="21"/>
+          <w:szCs w:val="21"/>
+          <w:lang w:eastAsia="en-IN"/>
+        </w:rPr>
+        <w:t>,</w:t>
+      </w:r>
+      <w:r>
+        <w:rPr>
+          <w:rFonts w:ascii="Consolas" w:eastAsia="Times New Roman" w:hAnsi="Consolas" w:cs="Times New Roman"/>
+          <w:color w:val="F78C6C"/>
+          <w:sz w:val="21"/>
+          <w:szCs w:val="21"/>
+          <w:lang w:eastAsia="en-IN"/>
+        </w:rPr>
+        <w:t>s2</w:t>
+      </w:r>
+      <w:r>
+        <w:rPr>
+          <w:rFonts w:ascii="Consolas" w:eastAsia="Times New Roman" w:hAnsi="Consolas" w:cs="Times New Roman"/>
+          <w:color w:val="89DDFF"/>
+          <w:sz w:val="21"/>
+          <w:szCs w:val="21"/>
+          <w:lang w:eastAsia="en-IN"/>
+        </w:rPr>
+        <w:t>):</w:t>
+      </w:r>
+    </w:p>
+    <w:p>
+      <w:pPr>
+        <w:shd w:val="clear" w:color="auto" w:fill="000000"/>
+        <w:spacing w:after="0" w:line="285" w:lineRule="atLeast"/>
+        <w:rPr>
+          <w:rFonts w:ascii="Consolas" w:eastAsia="Times New Roman" w:hAnsi="Consolas" w:cs="Times New Roman"/>
+          <w:color w:val="FFFFFF"/>
+          <w:sz w:val="21"/>
+          <w:szCs w:val="21"/>
+          <w:lang w:eastAsia="en-IN"/>
+        </w:rPr>
+      </w:pPr>
+      <w:r>
+        <w:rPr>
+          <w:rFonts w:ascii="Consolas" w:eastAsia="Times New Roman" w:hAnsi="Consolas" w:cs="Times New Roman"/>
+          <w:color w:val="FFFFFF"/>
+          <w:sz w:val="21"/>
+          <w:szCs w:val="21"/>
+          <w:lang w:eastAsia="en-IN"/>
+        </w:rPr>
+        <w:t xml:space="preserve">    </w:t>
+      </w:r>
+      <w:proofErr w:type="spellStart"/>
+      <w:proofErr w:type="gramStart"/>
+      <w:r>
+        <w:rPr>
+          <w:rFonts w:ascii="Consolas" w:eastAsia="Times New Roman" w:hAnsi="Consolas" w:cs="Times New Roman"/>
+          <w:color w:val="FFFFFF"/>
+          <w:sz w:val="21"/>
+          <w:szCs w:val="21"/>
+          <w:lang w:eastAsia="en-IN"/>
+        </w:rPr>
+        <w:t>n</w:t>
+      </w:r>
+      <w:r>
+        <w:rPr>
+          <w:rFonts w:ascii="Consolas" w:eastAsia="Times New Roman" w:hAnsi="Consolas" w:cs="Times New Roman"/>
+          <w:color w:val="89DDFF"/>
+          <w:sz w:val="21"/>
+          <w:szCs w:val="21"/>
+          <w:lang w:eastAsia="en-IN"/>
+        </w:rPr>
+        <w:t>,</w:t>
+      </w:r>
+      <w:proofErr w:type="gramEnd"/>
+      <w:r>
+        <w:rPr>
+          <w:rFonts w:ascii="Consolas" w:eastAsia="Times New Roman" w:hAnsi="Consolas" w:cs="Times New Roman"/>
+          <w:color w:val="FFFFFF"/>
+          <w:sz w:val="21"/>
+          <w:szCs w:val="21"/>
+          <w:lang w:eastAsia="en-IN"/>
+        </w:rPr>
+        <w:t>m</w:t>
+      </w:r>
+      <w:proofErr w:type="spellEnd"/>
+      <w:r>
+        <w:rPr>
+          <w:rFonts w:ascii="Consolas" w:eastAsia="Times New Roman" w:hAnsi="Consolas" w:cs="Times New Roman"/>
+          <w:color w:val="FFFFFF"/>
+          <w:sz w:val="21"/>
+          <w:szCs w:val="21"/>
+          <w:lang w:eastAsia="en-IN"/>
+        </w:rPr>
+        <w:t xml:space="preserve"> </w:t>
+      </w:r>
+      <w:r>
+        <w:rPr>
+          <w:rFonts w:ascii="Consolas" w:eastAsia="Times New Roman" w:hAnsi="Consolas" w:cs="Times New Roman"/>
+          <w:color w:val="C792EA"/>
+          <w:sz w:val="21"/>
+          <w:szCs w:val="21"/>
+          <w:lang w:eastAsia="en-IN"/>
+        </w:rPr>
+        <w:t>=</w:t>
+      </w:r>
+      <w:r>
+        <w:rPr>
+          <w:rFonts w:ascii="Consolas" w:eastAsia="Times New Roman" w:hAnsi="Consolas" w:cs="Times New Roman"/>
+          <w:color w:val="FFFFFF"/>
+          <w:sz w:val="21"/>
+          <w:szCs w:val="21"/>
+          <w:lang w:eastAsia="en-IN"/>
+        </w:rPr>
+        <w:t xml:space="preserve"> </w:t>
+      </w:r>
+      <w:proofErr w:type="spellStart"/>
+      <w:r>
+        <w:rPr>
+          <w:rFonts w:ascii="Consolas" w:eastAsia="Times New Roman" w:hAnsi="Consolas" w:cs="Times New Roman"/>
+          <w:color w:val="82AAFF"/>
+          <w:sz w:val="21"/>
+          <w:szCs w:val="21"/>
+          <w:lang w:eastAsia="en-IN"/>
+        </w:rPr>
+        <w:t>len</w:t>
+      </w:r>
+      <w:proofErr w:type="spellEnd"/>
+      <w:r>
+        <w:rPr>
+          <w:rFonts w:ascii="Consolas" w:eastAsia="Times New Roman" w:hAnsi="Consolas" w:cs="Times New Roman"/>
+          <w:color w:val="89DDFF"/>
+          <w:sz w:val="21"/>
+          <w:szCs w:val="21"/>
+          <w:lang w:eastAsia="en-IN"/>
+        </w:rPr>
+        <w:t>(</w:t>
+      </w:r>
+      <w:r>
+        <w:rPr>
+          <w:rFonts w:ascii="Consolas" w:eastAsia="Times New Roman" w:hAnsi="Consolas" w:cs="Times New Roman"/>
+          <w:color w:val="82AAFF"/>
+          <w:sz w:val="21"/>
+          <w:szCs w:val="21"/>
+          <w:lang w:eastAsia="en-IN"/>
+        </w:rPr>
+        <w:t>s1</w:t>
+      </w:r>
+      <w:r>
+        <w:rPr>
+          <w:rFonts w:ascii="Consolas" w:eastAsia="Times New Roman" w:hAnsi="Consolas" w:cs="Times New Roman"/>
+          <w:color w:val="89DDFF"/>
+          <w:sz w:val="21"/>
+          <w:szCs w:val="21"/>
+          <w:lang w:eastAsia="en-IN"/>
+        </w:rPr>
+        <w:t>),</w:t>
+      </w:r>
+      <w:proofErr w:type="spellStart"/>
+      <w:r>
+        <w:rPr>
+          <w:rFonts w:ascii="Consolas" w:eastAsia="Times New Roman" w:hAnsi="Consolas" w:cs="Times New Roman"/>
+          <w:color w:val="82AAFF"/>
+          <w:sz w:val="21"/>
+          <w:szCs w:val="21"/>
+          <w:lang w:eastAsia="en-IN"/>
+        </w:rPr>
+        <w:t>len</w:t>
+      </w:r>
+      <w:proofErr w:type="spellEnd"/>
+      <w:r>
+        <w:rPr>
+          <w:rFonts w:ascii="Consolas" w:eastAsia="Times New Roman" w:hAnsi="Consolas" w:cs="Times New Roman"/>
+          <w:color w:val="89DDFF"/>
+          <w:sz w:val="21"/>
+          <w:szCs w:val="21"/>
+          <w:lang w:eastAsia="en-IN"/>
+        </w:rPr>
+        <w:t>(</w:t>
+      </w:r>
+      <w:r>
+        <w:rPr>
+          <w:rFonts w:ascii="Consolas" w:eastAsia="Times New Roman" w:hAnsi="Consolas" w:cs="Times New Roman"/>
+          <w:color w:val="82AAFF"/>
+          <w:sz w:val="21"/>
+          <w:szCs w:val="21"/>
+          <w:lang w:eastAsia="en-IN"/>
+        </w:rPr>
+        <w:t>s2</w:t>
+      </w:r>
+      <w:r>
+        <w:rPr>
+          <w:rFonts w:ascii="Consolas" w:eastAsia="Times New Roman" w:hAnsi="Consolas" w:cs="Times New Roman"/>
+          <w:color w:val="89DDFF"/>
+          <w:sz w:val="21"/>
+          <w:szCs w:val="21"/>
+          <w:lang w:eastAsia="en-IN"/>
+        </w:rPr>
+        <w:t>)</w:t>
+      </w:r>
+    </w:p>
+    <w:p>
+      <w:pPr>
+        <w:shd w:val="clear" w:color="auto" w:fill="000000"/>
+        <w:spacing w:after="0" w:line="285" w:lineRule="atLeast"/>
+        <w:rPr>
+          <w:rFonts w:ascii="Consolas" w:eastAsia="Times New Roman" w:hAnsi="Consolas" w:cs="Times New Roman"/>
+          <w:color w:val="FFFFFF"/>
+          <w:sz w:val="21"/>
+          <w:szCs w:val="21"/>
+          <w:lang w:eastAsia="en-IN"/>
+        </w:rPr>
+      </w:pPr>
+      <w:r>
+        <w:rPr>
+          <w:rFonts w:ascii="Consolas" w:eastAsia="Times New Roman" w:hAnsi="Consolas" w:cs="Times New Roman"/>
+          <w:color w:val="FFFFFF"/>
+          <w:sz w:val="21"/>
+          <w:szCs w:val="21"/>
+          <w:lang w:eastAsia="en-IN"/>
+        </w:rPr>
+        <w:t xml:space="preserve">    </w:t>
+      </w:r>
+      <w:proofErr w:type="spellStart"/>
+      <w:proofErr w:type="gramStart"/>
+      <w:r>
+        <w:rPr>
+          <w:rFonts w:ascii="Consolas" w:eastAsia="Times New Roman" w:hAnsi="Consolas" w:cs="Times New Roman"/>
+          <w:color w:val="FFFFFF"/>
+          <w:sz w:val="21"/>
+          <w:szCs w:val="21"/>
+          <w:lang w:eastAsia="en-IN"/>
+        </w:rPr>
+        <w:t>dp</w:t>
+      </w:r>
+      <w:proofErr w:type="spellEnd"/>
+      <w:proofErr w:type="gramEnd"/>
+      <w:r>
+        <w:rPr>
+          <w:rFonts w:ascii="Consolas" w:eastAsia="Times New Roman" w:hAnsi="Consolas" w:cs="Times New Roman"/>
+          <w:color w:val="FFFFFF"/>
+          <w:sz w:val="21"/>
+          <w:szCs w:val="21"/>
+          <w:lang w:eastAsia="en-IN"/>
+        </w:rPr>
+        <w:t xml:space="preserve"> </w:t>
+      </w:r>
+      <w:r>
+        <w:rPr>
+          <w:rFonts w:ascii="Consolas" w:eastAsia="Times New Roman" w:hAnsi="Consolas" w:cs="Times New Roman"/>
+          <w:color w:val="C792EA"/>
+          <w:sz w:val="21"/>
+          <w:szCs w:val="21"/>
+          <w:lang w:eastAsia="en-IN"/>
+        </w:rPr>
+        <w:t>=</w:t>
+      </w:r>
+      <w:r>
+        <w:rPr>
+          <w:rFonts w:ascii="Consolas" w:eastAsia="Times New Roman" w:hAnsi="Consolas" w:cs="Times New Roman"/>
+          <w:color w:val="FFFFFF"/>
+          <w:sz w:val="21"/>
+          <w:szCs w:val="21"/>
+          <w:lang w:eastAsia="en-IN"/>
+        </w:rPr>
+        <w:t xml:space="preserve"> </w:t>
+      </w:r>
+      <w:r>
+        <w:rPr>
+          <w:rFonts w:ascii="Consolas" w:eastAsia="Times New Roman" w:hAnsi="Consolas" w:cs="Times New Roman"/>
+          <w:color w:val="89DDFF"/>
+          <w:sz w:val="21"/>
+          <w:szCs w:val="21"/>
+          <w:lang w:eastAsia="en-IN"/>
+        </w:rPr>
+        <w:t>[[</w:t>
+      </w:r>
+      <w:r>
+        <w:rPr>
+          <w:rFonts w:ascii="Consolas" w:eastAsia="Times New Roman" w:hAnsi="Consolas" w:cs="Times New Roman"/>
+          <w:color w:val="F78C6C"/>
+          <w:sz w:val="21"/>
+          <w:szCs w:val="21"/>
+          <w:lang w:eastAsia="en-IN"/>
+        </w:rPr>
+        <w:t>0</w:t>
+      </w:r>
+      <w:r>
+        <w:rPr>
+          <w:rFonts w:ascii="Consolas" w:eastAsia="Times New Roman" w:hAnsi="Consolas" w:cs="Times New Roman"/>
+          <w:color w:val="FFFFFF"/>
+          <w:sz w:val="21"/>
+          <w:szCs w:val="21"/>
+          <w:lang w:eastAsia="en-IN"/>
+        </w:rPr>
+        <w:t xml:space="preserve"> </w:t>
+      </w:r>
+      <w:r>
+        <w:rPr>
+          <w:rFonts w:ascii="Consolas" w:eastAsia="Times New Roman" w:hAnsi="Consolas" w:cs="Times New Roman"/>
+          <w:color w:val="89DDFF"/>
+          <w:sz w:val="21"/>
+          <w:szCs w:val="21"/>
+          <w:lang w:eastAsia="en-IN"/>
+        </w:rPr>
+        <w:t>for</w:t>
+      </w:r>
+      <w:r>
+        <w:rPr>
+          <w:rFonts w:ascii="Consolas" w:eastAsia="Times New Roman" w:hAnsi="Consolas" w:cs="Times New Roman"/>
+          <w:color w:val="FFFFFF"/>
+          <w:sz w:val="21"/>
+          <w:szCs w:val="21"/>
+          <w:lang w:eastAsia="en-IN"/>
+        </w:rPr>
+        <w:t xml:space="preserve"> </w:t>
+      </w:r>
+      <w:proofErr w:type="spellStart"/>
+      <w:r>
+        <w:rPr>
+          <w:rFonts w:ascii="Consolas" w:eastAsia="Times New Roman" w:hAnsi="Consolas" w:cs="Times New Roman"/>
+          <w:color w:val="FFFFFF"/>
+          <w:sz w:val="21"/>
+          <w:szCs w:val="21"/>
+          <w:lang w:eastAsia="en-IN"/>
+        </w:rPr>
+        <w:t>i</w:t>
+      </w:r>
+      <w:proofErr w:type="spellEnd"/>
+      <w:r>
+        <w:rPr>
+          <w:rFonts w:ascii="Consolas" w:eastAsia="Times New Roman" w:hAnsi="Consolas" w:cs="Times New Roman"/>
+          <w:color w:val="FFFFFF"/>
+          <w:sz w:val="21"/>
+          <w:szCs w:val="21"/>
+          <w:lang w:eastAsia="en-IN"/>
+        </w:rPr>
+        <w:t xml:space="preserve"> </w:t>
+      </w:r>
+      <w:r>
+        <w:rPr>
+          <w:rFonts w:ascii="Consolas" w:eastAsia="Times New Roman" w:hAnsi="Consolas" w:cs="Times New Roman"/>
+          <w:color w:val="89DDFF"/>
+          <w:sz w:val="21"/>
+          <w:szCs w:val="21"/>
+          <w:lang w:eastAsia="en-IN"/>
+        </w:rPr>
+        <w:t>in</w:t>
+      </w:r>
+      <w:r>
+        <w:rPr>
+          <w:rFonts w:ascii="Consolas" w:eastAsia="Times New Roman" w:hAnsi="Consolas" w:cs="Times New Roman"/>
+          <w:color w:val="FFFFFF"/>
+          <w:sz w:val="21"/>
+          <w:szCs w:val="21"/>
+          <w:lang w:eastAsia="en-IN"/>
+        </w:rPr>
+        <w:t xml:space="preserve"> </w:t>
+      </w:r>
+      <w:r>
+        <w:rPr>
+          <w:rFonts w:ascii="Consolas" w:eastAsia="Times New Roman" w:hAnsi="Consolas" w:cs="Times New Roman"/>
+          <w:color w:val="82AAFF"/>
+          <w:sz w:val="21"/>
+          <w:szCs w:val="21"/>
+          <w:lang w:eastAsia="en-IN"/>
+        </w:rPr>
+        <w:t>range</w:t>
+      </w:r>
+      <w:r>
+        <w:rPr>
+          <w:rFonts w:ascii="Consolas" w:eastAsia="Times New Roman" w:hAnsi="Consolas" w:cs="Times New Roman"/>
+          <w:color w:val="89DDFF"/>
+          <w:sz w:val="21"/>
+          <w:szCs w:val="21"/>
+          <w:lang w:eastAsia="en-IN"/>
+        </w:rPr>
+        <w:t>(</w:t>
+      </w:r>
+      <w:r>
+        <w:rPr>
+          <w:rFonts w:ascii="Consolas" w:eastAsia="Times New Roman" w:hAnsi="Consolas" w:cs="Times New Roman"/>
+          <w:color w:val="82AAFF"/>
+          <w:sz w:val="21"/>
+          <w:szCs w:val="21"/>
+          <w:lang w:eastAsia="en-IN"/>
+        </w:rPr>
+        <w:t>m</w:t>
+      </w:r>
+      <w:r>
+        <w:rPr>
+          <w:rFonts w:ascii="Consolas" w:eastAsia="Times New Roman" w:hAnsi="Consolas" w:cs="Times New Roman"/>
+          <w:color w:val="C792EA"/>
+          <w:sz w:val="21"/>
+          <w:szCs w:val="21"/>
+          <w:lang w:eastAsia="en-IN"/>
+        </w:rPr>
+        <w:t>+</w:t>
+      </w:r>
+      <w:r>
+        <w:rPr>
+          <w:rFonts w:ascii="Consolas" w:eastAsia="Times New Roman" w:hAnsi="Consolas" w:cs="Times New Roman"/>
+          <w:color w:val="F78C6C"/>
+          <w:sz w:val="21"/>
+          <w:szCs w:val="21"/>
+          <w:lang w:eastAsia="en-IN"/>
+        </w:rPr>
+        <w:t>1</w:t>
+      </w:r>
+      <w:r>
+        <w:rPr>
+          <w:rFonts w:ascii="Consolas" w:eastAsia="Times New Roman" w:hAnsi="Consolas" w:cs="Times New Roman"/>
+          <w:color w:val="89DDFF"/>
+          <w:sz w:val="21"/>
+          <w:szCs w:val="21"/>
+          <w:lang w:eastAsia="en-IN"/>
+        </w:rPr>
+        <w:t>)]</w:t>
+      </w:r>
+      <w:r>
+        <w:rPr>
+          <w:rFonts w:ascii="Consolas" w:eastAsia="Times New Roman" w:hAnsi="Consolas" w:cs="Times New Roman"/>
+          <w:color w:val="FFFFFF"/>
+          <w:sz w:val="21"/>
+          <w:szCs w:val="21"/>
+          <w:lang w:eastAsia="en-IN"/>
+        </w:rPr>
+        <w:t xml:space="preserve"> </w:t>
+      </w:r>
+      <w:r>
+        <w:rPr>
+          <w:rFonts w:ascii="Consolas" w:eastAsia="Times New Roman" w:hAnsi="Consolas" w:cs="Times New Roman"/>
+          <w:color w:val="89DDFF"/>
+          <w:sz w:val="21"/>
+          <w:szCs w:val="21"/>
+          <w:lang w:eastAsia="en-IN"/>
+        </w:rPr>
+        <w:t>for</w:t>
+      </w:r>
+      <w:r>
+        <w:rPr>
+          <w:rFonts w:ascii="Consolas" w:eastAsia="Times New Roman" w:hAnsi="Consolas" w:cs="Times New Roman"/>
+          <w:color w:val="FFFFFF"/>
+          <w:sz w:val="21"/>
+          <w:szCs w:val="21"/>
+          <w:lang w:eastAsia="en-IN"/>
+        </w:rPr>
+        <w:t xml:space="preserve"> j </w:t>
+      </w:r>
+      <w:r>
+        <w:rPr>
+          <w:rFonts w:ascii="Consolas" w:eastAsia="Times New Roman" w:hAnsi="Consolas" w:cs="Times New Roman"/>
+          <w:color w:val="89DDFF"/>
+          <w:sz w:val="21"/>
+          <w:szCs w:val="21"/>
+          <w:lang w:eastAsia="en-IN"/>
+        </w:rPr>
+        <w:t>in</w:t>
+      </w:r>
+      <w:r>
+        <w:rPr>
+          <w:rFonts w:ascii="Consolas" w:eastAsia="Times New Roman" w:hAnsi="Consolas" w:cs="Times New Roman"/>
+          <w:color w:val="FFFFFF"/>
+          <w:sz w:val="21"/>
+          <w:szCs w:val="21"/>
+          <w:lang w:eastAsia="en-IN"/>
+        </w:rPr>
+        <w:t xml:space="preserve"> </w:t>
+      </w:r>
+      <w:r>
+        <w:rPr>
+          <w:rFonts w:ascii="Consolas" w:eastAsia="Times New Roman" w:hAnsi="Consolas" w:cs="Times New Roman"/>
+          <w:color w:val="82AAFF"/>
+          <w:sz w:val="21"/>
+          <w:szCs w:val="21"/>
+          <w:lang w:eastAsia="en-IN"/>
+        </w:rPr>
+        <w:t>range</w:t>
+      </w:r>
+      <w:r>
+        <w:rPr>
+          <w:rFonts w:ascii="Consolas" w:eastAsia="Times New Roman" w:hAnsi="Consolas" w:cs="Times New Roman"/>
+          <w:color w:val="89DDFF"/>
+          <w:sz w:val="21"/>
+          <w:szCs w:val="21"/>
+          <w:lang w:eastAsia="en-IN"/>
+        </w:rPr>
+        <w:t>(</w:t>
+      </w:r>
+      <w:r>
+        <w:rPr>
+          <w:rFonts w:ascii="Consolas" w:eastAsia="Times New Roman" w:hAnsi="Consolas" w:cs="Times New Roman"/>
+          <w:color w:val="82AAFF"/>
+          <w:sz w:val="21"/>
+          <w:szCs w:val="21"/>
+          <w:lang w:eastAsia="en-IN"/>
+        </w:rPr>
+        <w:t>n</w:t>
+      </w:r>
+      <w:r>
+        <w:rPr>
+          <w:rFonts w:ascii="Consolas" w:eastAsia="Times New Roman" w:hAnsi="Consolas" w:cs="Times New Roman"/>
+          <w:color w:val="C792EA"/>
+          <w:sz w:val="21"/>
+          <w:szCs w:val="21"/>
+          <w:lang w:eastAsia="en-IN"/>
+        </w:rPr>
+        <w:t>+</w:t>
+      </w:r>
+      <w:r>
+        <w:rPr>
+          <w:rFonts w:ascii="Consolas" w:eastAsia="Times New Roman" w:hAnsi="Consolas" w:cs="Times New Roman"/>
+          <w:color w:val="F78C6C"/>
+          <w:sz w:val="21"/>
+          <w:szCs w:val="21"/>
+          <w:lang w:eastAsia="en-IN"/>
+        </w:rPr>
+        <w:t>1</w:t>
+      </w:r>
+      <w:r>
+        <w:rPr>
+          <w:rFonts w:ascii="Consolas" w:eastAsia="Times New Roman" w:hAnsi="Consolas" w:cs="Times New Roman"/>
+          <w:color w:val="89DDFF"/>
+          <w:sz w:val="21"/>
+          <w:szCs w:val="21"/>
+          <w:lang w:eastAsia="en-IN"/>
+        </w:rPr>
+        <w:t>)]</w:t>
+      </w:r>
+    </w:p>
+    <w:p>
+      <w:pPr>
+        <w:shd w:val="clear" w:color="auto" w:fill="000000"/>
+        <w:spacing w:after="0" w:line="285" w:lineRule="atLeast"/>
+        <w:rPr>
+          <w:rFonts w:ascii="Consolas" w:eastAsia="Times New Roman" w:hAnsi="Consolas" w:cs="Times New Roman"/>
+          <w:color w:val="FFFFFF"/>
+          <w:sz w:val="21"/>
+          <w:szCs w:val="21"/>
+          <w:lang w:eastAsia="en-IN"/>
+        </w:rPr>
+      </w:pPr>
+      <w:r>
+        <w:rPr>
+          <w:rFonts w:ascii="Consolas" w:eastAsia="Times New Roman" w:hAnsi="Consolas" w:cs="Times New Roman"/>
+          <w:color w:val="FFFFFF"/>
+          <w:sz w:val="21"/>
+          <w:szCs w:val="21"/>
+          <w:lang w:eastAsia="en-IN"/>
+        </w:rPr>
+        <w:t xml:space="preserve">    </w:t>
+      </w:r>
+      <w:proofErr w:type="gramStart"/>
+      <w:r>
+        <w:rPr>
+          <w:rFonts w:ascii="Consolas" w:eastAsia="Times New Roman" w:hAnsi="Consolas" w:cs="Times New Roman"/>
+          <w:color w:val="89DDFF"/>
+          <w:sz w:val="21"/>
+          <w:szCs w:val="21"/>
+          <w:lang w:eastAsia="en-IN"/>
+        </w:rPr>
+        <w:t>for</w:t>
+      </w:r>
+      <w:proofErr w:type="gramEnd"/>
+      <w:r>
+        <w:rPr>
+          <w:rFonts w:ascii="Consolas" w:eastAsia="Times New Roman" w:hAnsi="Consolas" w:cs="Times New Roman"/>
+          <w:color w:val="FFFFFF"/>
+          <w:sz w:val="21"/>
+          <w:szCs w:val="21"/>
+          <w:lang w:eastAsia="en-IN"/>
+        </w:rPr>
+        <w:t xml:space="preserve"> </w:t>
+      </w:r>
+      <w:proofErr w:type="spellStart"/>
+      <w:r>
+        <w:rPr>
+          <w:rFonts w:ascii="Consolas" w:eastAsia="Times New Roman" w:hAnsi="Consolas" w:cs="Times New Roman"/>
+          <w:color w:val="FFFFFF"/>
+          <w:sz w:val="21"/>
+          <w:szCs w:val="21"/>
+          <w:lang w:eastAsia="en-IN"/>
+        </w:rPr>
+        <w:t>i</w:t>
+      </w:r>
+      <w:proofErr w:type="spellEnd"/>
+      <w:r>
+        <w:rPr>
+          <w:rFonts w:ascii="Consolas" w:eastAsia="Times New Roman" w:hAnsi="Consolas" w:cs="Times New Roman"/>
+          <w:color w:val="FFFFFF"/>
+          <w:sz w:val="21"/>
+          <w:szCs w:val="21"/>
+          <w:lang w:eastAsia="en-IN"/>
+        </w:rPr>
+        <w:t xml:space="preserve"> </w:t>
+      </w:r>
+      <w:r>
+        <w:rPr>
+          <w:rFonts w:ascii="Consolas" w:eastAsia="Times New Roman" w:hAnsi="Consolas" w:cs="Times New Roman"/>
+          <w:color w:val="89DDFF"/>
+          <w:sz w:val="21"/>
+          <w:szCs w:val="21"/>
+          <w:lang w:eastAsia="en-IN"/>
+        </w:rPr>
+        <w:t>in</w:t>
+      </w:r>
+      <w:r>
+        <w:rPr>
+          <w:rFonts w:ascii="Consolas" w:eastAsia="Times New Roman" w:hAnsi="Consolas" w:cs="Times New Roman"/>
+          <w:color w:val="FFFFFF"/>
+          <w:sz w:val="21"/>
+          <w:szCs w:val="21"/>
+          <w:lang w:eastAsia="en-IN"/>
+        </w:rPr>
+        <w:t xml:space="preserve"> </w:t>
+      </w:r>
+      <w:r>
+        <w:rPr>
+          <w:rFonts w:ascii="Consolas" w:eastAsia="Times New Roman" w:hAnsi="Consolas" w:cs="Times New Roman"/>
+          <w:color w:val="82AAFF"/>
+          <w:sz w:val="21"/>
+          <w:szCs w:val="21"/>
+          <w:lang w:eastAsia="en-IN"/>
+        </w:rPr>
+        <w:t>range</w:t>
+      </w:r>
+      <w:r>
+        <w:rPr>
+          <w:rFonts w:ascii="Consolas" w:eastAsia="Times New Roman" w:hAnsi="Consolas" w:cs="Times New Roman"/>
+          <w:color w:val="89DDFF"/>
+          <w:sz w:val="21"/>
+          <w:szCs w:val="21"/>
+          <w:lang w:eastAsia="en-IN"/>
+        </w:rPr>
+        <w:t>(</w:t>
+      </w:r>
+      <w:r>
+        <w:rPr>
+          <w:rFonts w:ascii="Consolas" w:eastAsia="Times New Roman" w:hAnsi="Consolas" w:cs="Times New Roman"/>
+          <w:color w:val="82AAFF"/>
+          <w:sz w:val="21"/>
+          <w:szCs w:val="21"/>
+          <w:lang w:eastAsia="en-IN"/>
+        </w:rPr>
+        <w:t>n</w:t>
+      </w:r>
+      <w:r>
+        <w:rPr>
+          <w:rFonts w:ascii="Consolas" w:eastAsia="Times New Roman" w:hAnsi="Consolas" w:cs="Times New Roman"/>
+          <w:color w:val="89DDFF"/>
+          <w:sz w:val="21"/>
+          <w:szCs w:val="21"/>
+          <w:lang w:eastAsia="en-IN"/>
+        </w:rPr>
+        <w:t>):</w:t>
+      </w:r>
+    </w:p>
+    <w:p>
+      <w:pPr>
+        <w:shd w:val="clear" w:color="auto" w:fill="000000"/>
+        <w:spacing w:after="0" w:line="285" w:lineRule="atLeast"/>
+        <w:rPr>
+          <w:rFonts w:ascii="Consolas" w:eastAsia="Times New Roman" w:hAnsi="Consolas" w:cs="Times New Roman"/>
+          <w:color w:val="FFFFFF"/>
+          <w:sz w:val="21"/>
+          <w:szCs w:val="21"/>
+          <w:lang w:eastAsia="en-IN"/>
+        </w:rPr>
+      </w:pPr>
+      <w:r>
+        <w:rPr>
+          <w:rFonts w:ascii="Consolas" w:eastAsia="Times New Roman" w:hAnsi="Consolas" w:cs="Times New Roman"/>
+          <w:color w:val="FFFFFF"/>
+          <w:sz w:val="21"/>
+          <w:szCs w:val="21"/>
+          <w:lang w:eastAsia="en-IN"/>
+        </w:rPr>
+        <w:t xml:space="preserve">        </w:t>
+      </w:r>
+      <w:proofErr w:type="gramStart"/>
+      <w:r>
+        <w:rPr>
+          <w:rFonts w:ascii="Consolas" w:eastAsia="Times New Roman" w:hAnsi="Consolas" w:cs="Times New Roman"/>
+          <w:color w:val="89DDFF"/>
+          <w:sz w:val="21"/>
+          <w:szCs w:val="21"/>
+          <w:lang w:eastAsia="en-IN"/>
+        </w:rPr>
+        <w:t>for</w:t>
+      </w:r>
+      <w:proofErr w:type="gramEnd"/>
+      <w:r>
+        <w:rPr>
+          <w:rFonts w:ascii="Consolas" w:eastAsia="Times New Roman" w:hAnsi="Consolas" w:cs="Times New Roman"/>
+          <w:color w:val="FFFFFF"/>
+          <w:sz w:val="21"/>
+          <w:szCs w:val="21"/>
+          <w:lang w:eastAsia="en-IN"/>
+        </w:rPr>
+        <w:t xml:space="preserve"> j </w:t>
+      </w:r>
+      <w:r>
+        <w:rPr>
+          <w:rFonts w:ascii="Consolas" w:eastAsia="Times New Roman" w:hAnsi="Consolas" w:cs="Times New Roman"/>
+          <w:color w:val="89DDFF"/>
+          <w:sz w:val="21"/>
+          <w:szCs w:val="21"/>
+          <w:lang w:eastAsia="en-IN"/>
+        </w:rPr>
+        <w:t>in</w:t>
+      </w:r>
+      <w:r>
+        <w:rPr>
+          <w:rFonts w:ascii="Consolas" w:eastAsia="Times New Roman" w:hAnsi="Consolas" w:cs="Times New Roman"/>
+          <w:color w:val="FFFFFF"/>
+          <w:sz w:val="21"/>
+          <w:szCs w:val="21"/>
+          <w:lang w:eastAsia="en-IN"/>
+        </w:rPr>
+        <w:t xml:space="preserve"> </w:t>
+      </w:r>
+      <w:r>
+        <w:rPr>
+          <w:rFonts w:ascii="Consolas" w:eastAsia="Times New Roman" w:hAnsi="Consolas" w:cs="Times New Roman"/>
+          <w:color w:val="82AAFF"/>
+          <w:sz w:val="21"/>
+          <w:szCs w:val="21"/>
+          <w:lang w:eastAsia="en-IN"/>
+        </w:rPr>
+        <w:t>range</w:t>
+      </w:r>
+      <w:r>
+        <w:rPr>
+          <w:rFonts w:ascii="Consolas" w:eastAsia="Times New Roman" w:hAnsi="Consolas" w:cs="Times New Roman"/>
+          <w:color w:val="89DDFF"/>
+          <w:sz w:val="21"/>
+          <w:szCs w:val="21"/>
+          <w:lang w:eastAsia="en-IN"/>
+        </w:rPr>
+        <w:t>(</w:t>
+      </w:r>
+      <w:r>
+        <w:rPr>
+          <w:rFonts w:ascii="Consolas" w:eastAsia="Times New Roman" w:hAnsi="Consolas" w:cs="Times New Roman"/>
+          <w:color w:val="82AAFF"/>
+          <w:sz w:val="21"/>
+          <w:szCs w:val="21"/>
+          <w:lang w:eastAsia="en-IN"/>
+        </w:rPr>
+        <w:t>m</w:t>
+      </w:r>
+      <w:r>
+        <w:rPr>
+          <w:rFonts w:ascii="Consolas" w:eastAsia="Times New Roman" w:hAnsi="Consolas" w:cs="Times New Roman"/>
+          <w:color w:val="89DDFF"/>
+          <w:sz w:val="21"/>
+          <w:szCs w:val="21"/>
+          <w:lang w:eastAsia="en-IN"/>
+        </w:rPr>
+        <w:t>):</w:t>
+      </w:r>
+    </w:p>
+    <w:p>
+      <w:pPr>
+        <w:shd w:val="clear" w:color="auto" w:fill="000000"/>
+        <w:spacing w:after="0" w:line="285" w:lineRule="atLeast"/>
+        <w:rPr>
+          <w:rFonts w:ascii="Consolas" w:eastAsia="Times New Roman" w:hAnsi="Consolas" w:cs="Times New Roman"/>
+          <w:color w:val="FFFFFF"/>
+          <w:sz w:val="21"/>
+          <w:szCs w:val="21"/>
+          <w:lang w:eastAsia="en-IN"/>
+        </w:rPr>
+      </w:pPr>
+      <w:r>
+        <w:rPr>
+          <w:rFonts w:ascii="Consolas" w:eastAsia="Times New Roman" w:hAnsi="Consolas" w:cs="Times New Roman"/>
+          <w:color w:val="FFFFFF"/>
+          <w:sz w:val="21"/>
+          <w:szCs w:val="21"/>
+          <w:lang w:eastAsia="en-IN"/>
+        </w:rPr>
+        <w:t xml:space="preserve">            </w:t>
+      </w:r>
+      <w:proofErr w:type="gramStart"/>
+      <w:r>
+        <w:rPr>
+          <w:rFonts w:ascii="Consolas" w:eastAsia="Times New Roman" w:hAnsi="Consolas" w:cs="Times New Roman"/>
+          <w:color w:val="89DDFF"/>
+          <w:sz w:val="21"/>
+          <w:szCs w:val="21"/>
+          <w:lang w:eastAsia="en-IN"/>
+        </w:rPr>
+        <w:t>if</w:t>
+      </w:r>
+      <w:proofErr w:type="gramEnd"/>
+      <w:r>
+        <w:rPr>
+          <w:rFonts w:ascii="Consolas" w:eastAsia="Times New Roman" w:hAnsi="Consolas" w:cs="Times New Roman"/>
+          <w:color w:val="FFFFFF"/>
+          <w:sz w:val="21"/>
+          <w:szCs w:val="21"/>
+          <w:lang w:eastAsia="en-IN"/>
+        </w:rPr>
+        <w:t xml:space="preserve"> s1</w:t>
+      </w:r>
+      <w:r>
+        <w:rPr>
+          <w:rFonts w:ascii="Consolas" w:eastAsia="Times New Roman" w:hAnsi="Consolas" w:cs="Times New Roman"/>
+          <w:color w:val="89DDFF"/>
+          <w:sz w:val="21"/>
+          <w:szCs w:val="21"/>
+          <w:lang w:eastAsia="en-IN"/>
+        </w:rPr>
+        <w:t>[</w:t>
+      </w:r>
+      <w:proofErr w:type="spellStart"/>
+      <w:r>
+        <w:rPr>
+          <w:rFonts w:ascii="Consolas" w:eastAsia="Times New Roman" w:hAnsi="Consolas" w:cs="Times New Roman"/>
+          <w:color w:val="FFFFFF"/>
+          <w:sz w:val="21"/>
+          <w:szCs w:val="21"/>
+          <w:lang w:eastAsia="en-IN"/>
+        </w:rPr>
+        <w:t>i</w:t>
+      </w:r>
+      <w:proofErr w:type="spellEnd"/>
+      <w:r>
+        <w:rPr>
+          <w:rFonts w:ascii="Consolas" w:eastAsia="Times New Roman" w:hAnsi="Consolas" w:cs="Times New Roman"/>
+          <w:color w:val="89DDFF"/>
+          <w:sz w:val="21"/>
+          <w:szCs w:val="21"/>
+          <w:lang w:eastAsia="en-IN"/>
+        </w:rPr>
+        <w:t>]</w:t>
+      </w:r>
+      <w:r>
+        <w:rPr>
+          <w:rFonts w:ascii="Consolas" w:eastAsia="Times New Roman" w:hAnsi="Consolas" w:cs="Times New Roman"/>
+          <w:color w:val="FFFFFF"/>
+          <w:sz w:val="21"/>
+          <w:szCs w:val="21"/>
+          <w:lang w:eastAsia="en-IN"/>
+        </w:rPr>
+        <w:t xml:space="preserve"> </w:t>
+      </w:r>
+      <w:r>
+        <w:rPr>
+          <w:rFonts w:ascii="Consolas" w:eastAsia="Times New Roman" w:hAnsi="Consolas" w:cs="Times New Roman"/>
+          <w:color w:val="C792EA"/>
+          <w:sz w:val="21"/>
+          <w:szCs w:val="21"/>
+          <w:lang w:eastAsia="en-IN"/>
+        </w:rPr>
+        <w:t>==</w:t>
+      </w:r>
+      <w:r>
+        <w:rPr>
+          <w:rFonts w:ascii="Consolas" w:eastAsia="Times New Roman" w:hAnsi="Consolas" w:cs="Times New Roman"/>
+          <w:color w:val="FFFFFF"/>
+          <w:sz w:val="21"/>
+          <w:szCs w:val="21"/>
+          <w:lang w:eastAsia="en-IN"/>
+        </w:rPr>
+        <w:t xml:space="preserve"> s2</w:t>
+      </w:r>
+      <w:r>
+        <w:rPr>
+          <w:rFonts w:ascii="Consolas" w:eastAsia="Times New Roman" w:hAnsi="Consolas" w:cs="Times New Roman"/>
+          <w:color w:val="89DDFF"/>
+          <w:sz w:val="21"/>
+          <w:szCs w:val="21"/>
+          <w:lang w:eastAsia="en-IN"/>
+        </w:rPr>
+        <w:t>[</w:t>
+      </w:r>
+      <w:r>
+        <w:rPr>
+          <w:rFonts w:ascii="Consolas" w:eastAsia="Times New Roman" w:hAnsi="Consolas" w:cs="Times New Roman"/>
+          <w:color w:val="FFFFFF"/>
+          <w:sz w:val="21"/>
+          <w:szCs w:val="21"/>
+          <w:lang w:eastAsia="en-IN"/>
+        </w:rPr>
+        <w:t>j</w:t>
+      </w:r>
+      <w:r>
+        <w:rPr>
+          <w:rFonts w:ascii="Consolas" w:eastAsia="Times New Roman" w:hAnsi="Consolas" w:cs="Times New Roman"/>
+          <w:color w:val="89DDFF"/>
+          <w:sz w:val="21"/>
+          <w:szCs w:val="21"/>
+          <w:lang w:eastAsia="en-IN"/>
+        </w:rPr>
+        <w:t>]:</w:t>
+      </w:r>
+    </w:p>
+    <w:p>
+      <w:pPr>
+        <w:shd w:val="clear" w:color="auto" w:fill="000000"/>
+        <w:spacing w:after="0" w:line="285" w:lineRule="atLeast"/>
+        <w:rPr>
+          <w:rFonts w:ascii="Consolas" w:eastAsia="Times New Roman" w:hAnsi="Consolas" w:cs="Times New Roman"/>
+          <w:color w:val="FFFFFF"/>
+          <w:sz w:val="21"/>
+          <w:szCs w:val="21"/>
+          <w:lang w:eastAsia="en-IN"/>
+        </w:rPr>
+      </w:pPr>
+      <w:r>
+        <w:rPr>
+          <w:rFonts w:ascii="Consolas" w:eastAsia="Times New Roman" w:hAnsi="Consolas" w:cs="Times New Roman"/>
+          <w:color w:val="FFFFFF"/>
+          <w:sz w:val="21"/>
+          <w:szCs w:val="21"/>
+          <w:lang w:eastAsia="en-IN"/>
+        </w:rPr>
+        <w:t xml:space="preserve">                </w:t>
+      </w:r>
+      <w:proofErr w:type="spellStart"/>
+      <w:proofErr w:type="gramStart"/>
+      <w:r>
+        <w:rPr>
+          <w:rFonts w:ascii="Consolas" w:eastAsia="Times New Roman" w:hAnsi="Consolas" w:cs="Times New Roman"/>
+          <w:color w:val="FFFFFF"/>
+          <w:sz w:val="21"/>
+          <w:szCs w:val="21"/>
+          <w:lang w:eastAsia="en-IN"/>
+        </w:rPr>
+        <w:t>dp</w:t>
+      </w:r>
+      <w:proofErr w:type="spellEnd"/>
+      <w:r>
+        <w:rPr>
+          <w:rFonts w:ascii="Consolas" w:eastAsia="Times New Roman" w:hAnsi="Consolas" w:cs="Times New Roman"/>
+          <w:color w:val="89DDFF"/>
+          <w:sz w:val="21"/>
+          <w:szCs w:val="21"/>
+          <w:lang w:eastAsia="en-IN"/>
+        </w:rPr>
+        <w:t>[</w:t>
+      </w:r>
+      <w:proofErr w:type="gramEnd"/>
+      <w:r>
+        <w:rPr>
+          <w:rFonts w:ascii="Consolas" w:eastAsia="Times New Roman" w:hAnsi="Consolas" w:cs="Times New Roman"/>
+          <w:color w:val="FFFFFF"/>
+          <w:sz w:val="21"/>
+          <w:szCs w:val="21"/>
+          <w:lang w:eastAsia="en-IN"/>
+        </w:rPr>
+        <w:t>i</w:t>
+      </w:r>
+      <w:r>
+        <w:rPr>
+          <w:rFonts w:ascii="Consolas" w:eastAsia="Times New Roman" w:hAnsi="Consolas" w:cs="Times New Roman"/>
+          <w:color w:val="C792EA"/>
+          <w:sz w:val="21"/>
+          <w:szCs w:val="21"/>
+          <w:lang w:eastAsia="en-IN"/>
+        </w:rPr>
+        <w:t>+</w:t>
+      </w:r>
+      <w:r>
+        <w:rPr>
+          <w:rFonts w:ascii="Consolas" w:eastAsia="Times New Roman" w:hAnsi="Consolas" w:cs="Times New Roman"/>
+          <w:color w:val="F78C6C"/>
+          <w:sz w:val="21"/>
+          <w:szCs w:val="21"/>
+          <w:lang w:eastAsia="en-IN"/>
+        </w:rPr>
+        <w:t>1</w:t>
+      </w:r>
+      <w:r>
+        <w:rPr>
+          <w:rFonts w:ascii="Consolas" w:eastAsia="Times New Roman" w:hAnsi="Consolas" w:cs="Times New Roman"/>
+          <w:color w:val="89DDFF"/>
+          <w:sz w:val="21"/>
+          <w:szCs w:val="21"/>
+          <w:lang w:eastAsia="en-IN"/>
+        </w:rPr>
+        <w:t>][</w:t>
+      </w:r>
+      <w:r>
+        <w:rPr>
+          <w:rFonts w:ascii="Consolas" w:eastAsia="Times New Roman" w:hAnsi="Consolas" w:cs="Times New Roman"/>
+          <w:color w:val="FFFFFF"/>
+          <w:sz w:val="21"/>
+          <w:szCs w:val="21"/>
+          <w:lang w:eastAsia="en-IN"/>
+        </w:rPr>
+        <w:t>j</w:t>
+      </w:r>
+      <w:r>
+        <w:rPr>
+          <w:rFonts w:ascii="Consolas" w:eastAsia="Times New Roman" w:hAnsi="Consolas" w:cs="Times New Roman"/>
+          <w:color w:val="C792EA"/>
+          <w:sz w:val="21"/>
+          <w:szCs w:val="21"/>
+          <w:lang w:eastAsia="en-IN"/>
+        </w:rPr>
+        <w:t>+</w:t>
+      </w:r>
+      <w:r>
+        <w:rPr>
+          <w:rFonts w:ascii="Consolas" w:eastAsia="Times New Roman" w:hAnsi="Consolas" w:cs="Times New Roman"/>
+          <w:color w:val="F78C6C"/>
+          <w:sz w:val="21"/>
+          <w:szCs w:val="21"/>
+          <w:lang w:eastAsia="en-IN"/>
+        </w:rPr>
+        <w:t>1</w:t>
+      </w:r>
+      <w:r>
+        <w:rPr>
+          <w:rFonts w:ascii="Consolas" w:eastAsia="Times New Roman" w:hAnsi="Consolas" w:cs="Times New Roman"/>
+          <w:color w:val="89DDFF"/>
+          <w:sz w:val="21"/>
+          <w:szCs w:val="21"/>
+          <w:lang w:eastAsia="en-IN"/>
+        </w:rPr>
+        <w:t>]</w:t>
+      </w:r>
+      <w:r>
+        <w:rPr>
+          <w:rFonts w:ascii="Consolas" w:eastAsia="Times New Roman" w:hAnsi="Consolas" w:cs="Times New Roman"/>
+          <w:color w:val="FFFFFF"/>
+          <w:sz w:val="21"/>
+          <w:szCs w:val="21"/>
+          <w:lang w:eastAsia="en-IN"/>
+        </w:rPr>
+        <w:t xml:space="preserve"> </w:t>
+      </w:r>
+      <w:r>
+        <w:rPr>
+          <w:rFonts w:ascii="Consolas" w:eastAsia="Times New Roman" w:hAnsi="Consolas" w:cs="Times New Roman"/>
+          <w:color w:val="C792EA"/>
+          <w:sz w:val="21"/>
+          <w:szCs w:val="21"/>
+          <w:lang w:eastAsia="en-IN"/>
+        </w:rPr>
+        <w:t>=</w:t>
+      </w:r>
+      <w:r>
+        <w:rPr>
+          <w:rFonts w:ascii="Consolas" w:eastAsia="Times New Roman" w:hAnsi="Consolas" w:cs="Times New Roman"/>
+          <w:color w:val="FFFFFF"/>
+          <w:sz w:val="21"/>
+          <w:szCs w:val="21"/>
+          <w:lang w:eastAsia="en-IN"/>
+        </w:rPr>
+        <w:t xml:space="preserve"> </w:t>
+      </w:r>
+      <w:proofErr w:type="spellStart"/>
+      <w:r>
+        <w:rPr>
+          <w:rFonts w:ascii="Consolas" w:eastAsia="Times New Roman" w:hAnsi="Consolas" w:cs="Times New Roman"/>
+          <w:color w:val="FFFFFF"/>
+          <w:sz w:val="21"/>
+          <w:szCs w:val="21"/>
+          <w:lang w:eastAsia="en-IN"/>
+        </w:rPr>
+        <w:t>dp</w:t>
+      </w:r>
+      <w:proofErr w:type="spellEnd"/>
+      <w:r>
+        <w:rPr>
+          <w:rFonts w:ascii="Consolas" w:eastAsia="Times New Roman" w:hAnsi="Consolas" w:cs="Times New Roman"/>
+          <w:color w:val="89DDFF"/>
+          <w:sz w:val="21"/>
+          <w:szCs w:val="21"/>
+          <w:lang w:eastAsia="en-IN"/>
+        </w:rPr>
+        <w:t>[</w:t>
+      </w:r>
+      <w:proofErr w:type="spellStart"/>
+      <w:r>
+        <w:rPr>
+          <w:rFonts w:ascii="Consolas" w:eastAsia="Times New Roman" w:hAnsi="Consolas" w:cs="Times New Roman"/>
+          <w:color w:val="FFFFFF"/>
+          <w:sz w:val="21"/>
+          <w:szCs w:val="21"/>
+          <w:lang w:eastAsia="en-IN"/>
+        </w:rPr>
+        <w:t>i</w:t>
+      </w:r>
+      <w:proofErr w:type="spellEnd"/>
+      <w:r>
+        <w:rPr>
+          <w:rFonts w:ascii="Consolas" w:eastAsia="Times New Roman" w:hAnsi="Consolas" w:cs="Times New Roman"/>
+          <w:color w:val="89DDFF"/>
+          <w:sz w:val="21"/>
+          <w:szCs w:val="21"/>
+          <w:lang w:eastAsia="en-IN"/>
+        </w:rPr>
+        <w:t>][</w:t>
+      </w:r>
+      <w:r>
+        <w:rPr>
+          <w:rFonts w:ascii="Consolas" w:eastAsia="Times New Roman" w:hAnsi="Consolas" w:cs="Times New Roman"/>
+          <w:color w:val="FFFFFF"/>
+          <w:sz w:val="21"/>
+          <w:szCs w:val="21"/>
+          <w:lang w:eastAsia="en-IN"/>
+        </w:rPr>
+        <w:t>j</w:t>
+      </w:r>
+      <w:r>
+        <w:rPr>
+          <w:rFonts w:ascii="Consolas" w:eastAsia="Times New Roman" w:hAnsi="Consolas" w:cs="Times New Roman"/>
+          <w:color w:val="89DDFF"/>
+          <w:sz w:val="21"/>
+          <w:szCs w:val="21"/>
+          <w:lang w:eastAsia="en-IN"/>
+        </w:rPr>
+        <w:t>]</w:t>
+      </w:r>
+      <w:r>
+        <w:rPr>
+          <w:rFonts w:ascii="Consolas" w:eastAsia="Times New Roman" w:hAnsi="Consolas" w:cs="Times New Roman"/>
+          <w:color w:val="C792EA"/>
+          <w:sz w:val="21"/>
+          <w:szCs w:val="21"/>
+          <w:lang w:eastAsia="en-IN"/>
+        </w:rPr>
+        <w:t>+</w:t>
+      </w:r>
+      <w:r>
+        <w:rPr>
+          <w:rFonts w:ascii="Consolas" w:eastAsia="Times New Roman" w:hAnsi="Consolas" w:cs="Times New Roman"/>
+          <w:color w:val="F78C6C"/>
+          <w:sz w:val="21"/>
+          <w:szCs w:val="21"/>
+          <w:lang w:eastAsia="en-IN"/>
+        </w:rPr>
+        <w:t>1</w:t>
+      </w:r>
+    </w:p>
+    <w:p>
+      <w:pPr>
+        <w:shd w:val="clear" w:color="auto" w:fill="000000"/>
+        <w:spacing w:after="0" w:line="285" w:lineRule="atLeast"/>
+        <w:rPr>
+          <w:rFonts w:ascii="Consolas" w:eastAsia="Times New Roman" w:hAnsi="Consolas" w:cs="Times New Roman"/>
+          <w:color w:val="FFFFFF"/>
+          <w:sz w:val="21"/>
+          <w:szCs w:val="21"/>
+          <w:lang w:eastAsia="en-IN"/>
+        </w:rPr>
+      </w:pPr>
+      <w:r>
+        <w:rPr>
+          <w:rFonts w:ascii="Consolas" w:eastAsia="Times New Roman" w:hAnsi="Consolas" w:cs="Times New Roman"/>
+          <w:color w:val="FFFFFF"/>
+          <w:sz w:val="21"/>
+          <w:szCs w:val="21"/>
+          <w:lang w:eastAsia="en-IN"/>
+        </w:rPr>
+        <w:t xml:space="preserve">            </w:t>
+      </w:r>
+      <w:proofErr w:type="gramStart"/>
+      <w:r>
+        <w:rPr>
+          <w:rFonts w:ascii="Consolas" w:eastAsia="Times New Roman" w:hAnsi="Consolas" w:cs="Times New Roman"/>
+          <w:color w:val="89DDFF"/>
+          <w:sz w:val="21"/>
+          <w:szCs w:val="21"/>
+          <w:lang w:eastAsia="en-IN"/>
+        </w:rPr>
+        <w:t>else</w:t>
+      </w:r>
+      <w:proofErr w:type="gramEnd"/>
+      <w:r>
+        <w:rPr>
+          <w:rFonts w:ascii="Consolas" w:eastAsia="Times New Roman" w:hAnsi="Consolas" w:cs="Times New Roman"/>
+          <w:color w:val="89DDFF"/>
+          <w:sz w:val="21"/>
+          <w:szCs w:val="21"/>
+          <w:lang w:eastAsia="en-IN"/>
+        </w:rPr>
+        <w:t>:</w:t>
+      </w:r>
+    </w:p>
+    <w:p>
+      <w:pPr>
+        <w:shd w:val="clear" w:color="auto" w:fill="000000"/>
+        <w:spacing w:after="0" w:line="285" w:lineRule="atLeast"/>
+        <w:rPr>
+          <w:rFonts w:ascii="Consolas" w:eastAsia="Times New Roman" w:hAnsi="Consolas" w:cs="Times New Roman"/>
+          <w:color w:val="FFFFFF"/>
+          <w:sz w:val="21"/>
+          <w:szCs w:val="21"/>
+          <w:lang w:eastAsia="en-IN"/>
+        </w:rPr>
+      </w:pPr>
+      <w:r>
+        <w:rPr>
+          <w:rFonts w:ascii="Consolas" w:eastAsia="Times New Roman" w:hAnsi="Consolas" w:cs="Times New Roman"/>
+          <w:color w:val="FFFFFF"/>
+          <w:sz w:val="21"/>
+          <w:szCs w:val="21"/>
+          <w:lang w:eastAsia="en-IN"/>
+        </w:rPr>
+        <w:t xml:space="preserve">                </w:t>
+      </w:r>
+      <w:proofErr w:type="spellStart"/>
+      <w:r>
+        <w:rPr>
+          <w:rFonts w:ascii="Consolas" w:eastAsia="Times New Roman" w:hAnsi="Consolas" w:cs="Times New Roman"/>
+          <w:color w:val="FFFFFF"/>
+          <w:sz w:val="21"/>
+          <w:szCs w:val="21"/>
+          <w:lang w:eastAsia="en-IN"/>
+        </w:rPr>
+        <w:t>dp</w:t>
+      </w:r>
+      <w:proofErr w:type="spellEnd"/>
+      <w:r>
+        <w:rPr>
+          <w:rFonts w:ascii="Consolas" w:eastAsia="Times New Roman" w:hAnsi="Consolas" w:cs="Times New Roman"/>
+          <w:color w:val="89DDFF"/>
+          <w:sz w:val="21"/>
+          <w:szCs w:val="21"/>
+          <w:lang w:eastAsia="en-IN"/>
+        </w:rPr>
+        <w:t>[</w:t>
+      </w:r>
+      <w:r>
+        <w:rPr>
+          <w:rFonts w:ascii="Consolas" w:eastAsia="Times New Roman" w:hAnsi="Consolas" w:cs="Times New Roman"/>
+          <w:color w:val="FFFFFF"/>
+          <w:sz w:val="21"/>
+          <w:szCs w:val="21"/>
+          <w:lang w:eastAsia="en-IN"/>
+        </w:rPr>
+        <w:t>i</w:t>
+      </w:r>
+      <w:r>
+        <w:rPr>
+          <w:rFonts w:ascii="Consolas" w:eastAsia="Times New Roman" w:hAnsi="Consolas" w:cs="Times New Roman"/>
+          <w:color w:val="C792EA"/>
+          <w:sz w:val="21"/>
+          <w:szCs w:val="21"/>
+          <w:lang w:eastAsia="en-IN"/>
+        </w:rPr>
+        <w:t>+</w:t>
+      </w:r>
+      <w:r>
+        <w:rPr>
+          <w:rFonts w:ascii="Consolas" w:eastAsia="Times New Roman" w:hAnsi="Consolas" w:cs="Times New Roman"/>
+          <w:color w:val="F78C6C"/>
+          <w:sz w:val="21"/>
+          <w:szCs w:val="21"/>
+          <w:lang w:eastAsia="en-IN"/>
+        </w:rPr>
+        <w:t>1</w:t>
+      </w:r>
+      <w:r>
+        <w:rPr>
+          <w:rFonts w:ascii="Consolas" w:eastAsia="Times New Roman" w:hAnsi="Consolas" w:cs="Times New Roman"/>
+          <w:color w:val="89DDFF"/>
+          <w:sz w:val="21"/>
+          <w:szCs w:val="21"/>
+          <w:lang w:eastAsia="en-IN"/>
+        </w:rPr>
+        <w:t>][</w:t>
+      </w:r>
+      <w:r>
+        <w:rPr>
+          <w:rFonts w:ascii="Consolas" w:eastAsia="Times New Roman" w:hAnsi="Consolas" w:cs="Times New Roman"/>
+          <w:color w:val="FFFFFF"/>
+          <w:sz w:val="21"/>
+          <w:szCs w:val="21"/>
+          <w:lang w:eastAsia="en-IN"/>
+        </w:rPr>
+        <w:t>j</w:t>
+      </w:r>
+      <w:r>
+        <w:rPr>
+          <w:rFonts w:ascii="Consolas" w:eastAsia="Times New Roman" w:hAnsi="Consolas" w:cs="Times New Roman"/>
+          <w:color w:val="C792EA"/>
+          <w:sz w:val="21"/>
+          <w:szCs w:val="21"/>
+          <w:lang w:eastAsia="en-IN"/>
+        </w:rPr>
+        <w:t>+</w:t>
+      </w:r>
+      <w:r>
+        <w:rPr>
+          <w:rFonts w:ascii="Consolas" w:eastAsia="Times New Roman" w:hAnsi="Consolas" w:cs="Times New Roman"/>
+          <w:color w:val="F78C6C"/>
+          <w:sz w:val="21"/>
+          <w:szCs w:val="21"/>
+          <w:lang w:eastAsia="en-IN"/>
+        </w:rPr>
+        <w:t>1</w:t>
+      </w:r>
+      <w:r>
+        <w:rPr>
+          <w:rFonts w:ascii="Consolas" w:eastAsia="Times New Roman" w:hAnsi="Consolas" w:cs="Times New Roman"/>
+          <w:color w:val="89DDFF"/>
+          <w:sz w:val="21"/>
+          <w:szCs w:val="21"/>
+          <w:lang w:eastAsia="en-IN"/>
+        </w:rPr>
+        <w:t>]</w:t>
+      </w:r>
+      <w:r>
+        <w:rPr>
+          <w:rFonts w:ascii="Consolas" w:eastAsia="Times New Roman" w:hAnsi="Consolas" w:cs="Times New Roman"/>
+          <w:color w:val="FFFFFF"/>
+          <w:sz w:val="21"/>
+          <w:szCs w:val="21"/>
+          <w:lang w:eastAsia="en-IN"/>
+        </w:rPr>
+        <w:t xml:space="preserve"> </w:t>
+      </w:r>
+      <w:r>
+        <w:rPr>
+          <w:rFonts w:ascii="Consolas" w:eastAsia="Times New Roman" w:hAnsi="Consolas" w:cs="Times New Roman"/>
+          <w:color w:val="C792EA"/>
+          <w:sz w:val="21"/>
+          <w:szCs w:val="21"/>
+          <w:lang w:eastAsia="en-IN"/>
+        </w:rPr>
+        <w:t>=</w:t>
+      </w:r>
+      <w:r>
+        <w:rPr>
+          <w:rFonts w:ascii="Consolas" w:eastAsia="Times New Roman" w:hAnsi="Consolas" w:cs="Times New Roman"/>
+          <w:color w:val="FFFFFF"/>
+          <w:sz w:val="21"/>
+          <w:szCs w:val="21"/>
+          <w:lang w:eastAsia="en-IN"/>
+        </w:rPr>
+        <w:t xml:space="preserve"> </w:t>
+      </w:r>
+      <w:r>
+        <w:rPr>
+          <w:rFonts w:ascii="Consolas" w:eastAsia="Times New Roman" w:hAnsi="Consolas" w:cs="Times New Roman"/>
+          <w:color w:val="82AAFF"/>
+          <w:sz w:val="21"/>
+          <w:szCs w:val="21"/>
+          <w:lang w:eastAsia="en-IN"/>
+        </w:rPr>
+        <w:t>max</w:t>
+      </w:r>
+      <w:r>
+        <w:rPr>
+          <w:rFonts w:ascii="Consolas" w:eastAsia="Times New Roman" w:hAnsi="Consolas" w:cs="Times New Roman"/>
+          <w:color w:val="89DDFF"/>
+          <w:sz w:val="21"/>
+          <w:szCs w:val="21"/>
+          <w:lang w:eastAsia="en-IN"/>
+        </w:rPr>
+        <w:t>(</w:t>
+      </w:r>
+      <w:proofErr w:type="spellStart"/>
+      <w:r>
+        <w:rPr>
+          <w:rFonts w:ascii="Consolas" w:eastAsia="Times New Roman" w:hAnsi="Consolas" w:cs="Times New Roman"/>
+          <w:color w:val="82AAFF"/>
+          <w:sz w:val="21"/>
+          <w:szCs w:val="21"/>
+          <w:lang w:eastAsia="en-IN"/>
+        </w:rPr>
+        <w:t>dp</w:t>
+      </w:r>
+      <w:proofErr w:type="spellEnd"/>
+      <w:r>
+        <w:rPr>
+          <w:rFonts w:ascii="Consolas" w:eastAsia="Times New Roman" w:hAnsi="Consolas" w:cs="Times New Roman"/>
+          <w:color w:val="89DDFF"/>
+          <w:sz w:val="21"/>
+          <w:szCs w:val="21"/>
+          <w:lang w:eastAsia="en-IN"/>
+        </w:rPr>
+        <w:t>[</w:t>
+      </w:r>
+      <w:r>
+        <w:rPr>
+          <w:rFonts w:ascii="Consolas" w:eastAsia="Times New Roman" w:hAnsi="Consolas" w:cs="Times New Roman"/>
+          <w:color w:val="82AAFF"/>
+          <w:sz w:val="21"/>
+          <w:szCs w:val="21"/>
+          <w:lang w:eastAsia="en-IN"/>
+        </w:rPr>
+        <w:t>i</w:t>
+      </w:r>
+      <w:r>
+        <w:rPr>
+          <w:rFonts w:ascii="Consolas" w:eastAsia="Times New Roman" w:hAnsi="Consolas" w:cs="Times New Roman"/>
+          <w:color w:val="C792EA"/>
+          <w:sz w:val="21"/>
+          <w:szCs w:val="21"/>
+          <w:lang w:eastAsia="en-IN"/>
+        </w:rPr>
+        <w:t>+</w:t>
+      </w:r>
+      <w:r>
+        <w:rPr>
+          <w:rFonts w:ascii="Consolas" w:eastAsia="Times New Roman" w:hAnsi="Consolas" w:cs="Times New Roman"/>
+          <w:color w:val="F78C6C"/>
+          <w:sz w:val="21"/>
+          <w:szCs w:val="21"/>
+          <w:lang w:eastAsia="en-IN"/>
+        </w:rPr>
+        <w:t>1</w:t>
+      </w:r>
+      <w:r>
+        <w:rPr>
+          <w:rFonts w:ascii="Consolas" w:eastAsia="Times New Roman" w:hAnsi="Consolas" w:cs="Times New Roman"/>
+          <w:color w:val="89DDFF"/>
+          <w:sz w:val="21"/>
+          <w:szCs w:val="21"/>
+          <w:lang w:eastAsia="en-IN"/>
+        </w:rPr>
+        <w:t>][</w:t>
+      </w:r>
+      <w:r>
+        <w:rPr>
+          <w:rFonts w:ascii="Consolas" w:eastAsia="Times New Roman" w:hAnsi="Consolas" w:cs="Times New Roman"/>
+          <w:color w:val="82AAFF"/>
+          <w:sz w:val="21"/>
+          <w:szCs w:val="21"/>
+          <w:lang w:eastAsia="en-IN"/>
+        </w:rPr>
+        <w:t>j</w:t>
+      </w:r>
+      <w:r>
+        <w:rPr>
+          <w:rFonts w:ascii="Consolas" w:eastAsia="Times New Roman" w:hAnsi="Consolas" w:cs="Times New Roman"/>
+          <w:color w:val="89DDFF"/>
+          <w:sz w:val="21"/>
+          <w:szCs w:val="21"/>
+          <w:lang w:eastAsia="en-IN"/>
+        </w:rPr>
+        <w:t>],</w:t>
+      </w:r>
+      <w:proofErr w:type="spellStart"/>
+      <w:r>
+        <w:rPr>
+          <w:rFonts w:ascii="Consolas" w:eastAsia="Times New Roman" w:hAnsi="Consolas" w:cs="Times New Roman"/>
+          <w:color w:val="82AAFF"/>
+          <w:sz w:val="21"/>
+          <w:szCs w:val="21"/>
+          <w:lang w:eastAsia="en-IN"/>
+        </w:rPr>
+        <w:t>dp</w:t>
+      </w:r>
+      <w:proofErr w:type="spellEnd"/>
+      <w:r>
+        <w:rPr>
+          <w:rFonts w:ascii="Consolas" w:eastAsia="Times New Roman" w:hAnsi="Consolas" w:cs="Times New Roman"/>
+          <w:color w:val="89DDFF"/>
+          <w:sz w:val="21"/>
+          <w:szCs w:val="21"/>
+          <w:lang w:eastAsia="en-IN"/>
+        </w:rPr>
+        <w:t>[</w:t>
+      </w:r>
+      <w:proofErr w:type="spellStart"/>
+      <w:r>
+        <w:rPr>
+          <w:rFonts w:ascii="Consolas" w:eastAsia="Times New Roman" w:hAnsi="Consolas" w:cs="Times New Roman"/>
+          <w:color w:val="82AAFF"/>
+          <w:sz w:val="21"/>
+          <w:szCs w:val="21"/>
+          <w:lang w:eastAsia="en-IN"/>
+        </w:rPr>
+        <w:t>i</w:t>
+      </w:r>
+      <w:proofErr w:type="spellEnd"/>
+      <w:r>
+        <w:rPr>
+          <w:rFonts w:ascii="Consolas" w:eastAsia="Times New Roman" w:hAnsi="Consolas" w:cs="Times New Roman"/>
+          <w:color w:val="89DDFF"/>
+          <w:sz w:val="21"/>
+          <w:szCs w:val="21"/>
+          <w:lang w:eastAsia="en-IN"/>
+        </w:rPr>
+        <w:t>][</w:t>
+      </w:r>
+      <w:r>
+        <w:rPr>
+          <w:rFonts w:ascii="Consolas" w:eastAsia="Times New Roman" w:hAnsi="Consolas" w:cs="Times New Roman"/>
+          <w:color w:val="82AAFF"/>
+          <w:sz w:val="21"/>
+          <w:szCs w:val="21"/>
+          <w:lang w:eastAsia="en-IN"/>
+        </w:rPr>
+        <w:t>j</w:t>
+      </w:r>
+      <w:r>
+        <w:rPr>
+          <w:rFonts w:ascii="Consolas" w:eastAsia="Times New Roman" w:hAnsi="Consolas" w:cs="Times New Roman"/>
+          <w:color w:val="C792EA"/>
+          <w:sz w:val="21"/>
+          <w:szCs w:val="21"/>
+          <w:lang w:eastAsia="en-IN"/>
+        </w:rPr>
+        <w:t>+</w:t>
+      </w:r>
+      <w:r>
+        <w:rPr>
+          <w:rFonts w:ascii="Consolas" w:eastAsia="Times New Roman" w:hAnsi="Consolas" w:cs="Times New Roman"/>
+          <w:color w:val="F78C6C"/>
+          <w:sz w:val="21"/>
+          <w:szCs w:val="21"/>
+          <w:lang w:eastAsia="en-IN"/>
+        </w:rPr>
+        <w:t>1</w:t>
+      </w:r>
+      <w:r>
+        <w:rPr>
+          <w:rFonts w:ascii="Consolas" w:eastAsia="Times New Roman" w:hAnsi="Consolas" w:cs="Times New Roman"/>
+          <w:color w:val="89DDFF"/>
+          <w:sz w:val="21"/>
+          <w:szCs w:val="21"/>
+          <w:lang w:eastAsia="en-IN"/>
+        </w:rPr>
+        <w:t>])</w:t>
+      </w:r>
+    </w:p>
+    <w:p>
+      <w:pPr>
+        <w:shd w:val="clear" w:color="auto" w:fill="000000"/>
+        <w:spacing w:after="0" w:line="285" w:lineRule="atLeast"/>
+        <w:rPr>
+          <w:rFonts w:ascii="Consolas" w:eastAsia="Times New Roman" w:hAnsi="Consolas" w:cs="Times New Roman"/>
+          <w:color w:val="FFFFFF"/>
+          <w:sz w:val="21"/>
+          <w:szCs w:val="21"/>
+          <w:lang w:eastAsia="en-IN"/>
+        </w:rPr>
+      </w:pPr>
+      <w:r>
+        <w:rPr>
+          <w:rFonts w:ascii="Consolas" w:eastAsia="Times New Roman" w:hAnsi="Consolas" w:cs="Times New Roman"/>
+          <w:color w:val="FFFFFF"/>
+          <w:sz w:val="21"/>
+          <w:szCs w:val="21"/>
+          <w:lang w:eastAsia="en-IN"/>
+        </w:rPr>
+        <w:t xml:space="preserve">                </w:t>
+      </w:r>
+    </w:p>
+    <w:p>
+      <w:pPr>
+        <w:shd w:val="clear" w:color="auto" w:fill="000000"/>
+        <w:spacing w:after="0" w:line="285" w:lineRule="atLeast"/>
+        <w:rPr>
+          <w:rFonts w:ascii="Consolas" w:eastAsia="Times New Roman" w:hAnsi="Consolas" w:cs="Times New Roman"/>
+          <w:color w:val="FFFFFF"/>
+          <w:sz w:val="21"/>
+          <w:szCs w:val="21"/>
+          <w:lang w:eastAsia="en-IN"/>
+        </w:rPr>
+      </w:pPr>
+      <w:r>
+        <w:rPr>
+          <w:rFonts w:ascii="Consolas" w:eastAsia="Times New Roman" w:hAnsi="Consolas" w:cs="Times New Roman"/>
+          <w:color w:val="FFFFFF"/>
+          <w:sz w:val="21"/>
+          <w:szCs w:val="21"/>
+          <w:lang w:eastAsia="en-IN"/>
+        </w:rPr>
+        <w:t xml:space="preserve">    </w:t>
+      </w:r>
+      <w:proofErr w:type="gramStart"/>
+      <w:r>
+        <w:rPr>
+          <w:rFonts w:ascii="Consolas" w:eastAsia="Times New Roman" w:hAnsi="Consolas" w:cs="Times New Roman"/>
+          <w:color w:val="89DDFF"/>
+          <w:sz w:val="21"/>
+          <w:szCs w:val="21"/>
+          <w:lang w:eastAsia="en-IN"/>
+        </w:rPr>
+        <w:t>return</w:t>
+      </w:r>
+      <w:proofErr w:type="gramEnd"/>
+      <w:r>
+        <w:rPr>
+          <w:rFonts w:ascii="Consolas" w:eastAsia="Times New Roman" w:hAnsi="Consolas" w:cs="Times New Roman"/>
+          <w:color w:val="FFFFFF"/>
+          <w:sz w:val="21"/>
+          <w:szCs w:val="21"/>
+          <w:lang w:eastAsia="en-IN"/>
+        </w:rPr>
+        <w:t xml:space="preserve"> </w:t>
+      </w:r>
+      <w:proofErr w:type="spellStart"/>
+      <w:r>
+        <w:rPr>
+          <w:rFonts w:ascii="Consolas" w:eastAsia="Times New Roman" w:hAnsi="Consolas" w:cs="Times New Roman"/>
+          <w:color w:val="FFFFFF"/>
+          <w:sz w:val="21"/>
+          <w:szCs w:val="21"/>
+          <w:lang w:eastAsia="en-IN"/>
+        </w:rPr>
+        <w:t>dp</w:t>
+      </w:r>
+      <w:proofErr w:type="spellEnd"/>
+      <w:r>
+        <w:rPr>
+          <w:rFonts w:ascii="Consolas" w:eastAsia="Times New Roman" w:hAnsi="Consolas" w:cs="Times New Roman"/>
+          <w:color w:val="89DDFF"/>
+          <w:sz w:val="21"/>
+          <w:szCs w:val="21"/>
+          <w:lang w:eastAsia="en-IN"/>
+        </w:rPr>
+        <w:t>[</w:t>
+      </w:r>
+      <w:r>
+        <w:rPr>
+          <w:rFonts w:ascii="Consolas" w:eastAsia="Times New Roman" w:hAnsi="Consolas" w:cs="Times New Roman"/>
+          <w:color w:val="FFFFFF"/>
+          <w:sz w:val="21"/>
+          <w:szCs w:val="21"/>
+          <w:lang w:eastAsia="en-IN"/>
+        </w:rPr>
+        <w:t>n</w:t>
+      </w:r>
+      <w:r>
+        <w:rPr>
+          <w:rFonts w:ascii="Consolas" w:eastAsia="Times New Roman" w:hAnsi="Consolas" w:cs="Times New Roman"/>
+          <w:color w:val="89DDFF"/>
+          <w:sz w:val="21"/>
+          <w:szCs w:val="21"/>
+          <w:lang w:eastAsia="en-IN"/>
+        </w:rPr>
+        <w:t>][</w:t>
+      </w:r>
+      <w:r>
+        <w:rPr>
+          <w:rFonts w:ascii="Consolas" w:eastAsia="Times New Roman" w:hAnsi="Consolas" w:cs="Times New Roman"/>
+          <w:color w:val="FFFFFF"/>
+          <w:sz w:val="21"/>
+          <w:szCs w:val="21"/>
+          <w:lang w:eastAsia="en-IN"/>
+        </w:rPr>
+        <w:t>m</w:t>
+      </w:r>
+      <w:r>
+        <w:rPr>
+          <w:rFonts w:ascii="Consolas" w:eastAsia="Times New Roman" w:hAnsi="Consolas" w:cs="Times New Roman"/>
+          <w:color w:val="89DDFF"/>
+          <w:sz w:val="21"/>
+          <w:szCs w:val="21"/>
+          <w:lang w:eastAsia="en-IN"/>
+        </w:rPr>
+        <w:t>]</w:t>
+      </w:r>
+    </w:p>
+    <w:p>
+      <w:pPr>
+        <w:shd w:val="clear" w:color="auto" w:fill="000000"/>
+        <w:spacing w:after="0" w:line="285" w:lineRule="atLeast"/>
+        <w:rPr>
+          <w:rFonts w:ascii="Consolas" w:eastAsia="Times New Roman" w:hAnsi="Consolas" w:cs="Times New Roman"/>
+          <w:color w:val="FFFFFF"/>
+          <w:sz w:val="21"/>
+          <w:szCs w:val="21"/>
+          <w:lang w:eastAsia="en-IN"/>
+        </w:rPr>
+      </w:pPr>
+    </w:p>
+    <w:p>
+      <w:pPr>
+        <w:shd w:val="clear" w:color="auto" w:fill="000000"/>
+        <w:spacing w:after="0" w:line="285" w:lineRule="atLeast"/>
+        <w:rPr>
+          <w:rFonts w:ascii="Consolas" w:eastAsia="Times New Roman" w:hAnsi="Consolas" w:cs="Times New Roman"/>
+          <w:color w:val="FFFFFF"/>
+          <w:sz w:val="21"/>
+          <w:szCs w:val="21"/>
+          <w:lang w:eastAsia="en-IN"/>
+        </w:rPr>
+      </w:pPr>
+      <w:proofErr w:type="gramStart"/>
+      <w:r>
+        <w:rPr>
+          <w:rFonts w:ascii="Consolas" w:eastAsia="Times New Roman" w:hAnsi="Consolas" w:cs="Times New Roman"/>
+          <w:color w:val="82AAFF"/>
+          <w:sz w:val="21"/>
+          <w:szCs w:val="21"/>
+          <w:lang w:eastAsia="en-IN"/>
+        </w:rPr>
+        <w:t>print</w:t>
+      </w:r>
+      <w:r>
+        <w:rPr>
+          <w:rFonts w:ascii="Consolas" w:eastAsia="Times New Roman" w:hAnsi="Consolas" w:cs="Times New Roman"/>
+          <w:color w:val="89DDFF"/>
+          <w:sz w:val="21"/>
+          <w:szCs w:val="21"/>
+          <w:lang w:eastAsia="en-IN"/>
+        </w:rPr>
+        <w:t>(</w:t>
+      </w:r>
+      <w:proofErr w:type="spellStart"/>
+      <w:proofErr w:type="gramEnd"/>
+      <w:r>
+        <w:rPr>
+          <w:rFonts w:ascii="Consolas" w:eastAsia="Times New Roman" w:hAnsi="Consolas" w:cs="Times New Roman"/>
+          <w:color w:val="82AAFF"/>
+          <w:sz w:val="21"/>
+          <w:szCs w:val="21"/>
+          <w:lang w:eastAsia="en-IN"/>
+        </w:rPr>
+        <w:t>longest_common_subsequence</w:t>
+      </w:r>
+      <w:proofErr w:type="spellEnd"/>
+      <w:r>
+        <w:rPr>
+          <w:rFonts w:ascii="Consolas" w:eastAsia="Times New Roman" w:hAnsi="Consolas" w:cs="Times New Roman"/>
+          <w:color w:val="89DDFF"/>
+          <w:sz w:val="21"/>
+          <w:szCs w:val="21"/>
+          <w:lang w:eastAsia="en-IN"/>
+        </w:rPr>
+        <w:t>("</w:t>
+      </w:r>
+      <w:proofErr w:type="spellStart"/>
+      <w:r>
+        <w:rPr>
+          <w:rFonts w:ascii="Consolas" w:eastAsia="Times New Roman" w:hAnsi="Consolas" w:cs="Times New Roman"/>
+          <w:color w:val="C3E88D"/>
+          <w:sz w:val="21"/>
+          <w:szCs w:val="21"/>
+          <w:lang w:eastAsia="en-IN"/>
+        </w:rPr>
+        <w:t>axby</w:t>
+      </w:r>
+      <w:proofErr w:type="spellEnd"/>
+      <w:r>
+        <w:rPr>
+          <w:rFonts w:ascii="Consolas" w:eastAsia="Times New Roman" w:hAnsi="Consolas" w:cs="Times New Roman"/>
+          <w:color w:val="89DDFF"/>
+          <w:sz w:val="21"/>
+          <w:szCs w:val="21"/>
+          <w:lang w:eastAsia="en-IN"/>
+        </w:rPr>
+        <w:t>","</w:t>
+      </w:r>
+      <w:proofErr w:type="spellStart"/>
+      <w:r>
+        <w:rPr>
+          <w:rFonts w:ascii="Consolas" w:eastAsia="Times New Roman" w:hAnsi="Consolas" w:cs="Times New Roman"/>
+          <w:color w:val="C3E88D"/>
+          <w:sz w:val="21"/>
+          <w:szCs w:val="21"/>
+          <w:lang w:eastAsia="en-IN"/>
+        </w:rPr>
+        <w:t>abcy</w:t>
+      </w:r>
+      <w:proofErr w:type="spellEnd"/>
+      <w:r>
+        <w:rPr>
+          <w:rFonts w:ascii="Consolas" w:eastAsia="Times New Roman" w:hAnsi="Consolas" w:cs="Times New Roman"/>
+          <w:color w:val="89DDFF"/>
+          <w:sz w:val="21"/>
+          <w:szCs w:val="21"/>
+          <w:lang w:eastAsia="en-IN"/>
+        </w:rPr>
+        <w:t>"))</w:t>
+      </w:r>
+    </w:p>
+    <w:p>
+      <w:pPr>
+        <w:shd w:val="clear" w:color="auto" w:fill="000000"/>
+        <w:spacing w:after="0" w:line="285" w:lineRule="atLeast"/>
+        <w:rPr>
+          <w:rFonts w:ascii="Consolas" w:eastAsia="Times New Roman" w:hAnsi="Consolas" w:cs="Times New Roman"/>
+          <w:color w:val="FFFFFF"/>
+          <w:sz w:val="21"/>
+          <w:szCs w:val="21"/>
+          <w:lang w:eastAsia="en-IN"/>
+        </w:rPr>
+      </w:pPr>
+    </w:p>
+    <w:p/>
+    <w:p/>
+    <w:p>
+      <w:pPr>
+        <w:pStyle w:val="Heading2"/>
+      </w:pPr>
+      <w:r>
+        <w:t xml:space="preserve">Q. </w:t>
+      </w:r>
+      <w:hyperlink r:id="rId8" w:history="1">
         <w:r>
           <w:rPr>
             <w:rStyle w:val="Hyperlink"/>
           </w:rPr>
-          <w:t>e</w:t>
-        </w:r>
-        <w:r>
-          <w:rPr>
-            <w:rStyle w:val="Hyperlink"/>
-          </w:rPr>
-          <w:t>stion</w:t>
+          <w:t>k-Ordered LCS</w:t>
         </w:r>
       </w:hyperlink>
-    </w:p>
-    <w:p>
-      <w:pPr>
-        <w:shd w:val="clear" w:color="auto" w:fill="000000"/>
-        <w:spacing w:after="0" w:line="285" w:lineRule="atLeast"/>
-        <w:rPr>
-          <w:rFonts w:ascii="Consolas" w:eastAsia="Times New Roman" w:hAnsi="Consolas" w:cs="Times New Roman"/>
-          <w:color w:val="FFFFFF"/>
-          <w:sz w:val="21"/>
-          <w:szCs w:val="21"/>
-          <w:lang w:eastAsia="en-IN"/>
-        </w:rPr>
-      </w:pPr>
-      <w:r>
-        <w:rPr>
-          <w:rFonts w:ascii="Consolas" w:eastAsia="Times New Roman" w:hAnsi="Consolas" w:cs="Times New Roman"/>
-          <w:i/>
-          <w:iCs/>
-          <w:color w:val="546E7A"/>
-          <w:sz w:val="21"/>
-          <w:szCs w:val="21"/>
-          <w:lang w:eastAsia="en-IN"/>
-        </w:rPr>
-        <w:t>#K-stones</w:t>
-      </w:r>
-    </w:p>
-    <w:p>
-      <w:pPr>
-        <w:shd w:val="clear" w:color="auto" w:fill="000000"/>
-        <w:spacing w:after="0" w:line="285" w:lineRule="atLeast"/>
-        <w:rPr>
-          <w:rFonts w:ascii="Consolas" w:eastAsia="Times New Roman" w:hAnsi="Consolas" w:cs="Times New Roman"/>
-          <w:color w:val="FFFFFF"/>
-          <w:sz w:val="21"/>
-          <w:szCs w:val="21"/>
-          <w:lang w:eastAsia="en-IN"/>
-        </w:rPr>
-      </w:pPr>
-    </w:p>
-    <w:p>
-      <w:pPr>
-        <w:shd w:val="clear" w:color="auto" w:fill="000000"/>
-        <w:spacing w:after="0" w:line="285" w:lineRule="atLeast"/>
-        <w:rPr>
-          <w:rFonts w:ascii="Consolas" w:eastAsia="Times New Roman" w:hAnsi="Consolas" w:cs="Times New Roman"/>
-          <w:color w:val="FFFFFF"/>
-          <w:sz w:val="21"/>
-          <w:szCs w:val="21"/>
-          <w:lang w:eastAsia="en-IN"/>
-        </w:rPr>
-      </w:pPr>
-      <w:r>
-        <w:rPr>
-          <w:rFonts w:ascii="Consolas" w:eastAsia="Times New Roman" w:hAnsi="Consolas" w:cs="Times New Roman"/>
-          <w:color w:val="FFFFFF"/>
-          <w:sz w:val="21"/>
-          <w:szCs w:val="21"/>
-          <w:lang w:eastAsia="en-IN"/>
-        </w:rPr>
-        <w:t>N</w:t>
-      </w:r>
-      <w:proofErr w:type="gramStart"/>
-      <w:r>
-        <w:rPr>
-          <w:rFonts w:ascii="Consolas" w:eastAsia="Times New Roman" w:hAnsi="Consolas" w:cs="Times New Roman"/>
-          <w:color w:val="89DDFF"/>
-          <w:sz w:val="21"/>
-          <w:szCs w:val="21"/>
-          <w:lang w:eastAsia="en-IN"/>
-        </w:rPr>
-        <w:t>,</w:t>
-      </w:r>
-      <w:r>
-        <w:rPr>
-          <w:rFonts w:ascii="Consolas" w:eastAsia="Times New Roman" w:hAnsi="Consolas" w:cs="Times New Roman"/>
-          <w:color w:val="FFFFFF"/>
-          <w:sz w:val="21"/>
-          <w:szCs w:val="21"/>
-          <w:lang w:eastAsia="en-IN"/>
-        </w:rPr>
-        <w:t>K</w:t>
-      </w:r>
-      <w:proofErr w:type="gramEnd"/>
-      <w:r>
-        <w:rPr>
-          <w:rFonts w:ascii="Consolas" w:eastAsia="Times New Roman" w:hAnsi="Consolas" w:cs="Times New Roman"/>
-          <w:color w:val="FFFFFF"/>
-          <w:sz w:val="21"/>
-          <w:szCs w:val="21"/>
-          <w:lang w:eastAsia="en-IN"/>
-        </w:rPr>
-        <w:t xml:space="preserve"> </w:t>
-      </w:r>
-      <w:r>
-        <w:rPr>
-          <w:rFonts w:ascii="Consolas" w:eastAsia="Times New Roman" w:hAnsi="Consolas" w:cs="Times New Roman"/>
-          <w:color w:val="C792EA"/>
-          <w:sz w:val="21"/>
-          <w:szCs w:val="21"/>
-          <w:lang w:eastAsia="en-IN"/>
-        </w:rPr>
-        <w:t>=</w:t>
-      </w:r>
-      <w:r>
-        <w:rPr>
-          <w:rFonts w:ascii="Consolas" w:eastAsia="Times New Roman" w:hAnsi="Consolas" w:cs="Times New Roman"/>
-          <w:color w:val="FFFFFF"/>
-          <w:sz w:val="21"/>
-          <w:szCs w:val="21"/>
-          <w:lang w:eastAsia="en-IN"/>
-        </w:rPr>
-        <w:t xml:space="preserve"> </w:t>
-      </w:r>
-      <w:r>
-        <w:rPr>
-          <w:rFonts w:ascii="Consolas" w:eastAsia="Times New Roman" w:hAnsi="Consolas" w:cs="Times New Roman"/>
-          <w:color w:val="82AAFF"/>
-          <w:sz w:val="21"/>
-          <w:szCs w:val="21"/>
-          <w:lang w:eastAsia="en-IN"/>
-        </w:rPr>
-        <w:t>map</w:t>
-      </w:r>
-      <w:r>
-        <w:rPr>
-          <w:rFonts w:ascii="Consolas" w:eastAsia="Times New Roman" w:hAnsi="Consolas" w:cs="Times New Roman"/>
-          <w:color w:val="89DDFF"/>
-          <w:sz w:val="21"/>
-          <w:szCs w:val="21"/>
-          <w:lang w:eastAsia="en-IN"/>
-        </w:rPr>
-        <w:t>(</w:t>
-      </w:r>
-      <w:proofErr w:type="spellStart"/>
-      <w:r>
-        <w:rPr>
-          <w:rFonts w:ascii="Consolas" w:eastAsia="Times New Roman" w:hAnsi="Consolas" w:cs="Times New Roman"/>
-          <w:color w:val="B2CCD6"/>
-          <w:sz w:val="21"/>
-          <w:szCs w:val="21"/>
-          <w:lang w:eastAsia="en-IN"/>
-        </w:rPr>
-        <w:t>int</w:t>
-      </w:r>
-      <w:r>
-        <w:rPr>
-          <w:rFonts w:ascii="Consolas" w:eastAsia="Times New Roman" w:hAnsi="Consolas" w:cs="Times New Roman"/>
-          <w:color w:val="89DDFF"/>
-          <w:sz w:val="21"/>
-          <w:szCs w:val="21"/>
-          <w:lang w:eastAsia="en-IN"/>
-        </w:rPr>
-        <w:t>,</w:t>
-      </w:r>
-      <w:r>
-        <w:rPr>
-          <w:rFonts w:ascii="Consolas" w:eastAsia="Times New Roman" w:hAnsi="Consolas" w:cs="Times New Roman"/>
-          <w:color w:val="82AAFF"/>
-          <w:sz w:val="21"/>
-          <w:szCs w:val="21"/>
-          <w:lang w:eastAsia="en-IN"/>
-        </w:rPr>
-        <w:t>input</w:t>
-      </w:r>
-      <w:proofErr w:type="spellEnd"/>
-      <w:r>
-        <w:rPr>
-          <w:rFonts w:ascii="Consolas" w:eastAsia="Times New Roman" w:hAnsi="Consolas" w:cs="Times New Roman"/>
-          <w:color w:val="89DDFF"/>
-          <w:sz w:val="21"/>
-          <w:szCs w:val="21"/>
-          <w:lang w:eastAsia="en-IN"/>
-        </w:rPr>
-        <w:t>().</w:t>
-      </w:r>
-      <w:r>
-        <w:rPr>
-          <w:rFonts w:ascii="Consolas" w:eastAsia="Times New Roman" w:hAnsi="Consolas" w:cs="Times New Roman"/>
-          <w:color w:val="82AAFF"/>
-          <w:sz w:val="21"/>
-          <w:szCs w:val="21"/>
-          <w:lang w:eastAsia="en-IN"/>
-        </w:rPr>
-        <w:t>split</w:t>
-      </w:r>
-      <w:r>
-        <w:rPr>
-          <w:rFonts w:ascii="Consolas" w:eastAsia="Times New Roman" w:hAnsi="Consolas" w:cs="Times New Roman"/>
-          <w:color w:val="89DDFF"/>
-          <w:sz w:val="21"/>
-          <w:szCs w:val="21"/>
-          <w:lang w:eastAsia="en-IN"/>
-        </w:rPr>
-        <w:t>())</w:t>
-      </w:r>
-    </w:p>
-    <w:p>
-      <w:pPr>
-        <w:shd w:val="clear" w:color="auto" w:fill="000000"/>
-        <w:spacing w:after="0" w:line="285" w:lineRule="atLeast"/>
-        <w:rPr>
-          <w:rFonts w:ascii="Consolas" w:eastAsia="Times New Roman" w:hAnsi="Consolas" w:cs="Times New Roman"/>
-          <w:color w:val="FFFFFF"/>
-          <w:sz w:val="21"/>
-          <w:szCs w:val="21"/>
-          <w:lang w:eastAsia="en-IN"/>
-        </w:rPr>
-      </w:pPr>
-      <w:r>
-        <w:rPr>
-          <w:rFonts w:ascii="Consolas" w:eastAsia="Times New Roman" w:hAnsi="Consolas" w:cs="Times New Roman"/>
-          <w:color w:val="FFFFFF"/>
-          <w:sz w:val="21"/>
-          <w:szCs w:val="21"/>
-          <w:lang w:eastAsia="en-IN"/>
-        </w:rPr>
-        <w:t>a</w:t>
-      </w:r>
-      <w:r>
-        <w:rPr>
-          <w:rFonts w:ascii="Consolas" w:eastAsia="Times New Roman" w:hAnsi="Consolas" w:cs="Times New Roman"/>
-          <w:color w:val="C792EA"/>
-          <w:sz w:val="21"/>
-          <w:szCs w:val="21"/>
-          <w:lang w:eastAsia="en-IN"/>
-        </w:rPr>
-        <w:t>=</w:t>
-      </w:r>
-      <w:proofErr w:type="gramStart"/>
-      <w:r>
-        <w:rPr>
-          <w:rFonts w:ascii="Consolas" w:eastAsia="Times New Roman" w:hAnsi="Consolas" w:cs="Times New Roman"/>
-          <w:color w:val="B2CCD6"/>
-          <w:sz w:val="21"/>
-          <w:szCs w:val="21"/>
-          <w:lang w:eastAsia="en-IN"/>
-        </w:rPr>
-        <w:t>list</w:t>
-      </w:r>
-      <w:r>
-        <w:rPr>
-          <w:rFonts w:ascii="Consolas" w:eastAsia="Times New Roman" w:hAnsi="Consolas" w:cs="Times New Roman"/>
-          <w:color w:val="89DDFF"/>
-          <w:sz w:val="21"/>
-          <w:szCs w:val="21"/>
-          <w:lang w:eastAsia="en-IN"/>
-        </w:rPr>
-        <w:t>(</w:t>
-      </w:r>
-      <w:proofErr w:type="gramEnd"/>
-      <w:r>
-        <w:rPr>
-          <w:rFonts w:ascii="Consolas" w:eastAsia="Times New Roman" w:hAnsi="Consolas" w:cs="Times New Roman"/>
-          <w:color w:val="82AAFF"/>
-          <w:sz w:val="21"/>
-          <w:szCs w:val="21"/>
-          <w:lang w:eastAsia="en-IN"/>
-        </w:rPr>
-        <w:t>map</w:t>
-      </w:r>
-      <w:r>
-        <w:rPr>
-          <w:rFonts w:ascii="Consolas" w:eastAsia="Times New Roman" w:hAnsi="Consolas" w:cs="Times New Roman"/>
-          <w:color w:val="89DDFF"/>
-          <w:sz w:val="21"/>
-          <w:szCs w:val="21"/>
-          <w:lang w:eastAsia="en-IN"/>
-        </w:rPr>
-        <w:t>(</w:t>
-      </w:r>
-      <w:proofErr w:type="spellStart"/>
-      <w:r>
-        <w:rPr>
-          <w:rFonts w:ascii="Consolas" w:eastAsia="Times New Roman" w:hAnsi="Consolas" w:cs="Times New Roman"/>
-          <w:color w:val="B2CCD6"/>
-          <w:sz w:val="21"/>
-          <w:szCs w:val="21"/>
-          <w:lang w:eastAsia="en-IN"/>
-        </w:rPr>
-        <w:t>int</w:t>
-      </w:r>
-      <w:r>
-        <w:rPr>
-          <w:rFonts w:ascii="Consolas" w:eastAsia="Times New Roman" w:hAnsi="Consolas" w:cs="Times New Roman"/>
-          <w:color w:val="89DDFF"/>
-          <w:sz w:val="21"/>
-          <w:szCs w:val="21"/>
-          <w:lang w:eastAsia="en-IN"/>
-        </w:rPr>
-        <w:t>,</w:t>
-      </w:r>
-      <w:r>
-        <w:rPr>
-          <w:rFonts w:ascii="Consolas" w:eastAsia="Times New Roman" w:hAnsi="Consolas" w:cs="Times New Roman"/>
-          <w:color w:val="82AAFF"/>
-          <w:sz w:val="21"/>
-          <w:szCs w:val="21"/>
-          <w:lang w:eastAsia="en-IN"/>
-        </w:rPr>
-        <w:t>input</w:t>
-      </w:r>
-      <w:proofErr w:type="spellEnd"/>
-      <w:r>
-        <w:rPr>
-          <w:rFonts w:ascii="Consolas" w:eastAsia="Times New Roman" w:hAnsi="Consolas" w:cs="Times New Roman"/>
-          <w:color w:val="89DDFF"/>
-          <w:sz w:val="21"/>
-          <w:szCs w:val="21"/>
-          <w:lang w:eastAsia="en-IN"/>
-        </w:rPr>
-        <w:t>().</w:t>
-      </w:r>
-      <w:r>
-        <w:rPr>
-          <w:rFonts w:ascii="Consolas" w:eastAsia="Times New Roman" w:hAnsi="Consolas" w:cs="Times New Roman"/>
-          <w:color w:val="82AAFF"/>
-          <w:sz w:val="21"/>
-          <w:szCs w:val="21"/>
-          <w:lang w:eastAsia="en-IN"/>
-        </w:rPr>
-        <w:t>split</w:t>
-      </w:r>
-      <w:r>
-        <w:rPr>
-          <w:rFonts w:ascii="Consolas" w:eastAsia="Times New Roman" w:hAnsi="Consolas" w:cs="Times New Roman"/>
-          <w:color w:val="89DDFF"/>
-          <w:sz w:val="21"/>
-          <w:szCs w:val="21"/>
-          <w:lang w:eastAsia="en-IN"/>
-        </w:rPr>
-        <w:t>()))</w:t>
-      </w:r>
-    </w:p>
-    <w:p>
-      <w:pPr>
-        <w:shd w:val="clear" w:color="auto" w:fill="000000"/>
-        <w:spacing w:after="0" w:line="285" w:lineRule="atLeast"/>
-        <w:rPr>
-          <w:rFonts w:ascii="Consolas" w:eastAsia="Times New Roman" w:hAnsi="Consolas" w:cs="Times New Roman"/>
-          <w:color w:val="FFFFFF"/>
-          <w:sz w:val="21"/>
-          <w:szCs w:val="21"/>
-          <w:lang w:eastAsia="en-IN"/>
-        </w:rPr>
-      </w:pPr>
-    </w:p>
-    <w:p>
-      <w:pPr>
-        <w:shd w:val="clear" w:color="auto" w:fill="000000"/>
-        <w:spacing w:after="0" w:line="285" w:lineRule="atLeast"/>
-        <w:rPr>
-          <w:rFonts w:ascii="Consolas" w:eastAsia="Times New Roman" w:hAnsi="Consolas" w:cs="Times New Roman"/>
-          <w:color w:val="FFFFFF"/>
-          <w:sz w:val="21"/>
-          <w:szCs w:val="21"/>
-          <w:lang w:eastAsia="en-IN"/>
-        </w:rPr>
-      </w:pPr>
-      <w:proofErr w:type="spellStart"/>
-      <w:proofErr w:type="gramStart"/>
-      <w:r>
-        <w:rPr>
-          <w:rFonts w:ascii="Consolas" w:eastAsia="Times New Roman" w:hAnsi="Consolas" w:cs="Times New Roman"/>
-          <w:color w:val="FFFFFF"/>
-          <w:sz w:val="21"/>
-          <w:szCs w:val="21"/>
-          <w:lang w:eastAsia="en-IN"/>
-        </w:rPr>
-        <w:t>dp</w:t>
-      </w:r>
-      <w:proofErr w:type="spellEnd"/>
-      <w:proofErr w:type="gramEnd"/>
-      <w:r>
-        <w:rPr>
-          <w:rFonts w:ascii="Consolas" w:eastAsia="Times New Roman" w:hAnsi="Consolas" w:cs="Times New Roman"/>
-          <w:color w:val="C792EA"/>
-          <w:sz w:val="21"/>
-          <w:szCs w:val="21"/>
-          <w:lang w:eastAsia="en-IN"/>
-        </w:rPr>
-        <w:t>=</w:t>
-      </w:r>
-      <w:r>
-        <w:rPr>
-          <w:rFonts w:ascii="Consolas" w:eastAsia="Times New Roman" w:hAnsi="Consolas" w:cs="Times New Roman"/>
-          <w:color w:val="89DDFF"/>
-          <w:sz w:val="21"/>
-          <w:szCs w:val="21"/>
-          <w:lang w:eastAsia="en-IN"/>
-        </w:rPr>
-        <w:t>[</w:t>
-      </w:r>
-      <w:r>
-        <w:rPr>
-          <w:rFonts w:ascii="Consolas" w:eastAsia="Times New Roman" w:hAnsi="Consolas" w:cs="Times New Roman"/>
-          <w:color w:val="F78C6C"/>
-          <w:sz w:val="21"/>
-          <w:szCs w:val="21"/>
-          <w:lang w:eastAsia="en-IN"/>
-        </w:rPr>
-        <w:t>0</w:t>
-      </w:r>
-      <w:r>
-        <w:rPr>
-          <w:rFonts w:ascii="Consolas" w:eastAsia="Times New Roman" w:hAnsi="Consolas" w:cs="Times New Roman"/>
-          <w:color w:val="89DDFF"/>
-          <w:sz w:val="21"/>
-          <w:szCs w:val="21"/>
-          <w:lang w:eastAsia="en-IN"/>
-        </w:rPr>
-        <w:t>]</w:t>
-      </w:r>
-      <w:r>
-        <w:rPr>
-          <w:rFonts w:ascii="Consolas" w:eastAsia="Times New Roman" w:hAnsi="Consolas" w:cs="Times New Roman"/>
-          <w:color w:val="C792EA"/>
-          <w:sz w:val="21"/>
-          <w:szCs w:val="21"/>
-          <w:lang w:eastAsia="en-IN"/>
-        </w:rPr>
-        <w:t>*</w:t>
-      </w:r>
-      <w:r>
-        <w:rPr>
-          <w:rFonts w:ascii="Consolas" w:eastAsia="Times New Roman" w:hAnsi="Consolas" w:cs="Times New Roman"/>
-          <w:color w:val="89DDFF"/>
-          <w:sz w:val="21"/>
-          <w:szCs w:val="21"/>
-          <w:lang w:eastAsia="en-IN"/>
-        </w:rPr>
-        <w:t>(</w:t>
-      </w:r>
-      <w:r>
-        <w:rPr>
-          <w:rFonts w:ascii="Consolas" w:eastAsia="Times New Roman" w:hAnsi="Consolas" w:cs="Times New Roman"/>
-          <w:color w:val="FFFFFF"/>
-          <w:sz w:val="21"/>
-          <w:szCs w:val="21"/>
-          <w:lang w:eastAsia="en-IN"/>
-        </w:rPr>
-        <w:t>K</w:t>
-      </w:r>
-      <w:r>
-        <w:rPr>
-          <w:rFonts w:ascii="Consolas" w:eastAsia="Times New Roman" w:hAnsi="Consolas" w:cs="Times New Roman"/>
-          <w:color w:val="C792EA"/>
-          <w:sz w:val="21"/>
-          <w:szCs w:val="21"/>
-          <w:lang w:eastAsia="en-IN"/>
-        </w:rPr>
-        <w:t>+</w:t>
-      </w:r>
-      <w:r>
-        <w:rPr>
-          <w:rFonts w:ascii="Consolas" w:eastAsia="Times New Roman" w:hAnsi="Consolas" w:cs="Times New Roman"/>
-          <w:color w:val="F78C6C"/>
-          <w:sz w:val="21"/>
-          <w:szCs w:val="21"/>
-          <w:lang w:eastAsia="en-IN"/>
-        </w:rPr>
-        <w:t>1</w:t>
-      </w:r>
-      <w:r>
-        <w:rPr>
-          <w:rFonts w:ascii="Consolas" w:eastAsia="Times New Roman" w:hAnsi="Consolas" w:cs="Times New Roman"/>
-          <w:color w:val="89DDFF"/>
-          <w:sz w:val="21"/>
-          <w:szCs w:val="21"/>
-          <w:lang w:eastAsia="en-IN"/>
-        </w:rPr>
-        <w:t>)</w:t>
-      </w:r>
-    </w:p>
-    <w:p>
-      <w:pPr>
-        <w:shd w:val="clear" w:color="auto" w:fill="000000"/>
-        <w:spacing w:after="0" w:line="285" w:lineRule="atLeast"/>
-        <w:rPr>
-          <w:rFonts w:ascii="Consolas" w:eastAsia="Times New Roman" w:hAnsi="Consolas" w:cs="Times New Roman"/>
-          <w:color w:val="FFFFFF"/>
-          <w:sz w:val="21"/>
-          <w:szCs w:val="21"/>
-          <w:lang w:eastAsia="en-IN"/>
-        </w:rPr>
-      </w:pPr>
-    </w:p>
-    <w:p>
-      <w:pPr>
-        <w:shd w:val="clear" w:color="auto" w:fill="000000"/>
-        <w:spacing w:after="0" w:line="285" w:lineRule="atLeast"/>
-        <w:rPr>
-          <w:rFonts w:ascii="Consolas" w:eastAsia="Times New Roman" w:hAnsi="Consolas" w:cs="Times New Roman"/>
-          <w:color w:val="FFFFFF"/>
-          <w:sz w:val="21"/>
-          <w:szCs w:val="21"/>
-          <w:lang w:eastAsia="en-IN"/>
-        </w:rPr>
-      </w:pPr>
-      <w:proofErr w:type="gramStart"/>
-      <w:r>
-        <w:rPr>
-          <w:rFonts w:ascii="Consolas" w:eastAsia="Times New Roman" w:hAnsi="Consolas" w:cs="Times New Roman"/>
-          <w:color w:val="89DDFF"/>
-          <w:sz w:val="21"/>
-          <w:szCs w:val="21"/>
-          <w:lang w:eastAsia="en-IN"/>
-        </w:rPr>
-        <w:t>for</w:t>
-      </w:r>
-      <w:proofErr w:type="gramEnd"/>
-      <w:r>
-        <w:rPr>
-          <w:rFonts w:ascii="Consolas" w:eastAsia="Times New Roman" w:hAnsi="Consolas" w:cs="Times New Roman"/>
-          <w:color w:val="FFFFFF"/>
-          <w:sz w:val="21"/>
-          <w:szCs w:val="21"/>
-          <w:lang w:eastAsia="en-IN"/>
-        </w:rPr>
-        <w:t xml:space="preserve"> </w:t>
-      </w:r>
-      <w:proofErr w:type="spellStart"/>
-      <w:r>
-        <w:rPr>
-          <w:rFonts w:ascii="Consolas" w:eastAsia="Times New Roman" w:hAnsi="Consolas" w:cs="Times New Roman"/>
-          <w:color w:val="FFFFFF"/>
-          <w:sz w:val="21"/>
-          <w:szCs w:val="21"/>
-          <w:lang w:eastAsia="en-IN"/>
-        </w:rPr>
-        <w:t>i</w:t>
-      </w:r>
-      <w:proofErr w:type="spellEnd"/>
-      <w:r>
-        <w:rPr>
-          <w:rFonts w:ascii="Consolas" w:eastAsia="Times New Roman" w:hAnsi="Consolas" w:cs="Times New Roman"/>
-          <w:color w:val="FFFFFF"/>
-          <w:sz w:val="21"/>
-          <w:szCs w:val="21"/>
-          <w:lang w:eastAsia="en-IN"/>
-        </w:rPr>
-        <w:t xml:space="preserve"> </w:t>
-      </w:r>
-      <w:r>
-        <w:rPr>
-          <w:rFonts w:ascii="Consolas" w:eastAsia="Times New Roman" w:hAnsi="Consolas" w:cs="Times New Roman"/>
-          <w:color w:val="89DDFF"/>
-          <w:sz w:val="21"/>
-          <w:szCs w:val="21"/>
-          <w:lang w:eastAsia="en-IN"/>
-        </w:rPr>
-        <w:t>in</w:t>
-      </w:r>
-      <w:r>
-        <w:rPr>
-          <w:rFonts w:ascii="Consolas" w:eastAsia="Times New Roman" w:hAnsi="Consolas" w:cs="Times New Roman"/>
-          <w:color w:val="FFFFFF"/>
-          <w:sz w:val="21"/>
-          <w:szCs w:val="21"/>
-          <w:lang w:eastAsia="en-IN"/>
-        </w:rPr>
-        <w:t xml:space="preserve"> </w:t>
-      </w:r>
-      <w:r>
-        <w:rPr>
-          <w:rFonts w:ascii="Consolas" w:eastAsia="Times New Roman" w:hAnsi="Consolas" w:cs="Times New Roman"/>
-          <w:color w:val="82AAFF"/>
-          <w:sz w:val="21"/>
-          <w:szCs w:val="21"/>
-          <w:lang w:eastAsia="en-IN"/>
-        </w:rPr>
-        <w:t>range</w:t>
-      </w:r>
-      <w:r>
-        <w:rPr>
-          <w:rFonts w:ascii="Consolas" w:eastAsia="Times New Roman" w:hAnsi="Consolas" w:cs="Times New Roman"/>
-          <w:color w:val="89DDFF"/>
-          <w:sz w:val="21"/>
-          <w:szCs w:val="21"/>
-          <w:lang w:eastAsia="en-IN"/>
-        </w:rPr>
-        <w:t>(</w:t>
-      </w:r>
-      <w:r>
-        <w:rPr>
-          <w:rFonts w:ascii="Consolas" w:eastAsia="Times New Roman" w:hAnsi="Consolas" w:cs="Times New Roman"/>
-          <w:color w:val="F78C6C"/>
-          <w:sz w:val="21"/>
-          <w:szCs w:val="21"/>
-          <w:lang w:eastAsia="en-IN"/>
-        </w:rPr>
-        <w:t>1</w:t>
-      </w:r>
-      <w:r>
-        <w:rPr>
-          <w:rFonts w:ascii="Consolas" w:eastAsia="Times New Roman" w:hAnsi="Consolas" w:cs="Times New Roman"/>
-          <w:color w:val="89DDFF"/>
-          <w:sz w:val="21"/>
-          <w:szCs w:val="21"/>
-          <w:lang w:eastAsia="en-IN"/>
-        </w:rPr>
-        <w:t>,</w:t>
-      </w:r>
-      <w:r>
-        <w:rPr>
-          <w:rFonts w:ascii="Consolas" w:eastAsia="Times New Roman" w:hAnsi="Consolas" w:cs="Times New Roman"/>
-          <w:color w:val="82AAFF"/>
-          <w:sz w:val="21"/>
-          <w:szCs w:val="21"/>
-          <w:lang w:eastAsia="en-IN"/>
-        </w:rPr>
-        <w:t>K</w:t>
-      </w:r>
-      <w:r>
-        <w:rPr>
-          <w:rFonts w:ascii="Consolas" w:eastAsia="Times New Roman" w:hAnsi="Consolas" w:cs="Times New Roman"/>
-          <w:color w:val="C792EA"/>
-          <w:sz w:val="21"/>
-          <w:szCs w:val="21"/>
-          <w:lang w:eastAsia="en-IN"/>
-        </w:rPr>
-        <w:t>+</w:t>
-      </w:r>
-      <w:r>
-        <w:rPr>
-          <w:rFonts w:ascii="Consolas" w:eastAsia="Times New Roman" w:hAnsi="Consolas" w:cs="Times New Roman"/>
-          <w:color w:val="F78C6C"/>
-          <w:sz w:val="21"/>
-          <w:szCs w:val="21"/>
-          <w:lang w:eastAsia="en-IN"/>
-        </w:rPr>
-        <w:t>1</w:t>
-      </w:r>
-      <w:r>
-        <w:rPr>
-          <w:rFonts w:ascii="Consolas" w:eastAsia="Times New Roman" w:hAnsi="Consolas" w:cs="Times New Roman"/>
-          <w:color w:val="89DDFF"/>
-          <w:sz w:val="21"/>
-          <w:szCs w:val="21"/>
-          <w:lang w:eastAsia="en-IN"/>
-        </w:rPr>
-        <w:t>):</w:t>
-      </w:r>
-    </w:p>
-    <w:p>
-      <w:pPr>
-        <w:shd w:val="clear" w:color="auto" w:fill="000000"/>
-        <w:spacing w:after="0" w:line="285" w:lineRule="atLeast"/>
-        <w:rPr>
-          <w:rFonts w:ascii="Consolas" w:eastAsia="Times New Roman" w:hAnsi="Consolas" w:cs="Times New Roman"/>
-          <w:color w:val="FFFFFF"/>
-          <w:sz w:val="21"/>
-          <w:szCs w:val="21"/>
-          <w:lang w:eastAsia="en-IN"/>
-        </w:rPr>
-      </w:pPr>
-      <w:r>
-        <w:rPr>
-          <w:rFonts w:ascii="Consolas" w:eastAsia="Times New Roman" w:hAnsi="Consolas" w:cs="Times New Roman"/>
-          <w:color w:val="FFFFFF"/>
-          <w:sz w:val="21"/>
-          <w:szCs w:val="21"/>
-          <w:lang w:eastAsia="en-IN"/>
-        </w:rPr>
-        <w:t xml:space="preserve">    </w:t>
-      </w:r>
-      <w:proofErr w:type="gramStart"/>
-      <w:r>
-        <w:rPr>
-          <w:rFonts w:ascii="Consolas" w:eastAsia="Times New Roman" w:hAnsi="Consolas" w:cs="Times New Roman"/>
-          <w:color w:val="89DDFF"/>
-          <w:sz w:val="21"/>
-          <w:szCs w:val="21"/>
-          <w:lang w:eastAsia="en-IN"/>
-        </w:rPr>
-        <w:t>for</w:t>
-      </w:r>
-      <w:proofErr w:type="gramEnd"/>
-      <w:r>
-        <w:rPr>
-          <w:rFonts w:ascii="Consolas" w:eastAsia="Times New Roman" w:hAnsi="Consolas" w:cs="Times New Roman"/>
-          <w:color w:val="FFFFFF"/>
-          <w:sz w:val="21"/>
-          <w:szCs w:val="21"/>
-          <w:lang w:eastAsia="en-IN"/>
-        </w:rPr>
-        <w:t xml:space="preserve"> j </w:t>
-      </w:r>
-      <w:r>
-        <w:rPr>
-          <w:rFonts w:ascii="Consolas" w:eastAsia="Times New Roman" w:hAnsi="Consolas" w:cs="Times New Roman"/>
-          <w:color w:val="89DDFF"/>
-          <w:sz w:val="21"/>
-          <w:szCs w:val="21"/>
-          <w:lang w:eastAsia="en-IN"/>
-        </w:rPr>
-        <w:t>in</w:t>
-      </w:r>
-      <w:r>
-        <w:rPr>
-          <w:rFonts w:ascii="Consolas" w:eastAsia="Times New Roman" w:hAnsi="Consolas" w:cs="Times New Roman"/>
-          <w:color w:val="FFFFFF"/>
-          <w:sz w:val="21"/>
-          <w:szCs w:val="21"/>
-          <w:lang w:eastAsia="en-IN"/>
-        </w:rPr>
-        <w:t xml:space="preserve"> </w:t>
-      </w:r>
-      <w:r>
-        <w:rPr>
-          <w:rFonts w:ascii="Consolas" w:eastAsia="Times New Roman" w:hAnsi="Consolas" w:cs="Times New Roman"/>
-          <w:color w:val="82AAFF"/>
-          <w:sz w:val="21"/>
-          <w:szCs w:val="21"/>
-          <w:lang w:eastAsia="en-IN"/>
-        </w:rPr>
-        <w:t>range</w:t>
-      </w:r>
-      <w:r>
-        <w:rPr>
-          <w:rFonts w:ascii="Consolas" w:eastAsia="Times New Roman" w:hAnsi="Consolas" w:cs="Times New Roman"/>
-          <w:color w:val="89DDFF"/>
-          <w:sz w:val="21"/>
-          <w:szCs w:val="21"/>
-          <w:lang w:eastAsia="en-IN"/>
-        </w:rPr>
-        <w:t>(</w:t>
-      </w:r>
-      <w:r>
-        <w:rPr>
-          <w:rFonts w:ascii="Consolas" w:eastAsia="Times New Roman" w:hAnsi="Consolas" w:cs="Times New Roman"/>
-          <w:color w:val="82AAFF"/>
-          <w:sz w:val="21"/>
-          <w:szCs w:val="21"/>
-          <w:lang w:eastAsia="en-IN"/>
-        </w:rPr>
-        <w:t>N</w:t>
-      </w:r>
-      <w:r>
-        <w:rPr>
-          <w:rFonts w:ascii="Consolas" w:eastAsia="Times New Roman" w:hAnsi="Consolas" w:cs="Times New Roman"/>
-          <w:color w:val="89DDFF"/>
-          <w:sz w:val="21"/>
-          <w:szCs w:val="21"/>
-          <w:lang w:eastAsia="en-IN"/>
-        </w:rPr>
-        <w:t>):</w:t>
-      </w:r>
-    </w:p>
-    <w:p>
-      <w:pPr>
-        <w:shd w:val="clear" w:color="auto" w:fill="000000"/>
-        <w:spacing w:after="0" w:line="285" w:lineRule="atLeast"/>
-        <w:rPr>
-          <w:rFonts w:ascii="Consolas" w:eastAsia="Times New Roman" w:hAnsi="Consolas" w:cs="Times New Roman"/>
-          <w:color w:val="FFFFFF"/>
-          <w:sz w:val="21"/>
-          <w:szCs w:val="21"/>
-          <w:lang w:eastAsia="en-IN"/>
-        </w:rPr>
-      </w:pPr>
-      <w:r>
-        <w:rPr>
-          <w:rFonts w:ascii="Consolas" w:eastAsia="Times New Roman" w:hAnsi="Consolas" w:cs="Times New Roman"/>
-          <w:color w:val="FFFFFF"/>
-          <w:sz w:val="21"/>
-          <w:szCs w:val="21"/>
-          <w:lang w:eastAsia="en-IN"/>
-        </w:rPr>
-        <w:t xml:space="preserve">        </w:t>
-      </w:r>
-      <w:proofErr w:type="gramStart"/>
-      <w:r>
-        <w:rPr>
-          <w:rFonts w:ascii="Consolas" w:eastAsia="Times New Roman" w:hAnsi="Consolas" w:cs="Times New Roman"/>
-          <w:color w:val="89DDFF"/>
-          <w:sz w:val="21"/>
-          <w:szCs w:val="21"/>
-          <w:lang w:eastAsia="en-IN"/>
-        </w:rPr>
-        <w:t>if</w:t>
-      </w:r>
-      <w:proofErr w:type="gramEnd"/>
-      <w:r>
-        <w:rPr>
-          <w:rFonts w:ascii="Consolas" w:eastAsia="Times New Roman" w:hAnsi="Consolas" w:cs="Times New Roman"/>
-          <w:color w:val="FFFFFF"/>
-          <w:sz w:val="21"/>
-          <w:szCs w:val="21"/>
-          <w:lang w:eastAsia="en-IN"/>
-        </w:rPr>
-        <w:t xml:space="preserve"> </w:t>
-      </w:r>
-      <w:proofErr w:type="spellStart"/>
-      <w:r>
-        <w:rPr>
-          <w:rFonts w:ascii="Consolas" w:eastAsia="Times New Roman" w:hAnsi="Consolas" w:cs="Times New Roman"/>
-          <w:color w:val="FFFFFF"/>
-          <w:sz w:val="21"/>
-          <w:szCs w:val="21"/>
-          <w:lang w:eastAsia="en-IN"/>
-        </w:rPr>
-        <w:t>i</w:t>
-      </w:r>
-      <w:proofErr w:type="spellEnd"/>
-      <w:r>
-        <w:rPr>
-          <w:rFonts w:ascii="Consolas" w:eastAsia="Times New Roman" w:hAnsi="Consolas" w:cs="Times New Roman"/>
-          <w:color w:val="C792EA"/>
-          <w:sz w:val="21"/>
-          <w:szCs w:val="21"/>
-          <w:lang w:eastAsia="en-IN"/>
-        </w:rPr>
-        <w:t>-</w:t>
-      </w:r>
-      <w:r>
-        <w:rPr>
-          <w:rFonts w:ascii="Consolas" w:eastAsia="Times New Roman" w:hAnsi="Consolas" w:cs="Times New Roman"/>
-          <w:color w:val="FFFFFF"/>
-          <w:sz w:val="21"/>
-          <w:szCs w:val="21"/>
-          <w:lang w:eastAsia="en-IN"/>
-        </w:rPr>
-        <w:t>a</w:t>
-      </w:r>
-      <w:r>
-        <w:rPr>
-          <w:rFonts w:ascii="Consolas" w:eastAsia="Times New Roman" w:hAnsi="Consolas" w:cs="Times New Roman"/>
-          <w:color w:val="89DDFF"/>
-          <w:sz w:val="21"/>
-          <w:szCs w:val="21"/>
-          <w:lang w:eastAsia="en-IN"/>
-        </w:rPr>
-        <w:t>[</w:t>
-      </w:r>
-      <w:r>
-        <w:rPr>
-          <w:rFonts w:ascii="Consolas" w:eastAsia="Times New Roman" w:hAnsi="Consolas" w:cs="Times New Roman"/>
-          <w:color w:val="FFFFFF"/>
-          <w:sz w:val="21"/>
-          <w:szCs w:val="21"/>
-          <w:lang w:eastAsia="en-IN"/>
-        </w:rPr>
-        <w:t>j</w:t>
-      </w:r>
-      <w:r>
-        <w:rPr>
-          <w:rFonts w:ascii="Consolas" w:eastAsia="Times New Roman" w:hAnsi="Consolas" w:cs="Times New Roman"/>
-          <w:color w:val="89DDFF"/>
-          <w:sz w:val="21"/>
-          <w:szCs w:val="21"/>
-          <w:lang w:eastAsia="en-IN"/>
-        </w:rPr>
-        <w:t>]</w:t>
-      </w:r>
-      <w:r>
-        <w:rPr>
-          <w:rFonts w:ascii="Consolas" w:eastAsia="Times New Roman" w:hAnsi="Consolas" w:cs="Times New Roman"/>
-          <w:color w:val="C792EA"/>
-          <w:sz w:val="21"/>
-          <w:szCs w:val="21"/>
-          <w:lang w:eastAsia="en-IN"/>
-        </w:rPr>
-        <w:t>&gt;=</w:t>
-      </w:r>
-      <w:r>
-        <w:rPr>
-          <w:rFonts w:ascii="Consolas" w:eastAsia="Times New Roman" w:hAnsi="Consolas" w:cs="Times New Roman"/>
-          <w:color w:val="F78C6C"/>
-          <w:sz w:val="21"/>
-          <w:szCs w:val="21"/>
-          <w:lang w:eastAsia="en-IN"/>
-        </w:rPr>
-        <w:t>0</w:t>
-      </w:r>
-      <w:r>
-        <w:rPr>
-          <w:rFonts w:ascii="Consolas" w:eastAsia="Times New Roman" w:hAnsi="Consolas" w:cs="Times New Roman"/>
-          <w:color w:val="FFFFFF"/>
-          <w:sz w:val="21"/>
-          <w:szCs w:val="21"/>
-          <w:lang w:eastAsia="en-IN"/>
-        </w:rPr>
-        <w:t xml:space="preserve"> </w:t>
-      </w:r>
-      <w:r>
-        <w:rPr>
-          <w:rFonts w:ascii="Consolas" w:eastAsia="Times New Roman" w:hAnsi="Consolas" w:cs="Times New Roman"/>
-          <w:color w:val="C792EA"/>
-          <w:sz w:val="21"/>
-          <w:szCs w:val="21"/>
-          <w:lang w:eastAsia="en-IN"/>
-        </w:rPr>
-        <w:t>and</w:t>
-      </w:r>
-      <w:r>
-        <w:rPr>
-          <w:rFonts w:ascii="Consolas" w:eastAsia="Times New Roman" w:hAnsi="Consolas" w:cs="Times New Roman"/>
-          <w:color w:val="FFFFFF"/>
-          <w:sz w:val="21"/>
-          <w:szCs w:val="21"/>
-          <w:lang w:eastAsia="en-IN"/>
-        </w:rPr>
-        <w:t xml:space="preserve"> </w:t>
-      </w:r>
-      <w:proofErr w:type="spellStart"/>
-      <w:r>
-        <w:rPr>
-          <w:rFonts w:ascii="Consolas" w:eastAsia="Times New Roman" w:hAnsi="Consolas" w:cs="Times New Roman"/>
-          <w:color w:val="FFFFFF"/>
-          <w:sz w:val="21"/>
-          <w:szCs w:val="21"/>
-          <w:lang w:eastAsia="en-IN"/>
-        </w:rPr>
-        <w:t>dp</w:t>
-      </w:r>
-      <w:proofErr w:type="spellEnd"/>
-      <w:r>
-        <w:rPr>
-          <w:rFonts w:ascii="Consolas" w:eastAsia="Times New Roman" w:hAnsi="Consolas" w:cs="Times New Roman"/>
-          <w:color w:val="89DDFF"/>
-          <w:sz w:val="21"/>
-          <w:szCs w:val="21"/>
-          <w:lang w:eastAsia="en-IN"/>
-        </w:rPr>
-        <w:t>[</w:t>
-      </w:r>
-      <w:proofErr w:type="spellStart"/>
-      <w:r>
-        <w:rPr>
-          <w:rFonts w:ascii="Consolas" w:eastAsia="Times New Roman" w:hAnsi="Consolas" w:cs="Times New Roman"/>
-          <w:color w:val="FFFFFF"/>
-          <w:sz w:val="21"/>
-          <w:szCs w:val="21"/>
-          <w:lang w:eastAsia="en-IN"/>
-        </w:rPr>
-        <w:t>i</w:t>
-      </w:r>
-      <w:proofErr w:type="spellEnd"/>
-      <w:r>
-        <w:rPr>
-          <w:rFonts w:ascii="Consolas" w:eastAsia="Times New Roman" w:hAnsi="Consolas" w:cs="Times New Roman"/>
-          <w:color w:val="C792EA"/>
-          <w:sz w:val="21"/>
-          <w:szCs w:val="21"/>
-          <w:lang w:eastAsia="en-IN"/>
-        </w:rPr>
-        <w:t>-</w:t>
-      </w:r>
-      <w:r>
-        <w:rPr>
-          <w:rFonts w:ascii="Consolas" w:eastAsia="Times New Roman" w:hAnsi="Consolas" w:cs="Times New Roman"/>
-          <w:color w:val="FFFFFF"/>
-          <w:sz w:val="21"/>
-          <w:szCs w:val="21"/>
-          <w:lang w:eastAsia="en-IN"/>
-        </w:rPr>
-        <w:t>a</w:t>
-      </w:r>
-      <w:r>
-        <w:rPr>
-          <w:rFonts w:ascii="Consolas" w:eastAsia="Times New Roman" w:hAnsi="Consolas" w:cs="Times New Roman"/>
-          <w:color w:val="89DDFF"/>
-          <w:sz w:val="21"/>
-          <w:szCs w:val="21"/>
-          <w:lang w:eastAsia="en-IN"/>
-        </w:rPr>
-        <w:t>[</w:t>
-      </w:r>
-      <w:r>
-        <w:rPr>
-          <w:rFonts w:ascii="Consolas" w:eastAsia="Times New Roman" w:hAnsi="Consolas" w:cs="Times New Roman"/>
-          <w:color w:val="FFFFFF"/>
-          <w:sz w:val="21"/>
-          <w:szCs w:val="21"/>
-          <w:lang w:eastAsia="en-IN"/>
-        </w:rPr>
-        <w:t>j</w:t>
-      </w:r>
-      <w:r>
-        <w:rPr>
-          <w:rFonts w:ascii="Consolas" w:eastAsia="Times New Roman" w:hAnsi="Consolas" w:cs="Times New Roman"/>
-          <w:color w:val="89DDFF"/>
-          <w:sz w:val="21"/>
-          <w:szCs w:val="21"/>
-          <w:lang w:eastAsia="en-IN"/>
-        </w:rPr>
-        <w:t>]]</w:t>
-      </w:r>
-      <w:r>
-        <w:rPr>
-          <w:rFonts w:ascii="Consolas" w:eastAsia="Times New Roman" w:hAnsi="Consolas" w:cs="Times New Roman"/>
-          <w:color w:val="C792EA"/>
-          <w:sz w:val="21"/>
-          <w:szCs w:val="21"/>
-          <w:lang w:eastAsia="en-IN"/>
-        </w:rPr>
-        <w:t>==</w:t>
-      </w:r>
-      <w:r>
-        <w:rPr>
-          <w:rFonts w:ascii="Consolas" w:eastAsia="Times New Roman" w:hAnsi="Consolas" w:cs="Times New Roman"/>
-          <w:color w:val="F78C6C"/>
-          <w:sz w:val="21"/>
-          <w:szCs w:val="21"/>
-          <w:lang w:eastAsia="en-IN"/>
-        </w:rPr>
-        <w:t>0</w:t>
-      </w:r>
-      <w:r>
-        <w:rPr>
-          <w:rFonts w:ascii="Consolas" w:eastAsia="Times New Roman" w:hAnsi="Consolas" w:cs="Times New Roman"/>
-          <w:color w:val="89DDFF"/>
-          <w:sz w:val="21"/>
-          <w:szCs w:val="21"/>
-          <w:lang w:eastAsia="en-IN"/>
-        </w:rPr>
-        <w:t>:</w:t>
-      </w:r>
-    </w:p>
-    <w:p>
-      <w:pPr>
-        <w:shd w:val="clear" w:color="auto" w:fill="000000"/>
-        <w:spacing w:after="0" w:line="285" w:lineRule="atLeast"/>
-        <w:rPr>
-          <w:rFonts w:ascii="Consolas" w:eastAsia="Times New Roman" w:hAnsi="Consolas" w:cs="Times New Roman"/>
-          <w:color w:val="FFFFFF"/>
-          <w:sz w:val="21"/>
-          <w:szCs w:val="21"/>
-          <w:lang w:eastAsia="en-IN"/>
-        </w:rPr>
-      </w:pPr>
-      <w:r>
-        <w:rPr>
-          <w:rFonts w:ascii="Consolas" w:eastAsia="Times New Roman" w:hAnsi="Consolas" w:cs="Times New Roman"/>
-          <w:color w:val="FFFFFF"/>
-          <w:sz w:val="21"/>
-          <w:szCs w:val="21"/>
-          <w:lang w:eastAsia="en-IN"/>
-        </w:rPr>
-        <w:t xml:space="preserve">            </w:t>
-      </w:r>
-      <w:proofErr w:type="spellStart"/>
-      <w:proofErr w:type="gramStart"/>
-      <w:r>
-        <w:rPr>
-          <w:rFonts w:ascii="Consolas" w:eastAsia="Times New Roman" w:hAnsi="Consolas" w:cs="Times New Roman"/>
-          <w:color w:val="FFFFFF"/>
-          <w:sz w:val="21"/>
-          <w:szCs w:val="21"/>
-          <w:lang w:eastAsia="en-IN"/>
-        </w:rPr>
-        <w:t>dp</w:t>
-      </w:r>
-      <w:proofErr w:type="spellEnd"/>
-      <w:r>
-        <w:rPr>
-          <w:rFonts w:ascii="Consolas" w:eastAsia="Times New Roman" w:hAnsi="Consolas" w:cs="Times New Roman"/>
-          <w:color w:val="89DDFF"/>
-          <w:sz w:val="21"/>
-          <w:szCs w:val="21"/>
-          <w:lang w:eastAsia="en-IN"/>
-        </w:rPr>
-        <w:t>[</w:t>
-      </w:r>
-      <w:proofErr w:type="spellStart"/>
-      <w:proofErr w:type="gramEnd"/>
-      <w:r>
-        <w:rPr>
-          <w:rFonts w:ascii="Consolas" w:eastAsia="Times New Roman" w:hAnsi="Consolas" w:cs="Times New Roman"/>
-          <w:color w:val="FFFFFF"/>
-          <w:sz w:val="21"/>
-          <w:szCs w:val="21"/>
-          <w:lang w:eastAsia="en-IN"/>
-        </w:rPr>
-        <w:t>i</w:t>
-      </w:r>
-      <w:proofErr w:type="spellEnd"/>
-      <w:r>
-        <w:rPr>
-          <w:rFonts w:ascii="Consolas" w:eastAsia="Times New Roman" w:hAnsi="Consolas" w:cs="Times New Roman"/>
-          <w:color w:val="89DDFF"/>
-          <w:sz w:val="21"/>
-          <w:szCs w:val="21"/>
-          <w:lang w:eastAsia="en-IN"/>
-        </w:rPr>
-        <w:t>]</w:t>
-      </w:r>
-      <w:r>
-        <w:rPr>
-          <w:rFonts w:ascii="Consolas" w:eastAsia="Times New Roman" w:hAnsi="Consolas" w:cs="Times New Roman"/>
-          <w:color w:val="C792EA"/>
-          <w:sz w:val="21"/>
-          <w:szCs w:val="21"/>
-          <w:lang w:eastAsia="en-IN"/>
-        </w:rPr>
-        <w:t>=</w:t>
-      </w:r>
-      <w:r>
-        <w:rPr>
-          <w:rFonts w:ascii="Consolas" w:eastAsia="Times New Roman" w:hAnsi="Consolas" w:cs="Times New Roman"/>
-          <w:color w:val="F78C6C"/>
-          <w:sz w:val="21"/>
-          <w:szCs w:val="21"/>
-          <w:lang w:eastAsia="en-IN"/>
-        </w:rPr>
-        <w:t>1</w:t>
-      </w:r>
-    </w:p>
-    <w:p>
-      <w:pPr>
-        <w:shd w:val="clear" w:color="auto" w:fill="000000"/>
-        <w:spacing w:after="0" w:line="285" w:lineRule="atLeast"/>
-        <w:rPr>
-          <w:rFonts w:ascii="Consolas" w:eastAsia="Times New Roman" w:hAnsi="Consolas" w:cs="Times New Roman"/>
-          <w:color w:val="FFFFFF"/>
-          <w:sz w:val="21"/>
-          <w:szCs w:val="21"/>
-          <w:lang w:eastAsia="en-IN"/>
-        </w:rPr>
-      </w:pPr>
-    </w:p>
-    <w:p>
-      <w:pPr>
-        <w:shd w:val="clear" w:color="auto" w:fill="000000"/>
-        <w:spacing w:after="0" w:line="285" w:lineRule="atLeast"/>
-        <w:rPr>
-          <w:rFonts w:ascii="Consolas" w:eastAsia="Times New Roman" w:hAnsi="Consolas" w:cs="Times New Roman"/>
-          <w:color w:val="FFFFFF"/>
-          <w:sz w:val="21"/>
-          <w:szCs w:val="21"/>
-          <w:lang w:eastAsia="en-IN"/>
-        </w:rPr>
-      </w:pPr>
-      <w:proofErr w:type="gramStart"/>
-      <w:r>
-        <w:rPr>
-          <w:rFonts w:ascii="Consolas" w:eastAsia="Times New Roman" w:hAnsi="Consolas" w:cs="Times New Roman"/>
-          <w:color w:val="89DDFF"/>
-          <w:sz w:val="21"/>
-          <w:szCs w:val="21"/>
-          <w:lang w:eastAsia="en-IN"/>
-        </w:rPr>
-        <w:t>if</w:t>
-      </w:r>
-      <w:proofErr w:type="gramEnd"/>
-      <w:r>
-        <w:rPr>
-          <w:rFonts w:ascii="Consolas" w:eastAsia="Times New Roman" w:hAnsi="Consolas" w:cs="Times New Roman"/>
-          <w:color w:val="FFFFFF"/>
-          <w:sz w:val="21"/>
-          <w:szCs w:val="21"/>
-          <w:lang w:eastAsia="en-IN"/>
-        </w:rPr>
-        <w:t xml:space="preserve"> </w:t>
-      </w:r>
-      <w:proofErr w:type="spellStart"/>
-      <w:r>
-        <w:rPr>
-          <w:rFonts w:ascii="Consolas" w:eastAsia="Times New Roman" w:hAnsi="Consolas" w:cs="Times New Roman"/>
-          <w:color w:val="FFFFFF"/>
-          <w:sz w:val="21"/>
-          <w:szCs w:val="21"/>
-          <w:lang w:eastAsia="en-IN"/>
-        </w:rPr>
-        <w:t>dp</w:t>
-      </w:r>
-      <w:proofErr w:type="spellEnd"/>
-      <w:r>
-        <w:rPr>
-          <w:rFonts w:ascii="Consolas" w:eastAsia="Times New Roman" w:hAnsi="Consolas" w:cs="Times New Roman"/>
-          <w:color w:val="89DDFF"/>
-          <w:sz w:val="21"/>
-          <w:szCs w:val="21"/>
-          <w:lang w:eastAsia="en-IN"/>
-        </w:rPr>
-        <w:t>[</w:t>
-      </w:r>
-      <w:r>
-        <w:rPr>
-          <w:rFonts w:ascii="Consolas" w:eastAsia="Times New Roman" w:hAnsi="Consolas" w:cs="Times New Roman"/>
-          <w:color w:val="FFFFFF"/>
-          <w:sz w:val="21"/>
-          <w:szCs w:val="21"/>
-          <w:lang w:eastAsia="en-IN"/>
-        </w:rPr>
-        <w:t>K</w:t>
-      </w:r>
-      <w:r>
-        <w:rPr>
-          <w:rFonts w:ascii="Consolas" w:eastAsia="Times New Roman" w:hAnsi="Consolas" w:cs="Times New Roman"/>
-          <w:color w:val="89DDFF"/>
-          <w:sz w:val="21"/>
-          <w:szCs w:val="21"/>
-          <w:lang w:eastAsia="en-IN"/>
-        </w:rPr>
-        <w:t>]</w:t>
-      </w:r>
-      <w:r>
-        <w:rPr>
-          <w:rFonts w:ascii="Consolas" w:eastAsia="Times New Roman" w:hAnsi="Consolas" w:cs="Times New Roman"/>
-          <w:color w:val="C792EA"/>
-          <w:sz w:val="21"/>
-          <w:szCs w:val="21"/>
-          <w:lang w:eastAsia="en-IN"/>
-        </w:rPr>
-        <w:t>==</w:t>
-      </w:r>
-      <w:r>
-        <w:rPr>
-          <w:rFonts w:ascii="Consolas" w:eastAsia="Times New Roman" w:hAnsi="Consolas" w:cs="Times New Roman"/>
-          <w:color w:val="F78C6C"/>
-          <w:sz w:val="21"/>
-          <w:szCs w:val="21"/>
-          <w:lang w:eastAsia="en-IN"/>
-        </w:rPr>
-        <w:t>1</w:t>
-      </w:r>
-      <w:r>
-        <w:rPr>
-          <w:rFonts w:ascii="Consolas" w:eastAsia="Times New Roman" w:hAnsi="Consolas" w:cs="Times New Roman"/>
-          <w:color w:val="89DDFF"/>
-          <w:sz w:val="21"/>
-          <w:szCs w:val="21"/>
-          <w:lang w:eastAsia="en-IN"/>
-        </w:rPr>
-        <w:t>:</w:t>
-      </w:r>
-      <w:r>
-        <w:rPr>
-          <w:rFonts w:ascii="Consolas" w:eastAsia="Times New Roman" w:hAnsi="Consolas" w:cs="Times New Roman"/>
-          <w:color w:val="FFFFFF"/>
-          <w:sz w:val="21"/>
-          <w:szCs w:val="21"/>
-          <w:lang w:eastAsia="en-IN"/>
-        </w:rPr>
-        <w:t xml:space="preserve"> </w:t>
-      </w:r>
-    </w:p>
-    <w:p>
-      <w:pPr>
-        <w:shd w:val="clear" w:color="auto" w:fill="000000"/>
-        <w:spacing w:after="0" w:line="285" w:lineRule="atLeast"/>
-        <w:rPr>
-          <w:rFonts w:ascii="Consolas" w:eastAsia="Times New Roman" w:hAnsi="Consolas" w:cs="Times New Roman"/>
-          <w:color w:val="FFFFFF"/>
-          <w:sz w:val="21"/>
-          <w:szCs w:val="21"/>
-          <w:lang w:eastAsia="en-IN"/>
-        </w:rPr>
-      </w:pPr>
-      <w:r>
-        <w:rPr>
-          <w:rFonts w:ascii="Consolas" w:eastAsia="Times New Roman" w:hAnsi="Consolas" w:cs="Times New Roman"/>
-          <w:color w:val="FFFFFF"/>
-          <w:sz w:val="21"/>
-          <w:szCs w:val="21"/>
-          <w:lang w:eastAsia="en-IN"/>
-        </w:rPr>
-        <w:t xml:space="preserve">    </w:t>
-      </w:r>
-      <w:proofErr w:type="gramStart"/>
-      <w:r>
-        <w:rPr>
-          <w:rFonts w:ascii="Consolas" w:eastAsia="Times New Roman" w:hAnsi="Consolas" w:cs="Times New Roman"/>
-          <w:color w:val="82AAFF"/>
-          <w:sz w:val="21"/>
-          <w:szCs w:val="21"/>
-          <w:lang w:eastAsia="en-IN"/>
-        </w:rPr>
-        <w:t>print</w:t>
-      </w:r>
-      <w:r>
-        <w:rPr>
-          <w:rFonts w:ascii="Consolas" w:eastAsia="Times New Roman" w:hAnsi="Consolas" w:cs="Times New Roman"/>
-          <w:color w:val="89DDFF"/>
-          <w:sz w:val="21"/>
-          <w:szCs w:val="21"/>
-          <w:lang w:eastAsia="en-IN"/>
-        </w:rPr>
-        <w:t>(</w:t>
-      </w:r>
-      <w:proofErr w:type="gramEnd"/>
-      <w:r>
-        <w:rPr>
-          <w:rFonts w:ascii="Consolas" w:eastAsia="Times New Roman" w:hAnsi="Consolas" w:cs="Times New Roman"/>
-          <w:color w:val="89DDFF"/>
-          <w:sz w:val="21"/>
-          <w:szCs w:val="21"/>
-          <w:lang w:eastAsia="en-IN"/>
-        </w:rPr>
-        <w:t>'</w:t>
-      </w:r>
-      <w:r>
-        <w:rPr>
-          <w:rFonts w:ascii="Consolas" w:eastAsia="Times New Roman" w:hAnsi="Consolas" w:cs="Times New Roman"/>
-          <w:color w:val="C3E88D"/>
-          <w:sz w:val="21"/>
-          <w:szCs w:val="21"/>
-          <w:lang w:eastAsia="en-IN"/>
-        </w:rPr>
-        <w:t>First</w:t>
-      </w:r>
-      <w:r>
-        <w:rPr>
-          <w:rFonts w:ascii="Consolas" w:eastAsia="Times New Roman" w:hAnsi="Consolas" w:cs="Times New Roman"/>
-          <w:color w:val="89DDFF"/>
-          <w:sz w:val="21"/>
-          <w:szCs w:val="21"/>
-          <w:lang w:eastAsia="en-IN"/>
-        </w:rPr>
-        <w:t>')</w:t>
-      </w:r>
-    </w:p>
-    <w:p>
-      <w:pPr>
-        <w:shd w:val="clear" w:color="auto" w:fill="000000"/>
-        <w:spacing w:after="0" w:line="285" w:lineRule="atLeast"/>
-        <w:rPr>
-          <w:rFonts w:ascii="Consolas" w:eastAsia="Times New Roman" w:hAnsi="Consolas" w:cs="Times New Roman"/>
-          <w:color w:val="FFFFFF"/>
-          <w:sz w:val="21"/>
-          <w:szCs w:val="21"/>
-          <w:lang w:eastAsia="en-IN"/>
-        </w:rPr>
-      </w:pPr>
-      <w:proofErr w:type="gramStart"/>
-      <w:r>
-        <w:rPr>
-          <w:rFonts w:ascii="Consolas" w:eastAsia="Times New Roman" w:hAnsi="Consolas" w:cs="Times New Roman"/>
-          <w:color w:val="89DDFF"/>
-          <w:sz w:val="21"/>
-          <w:szCs w:val="21"/>
-          <w:lang w:eastAsia="en-IN"/>
-        </w:rPr>
-        <w:t>else</w:t>
-      </w:r>
-      <w:proofErr w:type="gramEnd"/>
-      <w:r>
-        <w:rPr>
-          <w:rFonts w:ascii="Consolas" w:eastAsia="Times New Roman" w:hAnsi="Consolas" w:cs="Times New Roman"/>
-          <w:color w:val="89DDFF"/>
-          <w:sz w:val="21"/>
-          <w:szCs w:val="21"/>
-          <w:lang w:eastAsia="en-IN"/>
-        </w:rPr>
-        <w:t>:</w:t>
-      </w:r>
-    </w:p>
-    <w:p>
-      <w:pPr>
-        <w:shd w:val="clear" w:color="auto" w:fill="000000"/>
-        <w:spacing w:after="0" w:line="285" w:lineRule="atLeast"/>
-        <w:rPr>
-          <w:rFonts w:ascii="Consolas" w:eastAsia="Times New Roman" w:hAnsi="Consolas" w:cs="Times New Roman"/>
-          <w:color w:val="FFFFFF"/>
-          <w:sz w:val="21"/>
-          <w:szCs w:val="21"/>
-          <w:lang w:eastAsia="en-IN"/>
-        </w:rPr>
-      </w:pPr>
-      <w:r>
-        <w:rPr>
-          <w:rFonts w:ascii="Consolas" w:eastAsia="Times New Roman" w:hAnsi="Consolas" w:cs="Times New Roman"/>
-          <w:color w:val="FFFFFF"/>
-          <w:sz w:val="21"/>
-          <w:szCs w:val="21"/>
-          <w:lang w:eastAsia="en-IN"/>
-        </w:rPr>
-        <w:t xml:space="preserve">    </w:t>
-      </w:r>
-    </w:p>
-    <w:p>
-      <w:pPr>
-        <w:shd w:val="clear" w:color="auto" w:fill="000000"/>
-        <w:spacing w:after="240" w:line="285" w:lineRule="atLeast"/>
-        <w:rPr>
-          <w:rFonts w:ascii="Consolas" w:eastAsia="Times New Roman" w:hAnsi="Consolas" w:cs="Times New Roman"/>
-          <w:color w:val="FFFFFF"/>
-          <w:sz w:val="21"/>
-          <w:szCs w:val="21"/>
-          <w:lang w:eastAsia="en-IN"/>
-        </w:rPr>
-      </w:pPr>
-      <w:r>
-        <w:rPr>
-          <w:rFonts w:ascii="Consolas" w:eastAsia="Times New Roman" w:hAnsi="Consolas" w:cs="Times New Roman"/>
-          <w:color w:val="FFFFFF"/>
-          <w:sz w:val="21"/>
-          <w:szCs w:val="21"/>
-          <w:lang w:eastAsia="en-IN"/>
-        </w:rPr>
-        <w:lastRenderedPageBreak/>
-        <w:br/>
-      </w:r>
-      <w:r>
-        <w:rPr>
-          <w:rFonts w:ascii="Consolas" w:eastAsia="Times New Roman" w:hAnsi="Consolas" w:cs="Times New Roman"/>
-          <w:color w:val="FFFFFF"/>
-          <w:sz w:val="21"/>
-          <w:szCs w:val="21"/>
-          <w:lang w:eastAsia="en-IN"/>
-        </w:rPr>
-        <w:br/>
-      </w:r>
-    </w:p>
-    <w:p/>
+      <w:bookmarkStart w:id="0" w:name="_GoBack"/>
+      <w:bookmarkEnd w:id="0"/>
+    </w:p>
     <w:sectPr>
       <w:pgSz w:w="11906" w:h="16838"/>
       <w:pgMar w:top="720" w:right="720" w:bottom="720" w:left="720" w:header="708" w:footer="708" w:gutter="0"/>
@@ -14844,6 +16780,28 @@
       <w:szCs w:val="32"/>
     </w:rPr>
   </w:style>
+  <w:style w:type="paragraph" w:styleId="Heading2">
+    <w:name w:val="heading 2"/>
+    <w:basedOn w:val="Normal"/>
+    <w:next w:val="Normal"/>
+    <w:link w:val="Heading2Char"/>
+    <w:uiPriority w:val="9"/>
+    <w:unhideWhenUsed/>
+    <w:qFormat/>
+    <w:rsid w:val="009F268D"/>
+    <w:pPr>
+      <w:keepNext/>
+      <w:keepLines/>
+      <w:spacing w:before="40" w:after="0"/>
+      <w:outlineLvl w:val="1"/>
+    </w:pPr>
+    <w:rPr>
+      <w:rFonts w:asciiTheme="majorHAnsi" w:eastAsiaTheme="majorEastAsia" w:hAnsiTheme="majorHAnsi" w:cstheme="majorBidi"/>
+      <w:color w:val="2F5496" w:themeColor="accent1" w:themeShade="BF"/>
+      <w:sz w:val="26"/>
+      <w:szCs w:val="26"/>
+    </w:rPr>
+  </w:style>
   <w:style w:type="character" w:default="1" w:styleId="DefaultParagraphFont">
     <w:name w:val="Default Paragraph Font"/>
     <w:uiPriority w:val="1"/>
@@ -14905,6 +16863,19 @@
       <w:color w:val="2F5496" w:themeColor="accent1" w:themeShade="BF"/>
       <w:sz w:val="32"/>
       <w:szCs w:val="32"/>
+    </w:rPr>
+  </w:style>
+  <w:style w:type="character" w:customStyle="1" w:styleId="Heading2Char">
+    <w:name w:val="Heading 2 Char"/>
+    <w:basedOn w:val="DefaultParagraphFont"/>
+    <w:link w:val="Heading2"/>
+    <w:uiPriority w:val="9"/>
+    <w:rsid w:val="009F268D"/>
+    <w:rPr>
+      <w:rFonts w:asciiTheme="majorHAnsi" w:eastAsiaTheme="majorEastAsia" w:hAnsiTheme="majorHAnsi" w:cstheme="majorBidi"/>
+      <w:color w:val="2F5496" w:themeColor="accent1" w:themeShade="BF"/>
+      <w:sz w:val="26"/>
+      <w:szCs w:val="26"/>
     </w:rPr>
   </w:style>
 </w:styles>

</xml_diff>